<commit_message>
Editing the description of the solution to Petropolitan Science report (2024-2025). Adding an updated task condition.
</commit_message>
<xml_diff>
--- a/SPBU olympics Petropolitan Science (Re)Search/2024-2025/Petropolitan Science report (2024-2025).docx
+++ b/SPBU olympics Petropolitan Science (Re)Search/2024-2025/Petropolitan Science report (2024-2025).docx
@@ -13,7 +13,6 @@
           <w:szCs w:val="28"/>
         </w:rPr>
       </w:pPr>
-      <w:proofErr w:type="spellStart"/>
       <w:r>
         <w:rPr>
           <w:b/>
@@ -21,17 +20,7 @@
           <w:sz w:val="28"/>
           <w:szCs w:val="28"/>
         </w:rPr>
-        <w:t>Petropolitan</w:t>
-      </w:r>
-      <w:proofErr w:type="spellEnd"/>
-      <w:r>
-        <w:rPr>
-          <w:b/>
-          <w:bCs/>
-          <w:sz w:val="28"/>
-          <w:szCs w:val="28"/>
-        </w:rPr>
-        <w:t xml:space="preserve"> Science (Re) Search</w:t>
+        <w:t>Petropolitan Science (Re) Search</w:t>
       </w:r>
     </w:p>
     <w:p>
@@ -121,7 +110,23 @@
             <w:sz w:val="28"/>
             <w:szCs w:val="28"/>
           </w:rPr>
-          <w:t>https://github.com/Denigmma/olimp_PSRS_task1_2025</w:t>
+          <w:t>https://github.com/</w:t>
+        </w:r>
+        <w:r>
+          <w:rPr>
+            <w:rStyle w:val="a3"/>
+            <w:sz w:val="28"/>
+            <w:szCs w:val="28"/>
+          </w:rPr>
+          <w:t>D</w:t>
+        </w:r>
+        <w:r>
+          <w:rPr>
+            <w:rStyle w:val="a3"/>
+            <w:sz w:val="28"/>
+            <w:szCs w:val="28"/>
+          </w:rPr>
+          <w:t>enigmma/olimp_PSRS_task1_2025</w:t>
         </w:r>
       </w:hyperlink>
       <w:r>
@@ -157,7 +162,87 @@
           <w:szCs w:val="28"/>
           <w:lang w:val="ru-RU"/>
         </w:rPr>
-        <w:t>Данная программа предназначена для игры в классические шашки против пользователя. При запуске пользователь выбирает цвет: если выбраны «белые» — игрок ходит первым, если «чёрные» — компьютер сразу делает стартовый ход за белых. На экран выводится доска 8×8 (с координатами A–H и 1–8), а пользователь вводит ход в формате (A3 B4). Если ход неверен, программа просит повторить ввод.</w:t>
+        <w:t>Данная программа предназначена для игры в классические</w:t>
+      </w:r>
+      <w:r>
+        <w:rPr>
+          <w:sz w:val="28"/>
+          <w:szCs w:val="28"/>
+          <w:lang w:val="ru-RU"/>
+        </w:rPr>
+        <w:t xml:space="preserve"> русские</w:t>
+      </w:r>
+      <w:r>
+        <w:rPr>
+          <w:sz w:val="28"/>
+          <w:szCs w:val="28"/>
+          <w:lang w:val="ru-RU"/>
+        </w:rPr>
+        <w:t xml:space="preserve"> шашки против пользователя. При запуске</w:t>
+      </w:r>
+      <w:r>
+        <w:rPr>
+          <w:sz w:val="28"/>
+          <w:szCs w:val="28"/>
+          <w:lang w:val="ru-RU"/>
+        </w:rPr>
+        <w:t xml:space="preserve">, </w:t>
+      </w:r>
+      <w:r>
+        <w:rPr>
+          <w:sz w:val="28"/>
+          <w:szCs w:val="28"/>
+          <w:lang w:val="ru-RU"/>
+        </w:rPr>
+        <w:t>пользователь выбирает цвет: если выбраны «белые» — игрок ходит первым, если «чёрные» — компьютер сразу делает стартовый ход за белых</w:t>
+      </w:r>
+      <w:r>
+        <w:rPr>
+          <w:sz w:val="28"/>
+          <w:szCs w:val="28"/>
+          <w:lang w:val="ru-RU"/>
+        </w:rPr>
+        <w:t xml:space="preserve"> и выводит игровое поле</w:t>
+      </w:r>
+      <w:r>
+        <w:rPr>
+          <w:sz w:val="28"/>
+          <w:szCs w:val="28"/>
+          <w:lang w:val="ru-RU"/>
+        </w:rPr>
+        <w:t>.</w:t>
+      </w:r>
+      <w:r>
+        <w:rPr>
+          <w:sz w:val="28"/>
+          <w:szCs w:val="28"/>
+          <w:lang w:val="ru-RU"/>
+        </w:rPr>
+        <w:t xml:space="preserve"> Так же учитывается расположение доски в зависимости от выбора цвета шашек игрока (как прописано в условии). </w:t>
+      </w:r>
+      <w:r>
+        <w:rPr>
+          <w:sz w:val="28"/>
+          <w:szCs w:val="28"/>
+          <w:lang w:val="ru-RU"/>
+        </w:rPr>
+        <w:t xml:space="preserve">На экран выводится доска </w:t>
+      </w:r>
+      <w:r>
+        <w:rPr>
+          <w:sz w:val="28"/>
+          <w:szCs w:val="28"/>
+          <w:lang w:val="ru-RU"/>
+        </w:rPr>
+        <w:t>10х10</w:t>
+      </w:r>
+      <w:r>
+        <w:rPr>
+          <w:sz w:val="28"/>
+          <w:szCs w:val="28"/>
+          <w:lang w:val="ru-RU"/>
+        </w:rPr>
+        <w:t xml:space="preserve"> (с координатами A–H и 1–8), а пользователь вводит ход в формате (A3 B4). Если ход неверен, программа просит повторить ввод.</w:t>
       </w:r>
       <w:r>
         <w:rPr>
@@ -181,49 +266,63 @@
           <w:szCs w:val="28"/>
           <w:lang w:val="ru-RU"/>
         </w:rPr>
-        <w:t xml:space="preserve"> логика обязательных рубок, если у игрока есть принудительная рубка, то программа ожидает только этого обязательного хода.</w:t>
-      </w:r>
-      <w:r>
-        <w:rPr>
-          <w:sz w:val="28"/>
-          <w:szCs w:val="28"/>
-          <w:lang w:val="ru-RU"/>
-        </w:rPr>
-        <w:t xml:space="preserve"> После валидного хода компьютер рассчитывает свой ответ параллельным алгоритмом </w:t>
-      </w:r>
-      <w:proofErr w:type="spellStart"/>
-      <w:r>
-        <w:rPr>
-          <w:sz w:val="28"/>
-          <w:szCs w:val="28"/>
-          <w:lang w:val="ru-RU"/>
-        </w:rPr>
-        <w:t>Minimax</w:t>
-      </w:r>
-      <w:proofErr w:type="spellEnd"/>
-      <w:r>
-        <w:rPr>
-          <w:sz w:val="28"/>
-          <w:szCs w:val="28"/>
-          <w:lang w:val="ru-RU"/>
-        </w:rPr>
-        <w:t xml:space="preserve"> и ходит в ответ, чередуя таким образом ходы, пока одна из сторон не лишится возможности двигаться. Поддерживаются все классические правила русских шашек (включая дамки, движение по диагонали, принудительную рубку и т.д.)</w:t>
-      </w:r>
-      <w:r>
-        <w:rPr>
-          <w:sz w:val="28"/>
-          <w:szCs w:val="28"/>
-          <w:lang w:val="ru-RU"/>
-        </w:rPr>
-        <w:t xml:space="preserve">, </w:t>
-      </w:r>
-      <w:r>
-        <w:rPr>
-          <w:sz w:val="28"/>
-          <w:szCs w:val="28"/>
-          <w:lang w:val="ru-RU"/>
-        </w:rPr>
-        <w:t>программа стабильно работает и корректно обрабатывает все виды ходов</w:t>
+        <w:t xml:space="preserve"> логика обязательных рубок</w:t>
+      </w:r>
+      <w:r>
+        <w:rPr>
+          <w:sz w:val="28"/>
+          <w:szCs w:val="28"/>
+          <w:lang w:val="ru-RU"/>
+        </w:rPr>
+        <w:t xml:space="preserve"> и их приоритетность</w:t>
+      </w:r>
+      <w:r>
+        <w:rPr>
+          <w:sz w:val="28"/>
+          <w:szCs w:val="28"/>
+          <w:lang w:val="ru-RU"/>
+        </w:rPr>
+        <w:t>, если у игрока есть принудительная рубка, то программа ожидает только этого обязательного хода.</w:t>
+      </w:r>
+      <w:r>
+        <w:rPr>
+          <w:sz w:val="28"/>
+          <w:szCs w:val="28"/>
+          <w:lang w:val="ru-RU"/>
+        </w:rPr>
+        <w:t xml:space="preserve"> После валидного хода компьютер рассчитывает свой ответ параллельным алгоритмом Minimax и ходит в ответ, чередуя таким образом ходы, пока одна из сторон не лишится возможности двигаться. Поддерживаются все классические правила русских шашек (включая дамки, движение по диагонали, принудительную рубку и т.д.)</w:t>
+      </w:r>
+      <w:r>
+        <w:rPr>
+          <w:sz w:val="28"/>
+          <w:szCs w:val="28"/>
+          <w:lang w:val="ru-RU"/>
+        </w:rPr>
+        <w:t xml:space="preserve">. </w:t>
+      </w:r>
+      <w:r>
+        <w:rPr>
+          <w:sz w:val="28"/>
+          <w:szCs w:val="28"/>
+          <w:lang w:val="ru-RU"/>
+        </w:rPr>
+        <w:t>Так же учтены приоритетные рубки (так как в правилах русских шашек говорится, что в случае нескольких вариантов рубок, игрок обязан выбирать наибольшую по количеству срубленных шашек).</w:t>
+      </w:r>
+      <w:r>
+        <w:rPr>
+          <w:sz w:val="28"/>
+          <w:szCs w:val="28"/>
+          <w:lang w:val="ru-RU"/>
+        </w:rPr>
+        <w:t xml:space="preserve"> П</w:t>
+      </w:r>
+      <w:r>
+        <w:rPr>
+          <w:sz w:val="28"/>
+          <w:szCs w:val="28"/>
+          <w:lang w:val="ru-RU"/>
+        </w:rPr>
+        <w:t>рограмма стабильно работает и корректно обрабатывает все виды ходов</w:t>
       </w:r>
       <w:r>
         <w:rPr>
@@ -249,7 +348,6 @@
         </w:rPr>
         <w:t xml:space="preserve">собран с помощью </w:t>
       </w:r>
-      <w:proofErr w:type="spellStart"/>
       <w:r>
         <w:rPr>
           <w:sz w:val="28"/>
@@ -258,7 +356,6 @@
         </w:rPr>
         <w:t>Cmake</w:t>
       </w:r>
-      <w:proofErr w:type="spellEnd"/>
       <w:r>
         <w:rPr>
           <w:sz w:val="28"/>
@@ -293,43 +390,7 @@
           <w:szCs w:val="28"/>
           <w:lang w:val="ru-RU"/>
         </w:rPr>
-        <w:t xml:space="preserve">В основе программы лежит класс </w:t>
-      </w:r>
-      <w:proofErr w:type="spellStart"/>
-      <w:r>
-        <w:rPr>
-          <w:sz w:val="28"/>
-          <w:szCs w:val="28"/>
-          <w:lang w:val="ru-RU"/>
-        </w:rPr>
-        <w:t>CheckersBoard</w:t>
-      </w:r>
-      <w:proofErr w:type="spellEnd"/>
-      <w:r>
-        <w:rPr>
-          <w:sz w:val="28"/>
-          <w:szCs w:val="28"/>
-          <w:lang w:val="ru-RU"/>
-        </w:rPr>
-        <w:t xml:space="preserve">. Он хранит текущее состояние игрового поля в виде двумерного массива (вектора векторов) размером 8×8, а каждый элемент этого массива представляет собой перечислимый тип </w:t>
-      </w:r>
-      <w:proofErr w:type="spellStart"/>
-      <w:r>
-        <w:rPr>
-          <w:sz w:val="28"/>
-          <w:szCs w:val="28"/>
-          <w:lang w:val="ru-RU"/>
-        </w:rPr>
-        <w:t>Piece</w:t>
-      </w:r>
-      <w:proofErr w:type="spellEnd"/>
-      <w:r>
-        <w:rPr>
-          <w:sz w:val="28"/>
-          <w:szCs w:val="28"/>
-          <w:lang w:val="ru-RU"/>
-        </w:rPr>
-        <w:t>. В этом перечислении определены:</w:t>
+        <w:t>В основе программы лежит класс CheckersBoard. Он хранит текущее состояние игрового поля в виде двумерного массива (вектора векторов) размером 8×8, а каждый элемент этого массива представляет собой перечислимый тип Piece. В этом перечислении определены:</w:t>
       </w:r>
     </w:p>
     <w:p>
@@ -462,162 +523,28 @@
           <w:szCs w:val="28"/>
           <w:lang w:val="ru-RU"/>
         </w:rPr>
-        <w:t xml:space="preserve">Поле </w:t>
-      </w:r>
-      <w:proofErr w:type="spellStart"/>
-      <w:r>
-        <w:rPr>
-          <w:sz w:val="28"/>
-          <w:szCs w:val="28"/>
-          <w:lang w:val="ru-RU"/>
-        </w:rPr>
-        <w:t>whiteToMove</w:t>
-      </w:r>
-      <w:proofErr w:type="spellEnd"/>
-      <w:r>
-        <w:rPr>
-          <w:sz w:val="28"/>
-          <w:szCs w:val="28"/>
-          <w:lang w:val="ru-RU"/>
-        </w:rPr>
-        <w:t xml:space="preserve"> (логического типа) показывает, чья очередь хода: </w:t>
-      </w:r>
-      <w:proofErr w:type="spellStart"/>
-      <w:r>
-        <w:rPr>
-          <w:sz w:val="28"/>
-          <w:szCs w:val="28"/>
-          <w:lang w:val="ru-RU"/>
-        </w:rPr>
-        <w:t>true</w:t>
-      </w:r>
-      <w:proofErr w:type="spellEnd"/>
-      <w:r>
-        <w:rPr>
-          <w:sz w:val="28"/>
-          <w:szCs w:val="28"/>
-          <w:lang w:val="ru-RU"/>
-        </w:rPr>
-        <w:t xml:space="preserve"> означает, что ходят белые, </w:t>
-      </w:r>
-      <w:proofErr w:type="spellStart"/>
-      <w:r>
-        <w:rPr>
-          <w:sz w:val="28"/>
-          <w:szCs w:val="28"/>
-          <w:lang w:val="ru-RU"/>
-        </w:rPr>
-        <w:t>false</w:t>
-      </w:r>
-      <w:proofErr w:type="spellEnd"/>
-      <w:r>
-        <w:rPr>
-          <w:sz w:val="28"/>
-          <w:szCs w:val="28"/>
-          <w:lang w:val="ru-RU"/>
-        </w:rPr>
-        <w:t xml:space="preserve"> — что ходят чёрные. В классе предусмотрен метод </w:t>
-      </w:r>
-      <w:proofErr w:type="spellStart"/>
-      <w:r>
-        <w:rPr>
-          <w:sz w:val="28"/>
-          <w:szCs w:val="28"/>
-          <w:lang w:val="ru-RU"/>
-        </w:rPr>
-        <w:t>initBoard</w:t>
-      </w:r>
-      <w:proofErr w:type="spellEnd"/>
-      <w:r>
-        <w:rPr>
-          <w:sz w:val="28"/>
-          <w:szCs w:val="28"/>
-          <w:lang w:val="ru-RU"/>
-        </w:rPr>
-        <w:t xml:space="preserve"> для начальной расстановки фигур (белые занимают верхнюю часть доски на тёмных клетках, чёрные — нижнюю), а также функция </w:t>
-      </w:r>
-      <w:proofErr w:type="spellStart"/>
-      <w:r>
-        <w:rPr>
-          <w:sz w:val="28"/>
-          <w:szCs w:val="28"/>
-          <w:lang w:val="ru-RU"/>
-        </w:rPr>
-        <w:t>printBoard</w:t>
-      </w:r>
-      <w:proofErr w:type="spellEnd"/>
-      <w:r>
-        <w:rPr>
-          <w:sz w:val="28"/>
-          <w:szCs w:val="28"/>
-          <w:lang w:val="ru-RU"/>
-        </w:rPr>
-        <w:t xml:space="preserve"> для вывода доски и координат строк (1–8) и столбцов (A–H).</w:t>
-      </w:r>
-    </w:p>
-    <w:p>
-      <w:pPr>
-        <w:spacing w:after="0" w:line="240" w:lineRule="auto"/>
-        <w:rPr>
-          <w:sz w:val="28"/>
-          <w:szCs w:val="28"/>
-          <w:lang w:val="ru-RU"/>
-        </w:rPr>
-      </w:pPr>
-    </w:p>
-    <w:p>
-      <w:pPr>
-        <w:spacing w:after="0" w:line="240" w:lineRule="auto"/>
-        <w:rPr>
-          <w:sz w:val="28"/>
-          <w:szCs w:val="28"/>
-          <w:lang w:val="ru-RU"/>
-        </w:rPr>
-      </w:pPr>
-      <w:r>
-        <w:rPr>
-          <w:sz w:val="28"/>
-          <w:szCs w:val="28"/>
-          <w:lang w:val="ru-RU"/>
-        </w:rPr>
-        <w:t xml:space="preserve">Самая сложная часть программы — это логика, позволяющая корректно обрабатывать ходы и параллельно рассчитывать наилучший компьютерный ход. Метод </w:t>
-      </w:r>
-      <w:proofErr w:type="spellStart"/>
-      <w:r>
-        <w:rPr>
-          <w:sz w:val="28"/>
-          <w:szCs w:val="28"/>
-          <w:lang w:val="ru-RU"/>
-        </w:rPr>
-        <w:t>makeMove</w:t>
-      </w:r>
-      <w:proofErr w:type="spellEnd"/>
-      <w:r>
-        <w:rPr>
-          <w:sz w:val="28"/>
-          <w:szCs w:val="28"/>
-          <w:lang w:val="ru-RU"/>
-        </w:rPr>
-        <w:t xml:space="preserve"> принимает объект </w:t>
-      </w:r>
-      <w:proofErr w:type="spellStart"/>
-      <w:r>
-        <w:rPr>
-          <w:sz w:val="28"/>
-          <w:szCs w:val="28"/>
-          <w:lang w:val="ru-RU"/>
-        </w:rPr>
-        <w:t>Move</w:t>
-      </w:r>
-      <w:proofErr w:type="spellEnd"/>
-      <w:r>
-        <w:rPr>
-          <w:sz w:val="28"/>
-          <w:szCs w:val="28"/>
-          <w:lang w:val="ru-RU"/>
-        </w:rPr>
-        <w:t xml:space="preserve"> (внутри него хранится цепочка координат, которая описывает потенциально многошаговый ход, особенно при рубке), проверяет, корректен ли ход (наискось, не заняты ли </w:t>
-      </w:r>
+        <w:t>Поле whiteToMove (логического типа) показывает, чья очередь хода: true означает, что ходят белые, false — что ходят чёрные. В классе предусмотрен метод initBoard для начальной расстановки фигур (белые занимают верхнюю часть доски на тёмных клетках, чёрные — нижнюю), а также функция printBoard для вывода доски и координат строк (1–8) и столбцов (A–H).</w:t>
+      </w:r>
+    </w:p>
+    <w:p>
+      <w:pPr>
+        <w:spacing w:after="0" w:line="240" w:lineRule="auto"/>
+        <w:rPr>
+          <w:sz w:val="28"/>
+          <w:szCs w:val="28"/>
+          <w:lang w:val="ru-RU"/>
+        </w:rPr>
+      </w:pPr>
+    </w:p>
+    <w:p>
+      <w:pPr>
+        <w:spacing w:after="0" w:line="240" w:lineRule="auto"/>
+        <w:rPr>
+          <w:sz w:val="28"/>
+          <w:szCs w:val="28"/>
+          <w:lang w:val="ru-RU"/>
+        </w:rPr>
+      </w:pPr>
       <w:r>
         <w:rPr>
           <w:sz w:val="28"/>
@@ -625,25 +552,7 @@
           <w:lang w:val="ru-RU"/>
         </w:rPr>
         <w:lastRenderedPageBreak/>
-        <w:t xml:space="preserve">клетки, есть ли там шашка соперника для рубки) и применяет его к доске. Если простая шашка достигает противоположной стороны, она становится дамкой (DW или DB). Программа также учитывает принудительную рубку: сначала ищет все «рубящие» ходы, и только если их нет, допускается обычное перемещение. Для этого служит метод </w:t>
-      </w:r>
-      <w:proofErr w:type="spellStart"/>
-      <w:r>
-        <w:rPr>
-          <w:sz w:val="28"/>
-          <w:szCs w:val="28"/>
-          <w:lang w:val="ru-RU"/>
-        </w:rPr>
-        <w:t>getAllPossibleMoves</w:t>
-      </w:r>
-      <w:proofErr w:type="spellEnd"/>
-      <w:r>
-        <w:rPr>
-          <w:sz w:val="28"/>
-          <w:szCs w:val="28"/>
-          <w:lang w:val="ru-RU"/>
-        </w:rPr>
-        <w:t>, который перебирает каждую шашку текущего игрока и собирает все возможные ходы. Если хотя бы один ход с рубкой нашёлся, метод возвращает только такие рубящие ходы</w:t>
+        <w:t>Самая сложная часть программы — это логика, позволяющая корректно обрабатывать ходы и параллельно рассчитывать наилучший компьютерный ход. Метод makeMove принимает объект Move (внутри него хранится цепочка координат, которая описывает потенциально многошаговый ход, особенно при рубке), проверяет, корректен ли ход (наискось, не заняты ли клетки, есть ли там шашка соперника для рубки) и применяет его к доске. Если простая шашка достигает противоположной стороны, она становится дамкой (DW или DB). Программа также учитывает принудительную рубку: сначала ищет все «рубящие» ходы, и только если их нет, допускается обычное перемещение. Для этого служит метод getAllPossibleMoves, который перебирает каждую шашку текущего игрока и собирает все возможные ходы. Если хотя бы один ход с рубкой нашёлся, метод возвращает только такие рубящие ходы</w:t>
       </w:r>
       <w:r>
         <w:rPr>
@@ -659,133 +568,43 @@
           <w:szCs w:val="28"/>
           <w:lang w:val="ru-RU"/>
         </w:rPr>
-        <w:t xml:space="preserve">После хода </w:t>
-      </w:r>
-      <w:proofErr w:type="spellStart"/>
-      <w:r>
-        <w:rPr>
-          <w:sz w:val="28"/>
-          <w:szCs w:val="28"/>
-          <w:lang w:val="ru-RU"/>
-        </w:rPr>
-        <w:t>makeMove</w:t>
-      </w:r>
-      <w:proofErr w:type="spellEnd"/>
-      <w:r>
-        <w:rPr>
-          <w:sz w:val="28"/>
-          <w:szCs w:val="28"/>
-          <w:lang w:val="ru-RU"/>
-        </w:rPr>
-        <w:t xml:space="preserve"> проверяет, может ли соперник сделать ход. Если нет, партия завершается, и текущий ходивший выигрывает.</w:t>
-      </w:r>
-    </w:p>
-    <w:p>
-      <w:pPr>
-        <w:spacing w:after="0" w:line="240" w:lineRule="auto"/>
-        <w:rPr>
-          <w:sz w:val="28"/>
-          <w:szCs w:val="28"/>
-          <w:lang w:val="ru-RU"/>
-        </w:rPr>
-      </w:pPr>
-    </w:p>
-    <w:p>
-      <w:pPr>
-        <w:spacing w:after="0" w:line="240" w:lineRule="auto"/>
-        <w:rPr>
-          <w:sz w:val="28"/>
-          <w:szCs w:val="28"/>
-          <w:lang w:val="ru-RU"/>
-        </w:rPr>
-      </w:pPr>
-      <w:r>
-        <w:rPr>
-          <w:sz w:val="28"/>
-          <w:szCs w:val="28"/>
-          <w:lang w:val="ru-RU"/>
-        </w:rPr>
-        <w:t xml:space="preserve">Чтобы компьютер выбирал свой ход оптимально, в программе используется алгоритм </w:t>
-      </w:r>
-      <w:proofErr w:type="spellStart"/>
-      <w:r>
-        <w:rPr>
-          <w:sz w:val="28"/>
-          <w:szCs w:val="28"/>
-          <w:lang w:val="ru-RU"/>
-        </w:rPr>
-        <w:t>Minimax</w:t>
-      </w:r>
-      <w:proofErr w:type="spellEnd"/>
-      <w:r>
-        <w:rPr>
-          <w:sz w:val="28"/>
-          <w:szCs w:val="28"/>
-          <w:lang w:val="ru-RU"/>
-        </w:rPr>
-        <w:t xml:space="preserve"> с альфа-бета-отсечением на заданную глубину поиска, обычно равную пяти. </w:t>
-      </w:r>
-      <w:r>
-        <w:rPr>
-          <w:sz w:val="28"/>
-          <w:szCs w:val="28"/>
-          <w:lang w:val="ru-RU"/>
-        </w:rPr>
-        <w:t xml:space="preserve">Это означает, что мы строим дерево ходов на 5 слоёв вперёд. Каждый уровень соответствует одному </w:t>
-      </w:r>
-      <w:proofErr w:type="spellStart"/>
-      <w:r>
-        <w:rPr>
-          <w:sz w:val="28"/>
-          <w:szCs w:val="28"/>
-          <w:lang w:val="ru-RU"/>
-        </w:rPr>
-        <w:t>полуходу</w:t>
-      </w:r>
-      <w:proofErr w:type="spellEnd"/>
-      <w:r>
-        <w:rPr>
-          <w:sz w:val="28"/>
-          <w:szCs w:val="28"/>
-          <w:lang w:val="ru-RU"/>
-        </w:rPr>
-        <w:t xml:space="preserve"> — то есть ход либо белых, либо чёрных. Пусть, компьютер играет за чёрных. Когда мы вызываем функцию </w:t>
-      </w:r>
-      <w:proofErr w:type="spellStart"/>
-      <w:r>
-        <w:rPr>
-          <w:sz w:val="28"/>
-          <w:szCs w:val="28"/>
-          <w:lang w:val="ru-RU"/>
-        </w:rPr>
-        <w:t>getBestMove</w:t>
-      </w:r>
-      <w:proofErr w:type="spellEnd"/>
-      <w:r>
-        <w:rPr>
-          <w:sz w:val="28"/>
-          <w:szCs w:val="28"/>
-          <w:lang w:val="ru-RU"/>
-        </w:rPr>
-        <w:t xml:space="preserve">(5), она составляет список всех доступных ходов для текущей стороны (в данном случае для чёрных), на которой сейчас «очередь хода». Для каждого такого хода виртуально (на копии доски) делает этот ход. Затем рекурсивно вызывает алгоритм </w:t>
-      </w:r>
-      <w:proofErr w:type="spellStart"/>
-      <w:r>
-        <w:rPr>
-          <w:sz w:val="28"/>
-          <w:szCs w:val="28"/>
-          <w:lang w:val="ru-RU"/>
-        </w:rPr>
-        <w:t>Minimax</w:t>
-      </w:r>
-      <w:proofErr w:type="spellEnd"/>
-      <w:r>
-        <w:rPr>
-          <w:sz w:val="28"/>
-          <w:szCs w:val="28"/>
-          <w:lang w:val="ru-RU"/>
-        </w:rPr>
-        <w:t xml:space="preserve"> на глубину 4, переключив сторону </w:t>
+        <w:t>После хода makeMove проверяет, может ли соперник сделать ход. Если нет, партия завершается, и текущий ходивший выигрывает.</w:t>
+      </w:r>
+    </w:p>
+    <w:p>
+      <w:pPr>
+        <w:spacing w:after="0" w:line="240" w:lineRule="auto"/>
+        <w:rPr>
+          <w:sz w:val="28"/>
+          <w:szCs w:val="28"/>
+          <w:lang w:val="ru-RU"/>
+        </w:rPr>
+      </w:pPr>
+    </w:p>
+    <w:p>
+      <w:pPr>
+        <w:spacing w:after="0" w:line="240" w:lineRule="auto"/>
+        <w:rPr>
+          <w:sz w:val="28"/>
+          <w:szCs w:val="28"/>
+          <w:lang w:val="ru-RU"/>
+        </w:rPr>
+      </w:pPr>
+      <w:r>
+        <w:rPr>
+          <w:sz w:val="28"/>
+          <w:szCs w:val="28"/>
+          <w:lang w:val="ru-RU"/>
+        </w:rPr>
+        <w:t xml:space="preserve">Чтобы компьютер выбирал свой ход оптимально, в программе используется алгоритм Minimax с альфа-бета-отсечением на заданную глубину поиска, обычно равную пяти. </w:t>
+      </w:r>
+      <w:r>
+        <w:rPr>
+          <w:sz w:val="28"/>
+          <w:szCs w:val="28"/>
+          <w:lang w:val="ru-RU"/>
+        </w:rPr>
+        <w:t xml:space="preserve">Это означает, что мы строим дерево ходов на 5 слоёв вперёд. Каждый уровень соответствует одному полуходу — то есть ход либо белых, либо чёрных. Пусть, компьютер играет за чёрных. Когда мы вызываем функцию getBestMove(5), она составляет список всех доступных ходов для текущей стороны (в данном случае для чёрных), на которой сейчас «очередь хода». Для каждого такого хода виртуально (на копии доски) делает этот ход. Затем рекурсивно вызывает алгоритм Minimax на глубину 4, переключив сторону </w:t>
       </w:r>
       <w:r>
         <w:rPr>
@@ -817,25 +636,7 @@
           <w:szCs w:val="28"/>
           <w:lang w:val="ru-RU"/>
         </w:rPr>
-        <w:t xml:space="preserve"> программа вызывает функцию </w:t>
-      </w:r>
-      <w:proofErr w:type="spellStart"/>
-      <w:r>
-        <w:rPr>
-          <w:sz w:val="28"/>
-          <w:szCs w:val="28"/>
-          <w:lang w:val="ru-RU"/>
-        </w:rPr>
-        <w:t>evaluateBoard</w:t>
-      </w:r>
-      <w:proofErr w:type="spellEnd"/>
-      <w:r>
-        <w:rPr>
-          <w:sz w:val="28"/>
-          <w:szCs w:val="28"/>
-          <w:lang w:val="ru-RU"/>
-        </w:rPr>
-        <w:t xml:space="preserve">(), которая присваивает числовую оценку позиции. </w:t>
+        <w:t xml:space="preserve"> программа вызывает функцию evaluateBoard(), которая присваивает числовую оценку позиции. </w:t>
       </w:r>
       <w:r>
         <w:rPr>
@@ -851,25 +652,7 @@
           <w:szCs w:val="28"/>
           <w:lang w:val="ru-RU"/>
         </w:rPr>
-        <w:t xml:space="preserve">оложительное число говорит о преимуществе белых, а отрицательное — о преимуществе чёрных. Далее </w:t>
-      </w:r>
-      <w:proofErr w:type="spellStart"/>
-      <w:r>
-        <w:rPr>
-          <w:sz w:val="28"/>
-          <w:szCs w:val="28"/>
-          <w:lang w:val="ru-RU"/>
-        </w:rPr>
-        <w:t>Minimax</w:t>
-      </w:r>
-      <w:proofErr w:type="spellEnd"/>
-      <w:r>
-        <w:rPr>
-          <w:sz w:val="28"/>
-          <w:szCs w:val="28"/>
-          <w:lang w:val="ru-RU"/>
-        </w:rPr>
-        <w:t xml:space="preserve"> идёт наверх</w:t>
+        <w:t>оложительное число говорит о преимуществе белых, а отрицательное — о преимуществе чёрных. Далее Minimax идёт наверх</w:t>
       </w:r>
       <w:r>
         <w:rPr>
@@ -885,16 +668,7 @@
           <w:szCs w:val="28"/>
           <w:lang w:val="ru-RU"/>
         </w:rPr>
-        <w:t>по рекурсии</w:t>
-      </w:r>
-      <w:proofErr w:type="gramStart"/>
-      <w:r>
-        <w:rPr>
-          <w:sz w:val="28"/>
-          <w:szCs w:val="28"/>
-          <w:lang w:val="ru-RU"/>
-        </w:rPr>
-        <w:t>:</w:t>
+        <w:t>по рекурсии:</w:t>
       </w:r>
       <w:r>
         <w:rPr>
@@ -910,34 +684,7 @@
           <w:szCs w:val="28"/>
           <w:lang w:val="ru-RU"/>
         </w:rPr>
-        <w:t>Если</w:t>
-      </w:r>
-      <w:proofErr w:type="gramEnd"/>
-      <w:r>
-        <w:rPr>
-          <w:sz w:val="28"/>
-          <w:szCs w:val="28"/>
-          <w:lang w:val="ru-RU"/>
-        </w:rPr>
-        <w:t xml:space="preserve"> на данном уровне хода </w:t>
-      </w:r>
-      <w:proofErr w:type="spellStart"/>
-      <w:r>
-        <w:rPr>
-          <w:sz w:val="28"/>
-          <w:szCs w:val="28"/>
-          <w:lang w:val="ru-RU"/>
-        </w:rPr>
-        <w:t>максимизирующий</w:t>
-      </w:r>
-      <w:proofErr w:type="spellEnd"/>
-      <w:r>
-        <w:rPr>
-          <w:sz w:val="28"/>
-          <w:szCs w:val="28"/>
-          <w:lang w:val="ru-RU"/>
-        </w:rPr>
-        <w:t xml:space="preserve"> игрок (например, белые) — мы выбираем ход, дающий наибольшую оценку.</w:t>
+        <w:t>Если на данном уровне хода максимизирующий игрок (например, белые) — мы выбираем ход, дающий наибольшую оценку.</w:t>
       </w:r>
       <w:r>
         <w:rPr>
@@ -955,43 +702,7 @@
           <w:lang w:val="ru-RU"/>
         </w:rPr>
         <w:cr/>
-        <w:t xml:space="preserve">При этом в коде есть параметр </w:t>
-      </w:r>
-      <w:proofErr w:type="spellStart"/>
-      <w:r>
-        <w:rPr>
-          <w:sz w:val="28"/>
-          <w:szCs w:val="28"/>
-          <w:lang w:val="ru-RU"/>
-        </w:rPr>
-        <w:t>maximizingPlayer</w:t>
-      </w:r>
-      <w:proofErr w:type="spellEnd"/>
-      <w:r>
-        <w:rPr>
-          <w:sz w:val="28"/>
-          <w:szCs w:val="28"/>
-          <w:lang w:val="ru-RU"/>
-        </w:rPr>
-        <w:t xml:space="preserve">, который в зависимости от того, кто сейчас делает ход (белые или чёрные), решает, ищем ли мы максимум или минимум. Когда компьютер играет за чёрных, мы фактически считаем: чёрные — минимизирующий игрок, белые — </w:t>
-      </w:r>
-      <w:proofErr w:type="spellStart"/>
-      <w:r>
-        <w:rPr>
-          <w:sz w:val="28"/>
-          <w:szCs w:val="28"/>
-          <w:lang w:val="ru-RU"/>
-        </w:rPr>
-        <w:t>максимизирующий</w:t>
-      </w:r>
-      <w:proofErr w:type="spellEnd"/>
-      <w:r>
-        <w:rPr>
-          <w:sz w:val="28"/>
-          <w:szCs w:val="28"/>
-          <w:lang w:val="ru-RU"/>
-        </w:rPr>
-        <w:t xml:space="preserve">. </w:t>
+        <w:t xml:space="preserve">При этом в коде есть параметр maximizingPlayer, который в зависимости от того, кто сейчас делает ход (белые или чёрные), решает, ищем ли мы максимум или минимум. Когда компьютер играет за чёрных, мы фактически считаем: чёрные — минимизирующий игрок, белые — максимизирующий. </w:t>
       </w:r>
     </w:p>
     <w:p>
@@ -1019,7 +730,6 @@
         </w:rPr>
         <w:t xml:space="preserve">- </w:t>
       </w:r>
-      <w:proofErr w:type="spellStart"/>
       <w:r>
         <w:rPr>
           <w:sz w:val="28"/>
@@ -1028,7 +738,6 @@
         </w:rPr>
         <w:t>score</w:t>
       </w:r>
-      <w:proofErr w:type="spellEnd"/>
       <w:r>
         <w:rPr>
           <w:sz w:val="28"/>
@@ -1043,25 +752,16 @@
           <w:szCs w:val="28"/>
           <w:lang w:val="ru-RU"/>
         </w:rPr>
-        <w:t xml:space="preserve"> которую возвращает </w:t>
-      </w:r>
-      <w:proofErr w:type="spellStart"/>
-      <w:r>
-        <w:rPr>
-          <w:sz w:val="28"/>
-          <w:szCs w:val="28"/>
-          <w:lang w:val="ru-RU"/>
-        </w:rPr>
-        <w:t>Minimax</w:t>
-      </w:r>
-      <w:proofErr w:type="spellEnd"/>
-      <w:r>
-        <w:rPr>
-          <w:sz w:val="28"/>
-          <w:szCs w:val="28"/>
-          <w:lang w:val="ru-RU"/>
-        </w:rPr>
-        <w:t xml:space="preserve"> с глубины перебора. Чем лучше (выше или ниже в зависимости от цвета) оценка, тем выше приоритет у этого хода. Оценка позиции реализована очень просто и опирается лишь на количественное соотношение фигур — простых и дамок:</w:t>
+        <w:t xml:space="preserve"> которую возвращает Minimax с глубины перебора. Чем лучше (выше или ниже в зависимости от цвета) оценка, тем выше приоритет у этого хода. </w:t>
+      </w:r>
+      <w:r>
+        <w:rPr>
+          <w:sz w:val="28"/>
+          <w:szCs w:val="28"/>
+          <w:lang w:val="ru-RU"/>
+        </w:rPr>
+        <w:lastRenderedPageBreak/>
+        <w:t>Оценка позиции реализована очень просто и опирается лишь на количественное соотношение фигур — простых и дамок:</w:t>
       </w:r>
     </w:p>
     <w:p>
@@ -1172,7 +872,6 @@
           <w:sz w:val="28"/>
           <w:szCs w:val="28"/>
         </w:rPr>
-        <w:lastRenderedPageBreak/>
         <w:t>Чтобы не тратить слишком много времени на заведомо невыгодные ветки, используется альфа-бета-отсечение: как только становится понятно, что оценка одной ветви не улучшит итоговый результат (или наоборот уже слишком хороша для соперника), дальнейший перебор веток отсекается.</w:t>
       </w:r>
       <w:r>
@@ -1188,119 +887,7 @@
           <w:szCs w:val="28"/>
         </w:rPr>
         <w:cr/>
-        <w:t xml:space="preserve">Для ускорения перебора используется многопоточность через </w:t>
-      </w:r>
-      <w:proofErr w:type="spellStart"/>
-      <w:r>
-        <w:rPr>
-          <w:sz w:val="28"/>
-          <w:szCs w:val="28"/>
-        </w:rPr>
-        <w:t>std</w:t>
-      </w:r>
-      <w:proofErr w:type="spellEnd"/>
-      <w:r>
-        <w:rPr>
-          <w:sz w:val="28"/>
-          <w:szCs w:val="28"/>
-        </w:rPr>
-        <w:t>::</w:t>
-      </w:r>
-      <w:proofErr w:type="spellStart"/>
-      <w:r>
-        <w:rPr>
-          <w:sz w:val="28"/>
-          <w:szCs w:val="28"/>
-        </w:rPr>
-        <w:t>thread</w:t>
-      </w:r>
-      <w:proofErr w:type="spellEnd"/>
-      <w:r>
-        <w:rPr>
-          <w:sz w:val="28"/>
-          <w:szCs w:val="28"/>
-        </w:rPr>
-        <w:t xml:space="preserve">. На верхнем уровне (или нескольких верхних уровнях) алгоритм </w:t>
-      </w:r>
-      <w:proofErr w:type="spellStart"/>
-      <w:r>
-        <w:rPr>
-          <w:sz w:val="28"/>
-          <w:szCs w:val="28"/>
-        </w:rPr>
-        <w:t>Minimax</w:t>
-      </w:r>
-      <w:proofErr w:type="spellEnd"/>
-      <w:r>
-        <w:rPr>
-          <w:sz w:val="28"/>
-          <w:szCs w:val="28"/>
-        </w:rPr>
-        <w:t xml:space="preserve"> создаёт для каждого доступного хода отдельный поток. В каждом потоке в лямбда-выражении берётся копия текущей доски, выполняется метод </w:t>
-      </w:r>
-      <w:proofErr w:type="spellStart"/>
-      <w:r>
-        <w:rPr>
-          <w:sz w:val="28"/>
-          <w:szCs w:val="28"/>
-        </w:rPr>
-        <w:t>makeMove</w:t>
-      </w:r>
-      <w:proofErr w:type="spellEnd"/>
-      <w:r>
-        <w:rPr>
-          <w:sz w:val="28"/>
-          <w:szCs w:val="28"/>
-        </w:rPr>
-        <w:t xml:space="preserve">, затем рекурсивно вызывается </w:t>
-      </w:r>
-      <w:proofErr w:type="spellStart"/>
-      <w:r>
-        <w:rPr>
-          <w:sz w:val="28"/>
-          <w:szCs w:val="28"/>
-        </w:rPr>
-        <w:t>Minimax</w:t>
-      </w:r>
-      <w:proofErr w:type="spellEnd"/>
-      <w:r>
-        <w:rPr>
-          <w:sz w:val="28"/>
-          <w:szCs w:val="28"/>
-        </w:rPr>
-        <w:t xml:space="preserve">, и результат сохраняется в общий массив. После завершения всех потоков с использованием </w:t>
-      </w:r>
-      <w:proofErr w:type="spellStart"/>
-      <w:r>
-        <w:rPr>
-          <w:sz w:val="28"/>
-          <w:szCs w:val="28"/>
-        </w:rPr>
-        <w:t>join</w:t>
-      </w:r>
-      <w:proofErr w:type="spellEnd"/>
-      <w:r>
-        <w:rPr>
-          <w:sz w:val="28"/>
-          <w:szCs w:val="28"/>
-        </w:rPr>
-        <w:t xml:space="preserve"> результаты объединяются, и программа выбирает лучший или худший ход в зависимости от фазы (</w:t>
-      </w:r>
-      <w:proofErr w:type="spellStart"/>
-      <w:r>
-        <w:rPr>
-          <w:sz w:val="28"/>
-          <w:szCs w:val="28"/>
-        </w:rPr>
-        <w:t>максимизирующий</w:t>
-      </w:r>
-      <w:proofErr w:type="spellEnd"/>
-      <w:r>
-        <w:rPr>
-          <w:sz w:val="28"/>
-          <w:szCs w:val="28"/>
-        </w:rPr>
-        <w:t xml:space="preserve"> или минимизирующий уровень).</w:t>
+        <w:t>Для ускорения перебора используется многопоточность через std::thread. На верхнем уровне (или нескольких верхних уровнях) алгоритм Minimax создаёт для каждого доступного хода отдельный поток. В каждом потоке в лямбда-выражении берётся копия текущей доски, выполняется метод makeMove, затем рекурсивно вызывается Minimax, и результат сохраняется в общий массив. После завершения всех потоков с использованием join результаты объединяются, и программа выбирает лучший или худший ход в зависимости от фазы (максимизирующий или минимизирующий уровень).</w:t>
       </w:r>
       <w:r>
         <w:rPr>
@@ -1368,7 +955,25 @@
             <w:szCs w:val="28"/>
             <w:lang w:val="ru-RU"/>
           </w:rPr>
-          <w:t>https://github.com/Denigmma/olimp_PSRS_task2_2025</w:t>
+          <w:t>https://github.com/Denigmma/olimp_P</w:t>
+        </w:r>
+        <w:r>
+          <w:rPr>
+            <w:rStyle w:val="a3"/>
+            <w:sz w:val="28"/>
+            <w:szCs w:val="28"/>
+            <w:lang w:val="ru-RU"/>
+          </w:rPr>
+          <w:t>S</w:t>
+        </w:r>
+        <w:r>
+          <w:rPr>
+            <w:rStyle w:val="a3"/>
+            <w:sz w:val="28"/>
+            <w:szCs w:val="28"/>
+            <w:lang w:val="ru-RU"/>
+          </w:rPr>
+          <w:t>RS_task2_2025</w:t>
         </w:r>
       </w:hyperlink>
       <w:r>
@@ -1405,182 +1010,35 @@
           <w:szCs w:val="28"/>
           <w:lang w:val="ru-RU"/>
         </w:rPr>
-        <w:t xml:space="preserve">Для выполнения задачи выравнивания изображения документа с текстом и </w:t>
-      </w:r>
-      <w:r>
-        <w:rPr>
-          <w:sz w:val="28"/>
-          <w:szCs w:val="28"/>
-          <w:lang w:val="ru-RU"/>
-        </w:rPr>
-        <w:t>изображением</w:t>
-      </w:r>
-      <w:r>
-        <w:rPr>
-          <w:sz w:val="28"/>
-          <w:szCs w:val="28"/>
-          <w:lang w:val="ru-RU"/>
-        </w:rPr>
-        <w:t xml:space="preserve"> я разработал алгоритм, основанный на использовании библиотеки </w:t>
-      </w:r>
-      <w:proofErr w:type="spellStart"/>
-      <w:r>
-        <w:rPr>
-          <w:sz w:val="28"/>
-          <w:szCs w:val="28"/>
-          <w:lang w:val="ru-RU"/>
-        </w:rPr>
-        <w:t>OpenCV</w:t>
-      </w:r>
-      <w:proofErr w:type="spellEnd"/>
-      <w:r>
-        <w:rPr>
-          <w:sz w:val="28"/>
-          <w:szCs w:val="28"/>
-          <w:lang w:val="ru-RU"/>
-        </w:rPr>
-        <w:t xml:space="preserve">, которая предоставляет эффективные инструменты для обработки изображений. Этот выбор обусловлен её функциональностью и удобством работы. </w:t>
-      </w:r>
-      <w:proofErr w:type="spellStart"/>
-      <w:r>
-        <w:rPr>
-          <w:sz w:val="28"/>
-          <w:szCs w:val="28"/>
-          <w:lang w:val="ru-RU"/>
-        </w:rPr>
-        <w:t>OpenCV</w:t>
-      </w:r>
-      <w:proofErr w:type="spellEnd"/>
-      <w:r>
-        <w:rPr>
-          <w:sz w:val="28"/>
-          <w:szCs w:val="28"/>
-          <w:lang w:val="ru-RU"/>
-        </w:rPr>
-        <w:t xml:space="preserve"> позволяет быстро обрабатывать изображения и проводить требуемые преобразования, такие как преобразования в серые тона, выделение контуров</w:t>
-      </w:r>
-      <w:r>
-        <w:rPr>
-          <w:sz w:val="28"/>
-          <w:szCs w:val="28"/>
-          <w:lang w:val="ru-RU"/>
-        </w:rPr>
-        <w:t xml:space="preserve"> </w:t>
-      </w:r>
-      <w:r>
-        <w:rPr>
-          <w:sz w:val="28"/>
-          <w:szCs w:val="28"/>
-          <w:lang w:val="ru-RU"/>
-        </w:rPr>
-        <w:t>изображений</w:t>
-      </w:r>
-      <w:r>
-        <w:rPr>
-          <w:sz w:val="28"/>
-          <w:szCs w:val="28"/>
-          <w:lang w:val="ru-RU"/>
-        </w:rPr>
-        <w:t xml:space="preserve"> и </w:t>
-      </w:r>
-      <w:proofErr w:type="spellStart"/>
-      <w:r>
-        <w:rPr>
-          <w:sz w:val="28"/>
-          <w:szCs w:val="28"/>
-          <w:lang w:val="ru-RU"/>
-        </w:rPr>
-        <w:t>тд</w:t>
-      </w:r>
-      <w:proofErr w:type="spellEnd"/>
-      <w:r>
-        <w:rPr>
-          <w:sz w:val="28"/>
-          <w:szCs w:val="28"/>
-          <w:lang w:val="ru-RU"/>
-        </w:rPr>
-        <w:t>.</w:t>
-      </w:r>
-      <w:r>
-        <w:rPr>
-          <w:sz w:val="28"/>
-          <w:szCs w:val="28"/>
-          <w:lang w:val="ru-RU"/>
-        </w:rPr>
-        <w:cr/>
-      </w:r>
-      <w:r>
-        <w:rPr>
-          <w:sz w:val="28"/>
-          <w:szCs w:val="28"/>
-          <w:lang w:val="ru-RU"/>
-        </w:rPr>
-        <w:t>Для начала, мы читаем</w:t>
-      </w:r>
-      <w:r>
-        <w:rPr>
-          <w:sz w:val="28"/>
-          <w:szCs w:val="28"/>
-          <w:lang w:val="ru-RU"/>
-        </w:rPr>
-        <w:t xml:space="preserve"> исходно</w:t>
-      </w:r>
-      <w:r>
-        <w:rPr>
-          <w:sz w:val="28"/>
-          <w:szCs w:val="28"/>
-          <w:lang w:val="ru-RU"/>
-        </w:rPr>
-        <w:t>е</w:t>
-      </w:r>
-      <w:r>
-        <w:rPr>
-          <w:sz w:val="28"/>
-          <w:szCs w:val="28"/>
-          <w:lang w:val="ru-RU"/>
-        </w:rPr>
-        <w:t xml:space="preserve"> изображени</w:t>
-      </w:r>
-      <w:r>
-        <w:rPr>
-          <w:sz w:val="28"/>
-          <w:szCs w:val="28"/>
-          <w:lang w:val="ru-RU"/>
-        </w:rPr>
-        <w:t>е</w:t>
-      </w:r>
-      <w:r>
-        <w:rPr>
-          <w:sz w:val="28"/>
-          <w:szCs w:val="28"/>
-          <w:lang w:val="ru-RU"/>
-        </w:rPr>
-        <w:t xml:space="preserve"> и преобразов</w:t>
-      </w:r>
-      <w:r>
-        <w:rPr>
-          <w:sz w:val="28"/>
-          <w:szCs w:val="28"/>
-          <w:lang w:val="ru-RU"/>
-        </w:rPr>
-        <w:t xml:space="preserve">ываем </w:t>
-      </w:r>
-      <w:r>
-        <w:rPr>
-          <w:sz w:val="28"/>
-          <w:szCs w:val="28"/>
-          <w:lang w:val="ru-RU"/>
-        </w:rPr>
-        <w:t>его в градации серого. Это необходимо для того, чтобы упростить последующую обработку. Преобразование в серый цвет позволяет нам фокусироваться на яркости пикселей, а не на их цвете, что особенно важно при анализе текстов, где цвет часто не играет роли. Преобразование изображения в оттенки серого снижает объем вычислений, так как количество данных для обработки уменьшается, что ускоряет работу алгоритма.</w:t>
-      </w:r>
-      <w:r>
-        <w:rPr>
-          <w:sz w:val="28"/>
-          <w:szCs w:val="28"/>
-          <w:lang w:val="ru-RU"/>
-        </w:rPr>
-        <w:cr/>
-        <w:t xml:space="preserve">Чтобы уменьшить влияние шума и устранить мелкие артефакты, которые могут повлиять на точность нахождения угла наклона, применяется Гауссово </w:t>
+        <w:t>Для выполнения задачи выравнивания изображения документа с текстом и изображением я разработал алгоритм, основанный на использовании библиотеки OpenCV, которая предоставляет эффективные инструменты для обработки изображений. OpenCV позволяет быстро обрабатывать изображения и проводить требуемые преобразования, такие как преобразования в серые тона, выделение контуров изображений и т.д.</w:t>
+      </w:r>
+    </w:p>
+    <w:p>
+      <w:pPr>
+        <w:spacing w:after="0" w:line="240" w:lineRule="auto"/>
+        <w:rPr>
+          <w:sz w:val="28"/>
+          <w:szCs w:val="28"/>
+          <w:lang w:val="ru-RU"/>
+        </w:rPr>
+      </w:pPr>
+    </w:p>
+    <w:p>
+      <w:pPr>
+        <w:spacing w:after="0" w:line="240" w:lineRule="auto"/>
+        <w:rPr>
+          <w:sz w:val="28"/>
+          <w:szCs w:val="28"/>
+          <w:lang w:val="ru-RU"/>
+        </w:rPr>
+      </w:pPr>
+      <w:r>
+        <w:rPr>
+          <w:sz w:val="28"/>
+          <w:szCs w:val="28"/>
+          <w:lang w:val="ru-RU"/>
+        </w:rPr>
+        <w:t xml:space="preserve">Для начала, мы читаем исходное изображение и преобразовываем его в градации серого. Это необходимо для того, чтобы упростить последующую обработку. Преобразование в серый цвет позволяет нам фокусироваться на </w:t>
       </w:r>
       <w:r>
         <w:rPr>
@@ -1589,221 +1047,248 @@
           <w:lang w:val="ru-RU"/>
         </w:rPr>
         <w:lastRenderedPageBreak/>
-        <w:t>размытие. Этот фильтр помогает удалить высокочастотные компоненты (шумы), сглаживая резкие изменения яркости. Гауссово размытие работает путём усреднения яркости пикселей в окрестности каждого пикселя, что делает переход между различными участками изображения более плавным и улучшает качество дальнейшего выделения контуров.</w:t>
-      </w:r>
-      <w:r>
-        <w:rPr>
-          <w:sz w:val="28"/>
-          <w:szCs w:val="28"/>
-          <w:lang w:val="ru-RU"/>
-        </w:rPr>
-        <w:cr/>
-        <w:t xml:space="preserve">Для того чтобы выделить границы объектов, таких как текст и графику, используется алгоритм </w:t>
-      </w:r>
-      <w:proofErr w:type="spellStart"/>
-      <w:r>
-        <w:rPr>
-          <w:sz w:val="28"/>
-          <w:szCs w:val="28"/>
-          <w:lang w:val="ru-RU"/>
-        </w:rPr>
-        <w:t>Кэнни</w:t>
-      </w:r>
-      <w:proofErr w:type="spellEnd"/>
-      <w:r>
-        <w:rPr>
-          <w:sz w:val="28"/>
-          <w:szCs w:val="28"/>
-          <w:lang w:val="ru-RU"/>
-        </w:rPr>
-        <w:t>. Он</w:t>
-      </w:r>
-      <w:r>
-        <w:rPr>
-          <w:sz w:val="28"/>
-          <w:szCs w:val="28"/>
-          <w:lang w:val="ru-RU"/>
-        </w:rPr>
-        <w:t xml:space="preserve"> работает следующим образом:</w:t>
-      </w:r>
-      <w:r>
-        <w:rPr>
-          <w:sz w:val="28"/>
-          <w:szCs w:val="28"/>
-          <w:lang w:val="ru-RU"/>
-        </w:rPr>
-        <w:cr/>
-        <w:t>Удаление шума — на первом шаге применяется фильтрация изображения с использованием оператора Гаусса, чтобы убрать мелкие шумы и сгладить изображение.</w:t>
-      </w:r>
-      <w:r>
-        <w:rPr>
-          <w:sz w:val="28"/>
-          <w:szCs w:val="28"/>
-          <w:lang w:val="ru-RU"/>
-        </w:rPr>
-        <w:t xml:space="preserve"> </w:t>
-      </w:r>
-      <w:r>
-        <w:rPr>
-          <w:sz w:val="28"/>
-          <w:szCs w:val="28"/>
-          <w:lang w:val="ru-RU"/>
-        </w:rPr>
-        <w:t>Выделение границ — алгоритм затем находит границы, анализируя изменения яркости между соседними пикселями. Он вычисляет градиенты изображения и ищет максимальные изменения этих градиентов, которые указывают на края объектов.</w:t>
-      </w:r>
-      <w:r>
-        <w:rPr>
-          <w:sz w:val="28"/>
-          <w:szCs w:val="28"/>
-          <w:lang w:val="ru-RU"/>
-        </w:rPr>
-        <w:cr/>
-        <w:t>Двойной порог — после нахождения градиентов, алгоритм применяет двойной порог для отделения сильных и слабых границ. Это позволяет избавиться от слабых и ненадёжных контуров, оставив только те, которые с высокой вероятностью являются истинными границами объектов.</w:t>
-      </w:r>
-      <w:r>
-        <w:rPr>
-          <w:sz w:val="28"/>
-          <w:szCs w:val="28"/>
-          <w:lang w:val="ru-RU"/>
-        </w:rPr>
-        <w:cr/>
+        <w:t xml:space="preserve">яркости пикселей, а не на их цвете, что особенно важно при анализе текстов, где цвет часто не играет роли. </w:t>
+      </w:r>
+      <w:r>
+        <w:rPr>
+          <w:sz w:val="28"/>
+          <w:szCs w:val="28"/>
+          <w:lang w:val="ru-RU"/>
+        </w:rPr>
+        <w:t>Этот подход позволяет уменьшить объем данных и упростить последующую обработку. Он существенно снижает требования к памяти, обработка изображений в оттенках серого требует меньше вычислительных ресурсов, чем работа с полноцветными изображениями.</w:t>
+      </w:r>
+    </w:p>
+    <w:p>
+      <w:pPr>
+        <w:spacing w:after="0" w:line="240" w:lineRule="auto"/>
+        <w:rPr>
+          <w:sz w:val="28"/>
+          <w:szCs w:val="28"/>
+          <w:lang w:val="ru-RU"/>
+        </w:rPr>
+      </w:pPr>
+    </w:p>
+    <w:p>
+      <w:pPr>
+        <w:spacing w:after="0" w:line="240" w:lineRule="auto"/>
+        <w:rPr>
+          <w:sz w:val="28"/>
+          <w:szCs w:val="28"/>
+          <w:lang w:val="ru-RU"/>
+        </w:rPr>
+      </w:pPr>
+      <w:r>
+        <w:rPr>
+          <w:sz w:val="28"/>
+          <w:szCs w:val="28"/>
+          <w:lang w:val="ru-RU"/>
+        </w:rPr>
+        <w:t>Чтобы уменьшить влияние шума и устранить мелкие артефакты, которые могут повлиять на точность нахождения угла наклона, применяется Гауссово размытие. Этот фильтр помогает удалить высокочастотные компоненты (шумы), сглаживая резкие изменения яркости. Гауссово размытие работает путём усреднения яркости пикселей в окрестности каждого пикселя, что делает переход между различными участками изображения более плавным и улучшает качество дальнейшего выделения контуров.</w:t>
+      </w:r>
+    </w:p>
+    <w:p>
+      <w:pPr>
+        <w:spacing w:after="0" w:line="240" w:lineRule="auto"/>
+        <w:rPr>
+          <w:sz w:val="28"/>
+          <w:szCs w:val="28"/>
+          <w:lang w:val="ru-RU"/>
+        </w:rPr>
+      </w:pPr>
+    </w:p>
+    <w:p>
+      <w:pPr>
+        <w:spacing w:after="0" w:line="240" w:lineRule="auto"/>
+        <w:rPr>
+          <w:sz w:val="28"/>
+          <w:szCs w:val="28"/>
+          <w:lang w:val="ru-RU"/>
+        </w:rPr>
+      </w:pPr>
+      <w:r>
+        <w:rPr>
+          <w:sz w:val="28"/>
+          <w:szCs w:val="28"/>
+          <w:lang w:val="ru-RU"/>
+        </w:rPr>
+        <w:t xml:space="preserve">Для того чтобы выделить границы объектов, таких как текст и графику, используется алгоритм Кэнни. Он работает следующим образом:  </w:t>
+      </w:r>
+    </w:p>
+    <w:p>
+      <w:pPr>
+        <w:pStyle w:val="a5"/>
+        <w:numPr>
+          <w:ilvl w:val="0"/>
+          <w:numId w:val="6"/>
+        </w:numPr>
+        <w:spacing w:after="0" w:line="240" w:lineRule="auto"/>
+        <w:rPr>
+          <w:sz w:val="28"/>
+          <w:szCs w:val="28"/>
+          <w:lang w:val="ru-RU"/>
+        </w:rPr>
+      </w:pPr>
+      <w:r>
+        <w:rPr>
+          <w:sz w:val="28"/>
+          <w:szCs w:val="28"/>
+          <w:lang w:val="ru-RU"/>
+        </w:rPr>
+        <w:t xml:space="preserve"> Удаление шума — на первом шаге применяется фильтрация изображения с использованием оператора Гаусса, чтобы убрать мелкие шумы и сгладить изображение.  </w:t>
+      </w:r>
+    </w:p>
+    <w:p>
+      <w:pPr>
+        <w:pStyle w:val="a5"/>
+        <w:numPr>
+          <w:ilvl w:val="0"/>
+          <w:numId w:val="6"/>
+        </w:numPr>
+        <w:spacing w:after="0" w:line="240" w:lineRule="auto"/>
+        <w:rPr>
+          <w:sz w:val="28"/>
+          <w:szCs w:val="28"/>
+          <w:lang w:val="ru-RU"/>
+        </w:rPr>
+      </w:pPr>
+      <w:r>
+        <w:rPr>
+          <w:sz w:val="28"/>
+          <w:szCs w:val="28"/>
+          <w:lang w:val="ru-RU"/>
+        </w:rPr>
+        <w:t xml:space="preserve"> Выделение границ — алгоритм затем находит границы, анализируя изменения яркости между соседними пикселями. Он вычисляет градиенты изображения и ищет максимальные изменения этих градиентов, которые указывают на края объектов.  </w:t>
+      </w:r>
+    </w:p>
+    <w:p>
+      <w:pPr>
+        <w:pStyle w:val="a5"/>
+        <w:numPr>
+          <w:ilvl w:val="0"/>
+          <w:numId w:val="6"/>
+        </w:numPr>
+        <w:spacing w:after="0" w:line="240" w:lineRule="auto"/>
+        <w:rPr>
+          <w:sz w:val="28"/>
+          <w:szCs w:val="28"/>
+          <w:lang w:val="ru-RU"/>
+        </w:rPr>
+      </w:pPr>
+      <w:r>
+        <w:rPr>
+          <w:sz w:val="28"/>
+          <w:szCs w:val="28"/>
+          <w:lang w:val="ru-RU"/>
+        </w:rPr>
+        <w:t xml:space="preserve"> Двойной порог — после нахождения градиентов алгоритм применяет двойной порог для отделения сильных и слабых границ. Это позволяет избавиться от слабых и ненадёжных контуров, оставив только те, которые с высокой вероятностью являются истинными границами объектов.  </w:t>
+      </w:r>
+    </w:p>
+    <w:p>
+      <w:pPr>
+        <w:spacing w:after="0" w:line="240" w:lineRule="auto"/>
+        <w:rPr>
+          <w:sz w:val="28"/>
+          <w:szCs w:val="28"/>
+          <w:lang w:val="ru-RU"/>
+        </w:rPr>
+      </w:pPr>
+    </w:p>
+    <w:p>
+      <w:pPr>
+        <w:spacing w:after="0" w:line="240" w:lineRule="auto"/>
+        <w:rPr>
+          <w:sz w:val="28"/>
+          <w:szCs w:val="28"/>
+          <w:lang w:val="ru-RU"/>
+        </w:rPr>
+      </w:pPr>
+      <w:r>
+        <w:rPr>
+          <w:sz w:val="28"/>
+          <w:szCs w:val="28"/>
+          <w:lang w:val="ru-RU"/>
+        </w:rPr>
         <w:t>Результатом работы алгоритма является карта контуров, где чётко видны линии текста, границы графиков, диаграмм и других объектов. Эти контуры далее будут использоваться для определения угла наклона документа.</w:t>
       </w:r>
-      <w:r>
-        <w:rPr>
-          <w:sz w:val="28"/>
-          <w:szCs w:val="28"/>
-          <w:lang w:val="ru-RU"/>
-        </w:rPr>
-        <w:cr/>
-      </w:r>
-    </w:p>
-    <w:p>
-      <w:pPr>
-        <w:spacing w:after="0" w:line="240" w:lineRule="auto"/>
-        <w:rPr>
-          <w:sz w:val="28"/>
-          <w:szCs w:val="28"/>
-          <w:lang w:val="ru-RU"/>
-        </w:rPr>
-      </w:pPr>
-      <w:r>
-        <w:rPr>
-          <w:sz w:val="28"/>
-          <w:szCs w:val="28"/>
-          <w:lang w:val="ru-RU"/>
-        </w:rPr>
-        <w:t xml:space="preserve">Для нахождения угла наклона документа используется преобразование </w:t>
-      </w:r>
-      <w:proofErr w:type="spellStart"/>
-      <w:r>
-        <w:rPr>
-          <w:sz w:val="28"/>
-          <w:szCs w:val="28"/>
-          <w:lang w:val="ru-RU"/>
-        </w:rPr>
-        <w:t>Хафа</w:t>
-      </w:r>
-      <w:proofErr w:type="spellEnd"/>
-      <w:r>
-        <w:rPr>
-          <w:sz w:val="28"/>
-          <w:szCs w:val="28"/>
-          <w:lang w:val="ru-RU"/>
-        </w:rPr>
-        <w:t>. Этот метод позволяет находить прямые линии на изображении, представив их в полярной системе координат, где каждая линия описывается двумя параметрами: расстоянием от центра изображения и углом наклона.</w:t>
-      </w:r>
-      <w:r>
-        <w:rPr>
-          <w:sz w:val="28"/>
-          <w:szCs w:val="28"/>
-          <w:lang w:val="ru-RU"/>
-        </w:rPr>
-        <w:cr/>
-        <w:t>На основе карты контуров строятся линии, каждая из которых определяется набором точек, представляющих краевые участки изображения.</w:t>
-      </w:r>
-      <w:r>
-        <w:rPr>
-          <w:sz w:val="28"/>
-          <w:szCs w:val="28"/>
-          <w:lang w:val="ru-RU"/>
-        </w:rPr>
-        <w:cr/>
-        <w:t xml:space="preserve">Преобразование </w:t>
-      </w:r>
-      <w:proofErr w:type="spellStart"/>
-      <w:r>
-        <w:rPr>
-          <w:sz w:val="28"/>
-          <w:szCs w:val="28"/>
-          <w:lang w:val="ru-RU"/>
-        </w:rPr>
-        <w:t>Хафа</w:t>
-      </w:r>
-      <w:proofErr w:type="spellEnd"/>
-      <w:r>
-        <w:rPr>
-          <w:sz w:val="28"/>
-          <w:szCs w:val="28"/>
-          <w:lang w:val="ru-RU"/>
-        </w:rPr>
-        <w:t xml:space="preserve"> преобразует эти линии в полярные координаты, и для каждой прямой вычисляется её угол наклона.</w:t>
-      </w:r>
-      <w:r>
-        <w:rPr>
-          <w:sz w:val="28"/>
-          <w:szCs w:val="28"/>
-          <w:lang w:val="ru-RU"/>
-        </w:rPr>
-        <w:cr/>
-        <w:t>Все найденные углы собираются в список, после чего для всех углов рассчитывается медианный угол. Медианный угол выбирается, так как он является более устойчивым к выбросам и случайным отклонениям, например, из-за диаграмм или других графических элементов, не относящихся к основному тексту.</w:t>
-      </w:r>
-      <w:r>
-        <w:rPr>
-          <w:sz w:val="28"/>
-          <w:szCs w:val="28"/>
-          <w:lang w:val="ru-RU"/>
-        </w:rPr>
-        <w:cr/>
-        <w:t>Медианный угол наклона документных объектов (текста и графики) считается углом, на который необходимо повернуть изображение, чтобы оно стало горизонтальным.</w:t>
-      </w:r>
-      <w:r>
-        <w:rPr>
-          <w:sz w:val="28"/>
-          <w:szCs w:val="28"/>
-          <w:lang w:val="ru-RU"/>
-        </w:rPr>
-        <w:cr/>
-        <w:t xml:space="preserve">После нахождения угла наклона и его коррекции, изображение вращается на противоположный угол. Для этого применяется аффинное преобразование. </w:t>
-      </w:r>
-      <w:r>
-        <w:rPr>
-          <w:sz w:val="28"/>
-          <w:szCs w:val="28"/>
-          <w:lang w:val="ru-RU"/>
-        </w:rPr>
-        <w:cr/>
-        <w:t>В процессе поворота сохраняется структура изображения, а пустые участки, образующиеся после поворота, заполняются белым цветом</w:t>
-      </w:r>
-      <w:r>
-        <w:rPr>
-          <w:sz w:val="28"/>
-          <w:szCs w:val="28"/>
-          <w:lang w:val="ru-RU"/>
-        </w:rPr>
-        <w:t>.</w:t>
-      </w:r>
-    </w:p>
-    <w:p>
-      <w:pPr>
-        <w:spacing w:after="0" w:line="240" w:lineRule="auto"/>
-        <w:rPr>
-          <w:sz w:val="28"/>
-          <w:szCs w:val="28"/>
-          <w:lang w:val="ru-RU"/>
-        </w:rPr>
-      </w:pPr>
-      <w:r>
+    </w:p>
+    <w:p>
+      <w:pPr>
+        <w:spacing w:after="0" w:line="240" w:lineRule="auto"/>
+        <w:rPr>
+          <w:sz w:val="28"/>
+          <w:szCs w:val="28"/>
+          <w:lang w:val="ru-RU"/>
+        </w:rPr>
+      </w:pPr>
+    </w:p>
+    <w:p>
+      <w:pPr>
+        <w:spacing w:after="0" w:line="240" w:lineRule="auto"/>
+        <w:rPr>
+          <w:sz w:val="28"/>
+          <w:szCs w:val="28"/>
+          <w:lang w:val="ru-RU"/>
+        </w:rPr>
+      </w:pPr>
+      <w:r>
+        <w:rPr>
+          <w:sz w:val="28"/>
+          <w:szCs w:val="28"/>
+          <w:lang w:val="ru-RU"/>
+        </w:rPr>
+        <w:t xml:space="preserve">Для нахождения угла наклона документа используется преобразование Хафа. Этот метод позволяет находить прямые линии на изображении, представив их в полярной системе координат, где каждая линия описывается двумя параметрами: расстоянием от центра изображения и углом наклона. На основе карты контуров строятся линии, каждая из которых определяется набором точек, представляющих краевые участки изображения. Преобразование Хафа преобразует эти линии в полярные координаты, и для каждой прямой вычисляется её угол наклона. Все найденные углы </w:t>
+      </w:r>
+      <w:r>
+        <w:rPr>
+          <w:sz w:val="28"/>
+          <w:szCs w:val="28"/>
+          <w:lang w:val="ru-RU"/>
+        </w:rPr>
+        <w:lastRenderedPageBreak/>
+        <w:t>собираются в список, после чего для всех углов рассчитывается медианный угол. Медианный угол выбирается, так как он является более устойчивым к выбросам и случайным отклонениям, например, из-за диаграмм или других графических элементов, не относящихся к основному тексту. Медианный угол наклона документных объектов (текста и графики) считается углом, на который необходимо повернуть изображение, чтобы оно стало горизонтальным.</w:t>
+      </w:r>
+    </w:p>
+    <w:p>
+      <w:pPr>
+        <w:spacing w:after="0" w:line="240" w:lineRule="auto"/>
+        <w:rPr>
+          <w:sz w:val="28"/>
+          <w:szCs w:val="28"/>
+          <w:lang w:val="ru-RU"/>
+        </w:rPr>
+      </w:pPr>
+    </w:p>
+    <w:p>
+      <w:pPr>
+        <w:spacing w:after="0" w:line="240" w:lineRule="auto"/>
+        <w:rPr>
+          <w:sz w:val="28"/>
+          <w:szCs w:val="28"/>
+          <w:lang w:val="ru-RU"/>
+        </w:rPr>
+      </w:pPr>
+      <w:r>
+        <w:rPr>
+          <w:sz w:val="28"/>
+          <w:szCs w:val="28"/>
+          <w:lang w:val="ru-RU"/>
+        </w:rPr>
+        <w:t>После нахождения угла наклона и его коррекции, изображение вращается на противоположный угол. Для этого применяется аффинное преобразование. В процессе поворота сохраняется структура изображения, а пустые участки, образующиеся после поворота, заполняются белым цветом.</w:t>
+      </w:r>
+    </w:p>
+    <w:p>
+      <w:pPr>
+        <w:spacing w:after="0" w:line="240" w:lineRule="auto"/>
+        <w:rPr>
+          <w:sz w:val="28"/>
+          <w:szCs w:val="28"/>
+          <w:lang w:val="ru-RU"/>
+        </w:rPr>
+      </w:pPr>
+    </w:p>
+    <w:p>
+      <w:pPr>
+        <w:spacing w:after="0" w:line="240" w:lineRule="auto"/>
         <w:rPr>
           <w:b/>
           <w:bCs/>
@@ -1811,9 +1296,7 @@
           <w:szCs w:val="28"/>
           <w:lang w:val="ru-RU"/>
         </w:rPr>
-        <w:lastRenderedPageBreak/>
-        <w:t>Экспериментальная проверка</w:t>
-      </w:r>
+      </w:pPr>
       <w:r>
         <w:rPr>
           <w:b/>
@@ -1822,48 +1305,35 @@
           <w:szCs w:val="28"/>
           <w:lang w:val="ru-RU"/>
         </w:rPr>
-        <w:cr/>
-      </w:r>
-      <w:r>
-        <w:rPr>
-          <w:sz w:val="28"/>
-          <w:szCs w:val="28"/>
-          <w:lang w:val="ru-RU"/>
-        </w:rPr>
-        <w:t>Для проверки работы алгоритма были использованы 6 различных изображений</w:t>
-      </w:r>
-      <w:r>
-        <w:rPr>
-          <w:sz w:val="28"/>
-          <w:szCs w:val="28"/>
-          <w:lang w:val="ru-RU"/>
-        </w:rPr>
-        <w:t>-</w:t>
-      </w:r>
-      <w:r>
-        <w:rPr>
-          <w:sz w:val="28"/>
-          <w:szCs w:val="28"/>
-          <w:lang w:val="ru-RU"/>
-        </w:rPr>
-        <w:t>документов, содержащих как текст, так и графические элементы (диаграммы, графики и изображения). На этих изображениях углы наклона варьировались от -45° до 45°. После применения алгоритма выравнивания все изображения были скорректированы и выровнены.</w:t>
-      </w:r>
-      <w:r>
-        <w:rPr>
-          <w:sz w:val="28"/>
-          <w:szCs w:val="28"/>
-          <w:lang w:val="ru-RU"/>
-        </w:rPr>
-        <w:cr/>
-      </w:r>
-      <w:r>
-        <w:rPr>
-          <w:sz w:val="28"/>
-          <w:szCs w:val="28"/>
-          <w:lang w:val="ru-RU"/>
-        </w:rPr>
-        <w:cr/>
-        <w:t>Результаты экспериментальной проверки показали, что алгоритм успешно корректирует угол наклона. Текст на изображениях стал горизонтальным, а остальные элементы документа (графика, диаграммы) не пострадали.</w:t>
+        <w:t>Обоснование решения с точки зрения работы алгоритмов, памяти и ресурсов:</w:t>
+      </w:r>
+    </w:p>
+    <w:p>
+      <w:pPr>
+        <w:spacing w:after="0" w:line="240" w:lineRule="auto"/>
+        <w:rPr>
+          <w:sz w:val="28"/>
+          <w:szCs w:val="28"/>
+          <w:lang w:val="ru-RU"/>
+        </w:rPr>
+      </w:pPr>
+    </w:p>
+    <w:p>
+      <w:pPr>
+        <w:spacing w:after="0" w:line="240" w:lineRule="auto"/>
+        <w:rPr>
+          <w:sz w:val="28"/>
+          <w:szCs w:val="28"/>
+          <w:lang w:val="ru-RU"/>
+        </w:rPr>
+      </w:pPr>
+      <w:r>
+        <w:rPr>
+          <w:sz w:val="28"/>
+          <w:szCs w:val="28"/>
+          <w:lang w:val="ru-RU"/>
+        </w:rPr>
+        <w:t>Выбор описанных алгоритмов обусловлен их высокой эффективностью и оптимизацией в библиотеке OpenCV. Преобразование изображения в градации серого не только снижает объем вычисляемых данных (сокращая количество каналов с трёх до одного), но и позволяет сосредоточиться исключительно на яркостных характеристиках, что критически для выделения текстовых линий. Гауссово размытие, используемое для устранения шума, помогает обеспечить более стабильное выделение контуров, что важно при работе с неидеальными изображениями.</w:t>
       </w:r>
       <w:r>
         <w:rPr>
@@ -1873,22 +1343,547 @@
         </w:rPr>
         <w:t xml:space="preserve"> </w:t>
       </w:r>
-      <w:r>
-        <w:rPr>
-          <w:sz w:val="28"/>
-          <w:szCs w:val="28"/>
-          <w:lang w:val="ru-RU"/>
-        </w:rPr>
-        <w:t>Визуальный анализ подтверждает, что все изображения были выровнены корректно, что полностью соответствует требованию задачи.</w:t>
-      </w:r>
-      <w:r>
-        <w:rPr>
-          <w:sz w:val="28"/>
-          <w:szCs w:val="28"/>
-          <w:lang w:val="ru-RU"/>
-        </w:rPr>
-        <w:cr/>
-      </w:r>
+    </w:p>
+    <w:p>
+      <w:pPr>
+        <w:spacing w:after="0" w:line="240" w:lineRule="auto"/>
+        <w:rPr>
+          <w:sz w:val="28"/>
+          <w:szCs w:val="28"/>
+          <w:lang w:val="ru-RU"/>
+        </w:rPr>
+      </w:pPr>
+    </w:p>
+    <w:p>
+      <w:pPr>
+        <w:spacing w:after="0" w:line="240" w:lineRule="auto"/>
+        <w:rPr>
+          <w:sz w:val="28"/>
+          <w:szCs w:val="28"/>
+          <w:lang w:val="ru-RU"/>
+        </w:rPr>
+      </w:pPr>
+      <w:r>
+        <w:rPr>
+          <w:sz w:val="28"/>
+          <w:szCs w:val="28"/>
+          <w:lang w:val="ru-RU"/>
+        </w:rPr>
+        <w:t>Алгоритм Кэнни, благодаря этапам фильтрации, вычисления градиентов и применению двойного порога, позволяет точно выделить значимые контуры, минимизируя влияние мелких артефактов. Преобразование Хафа эффективно обрабатывает обнаруженные контуры, переводя их в полярное представление, что даёт возможность надёжно оценить общий угол наклона документа даже при наличии выбросов. Выбор медианного угла как итогового результата обеспечивает устойчивость алгоритма к</w:t>
+      </w:r>
+      <w:r>
+        <w:rPr>
+          <w:sz w:val="28"/>
+          <w:szCs w:val="28"/>
+          <w:lang w:val="ru-RU"/>
+        </w:rPr>
+        <w:t xml:space="preserve"> </w:t>
+      </w:r>
+      <w:r>
+        <w:rPr>
+          <w:sz w:val="28"/>
+          <w:szCs w:val="28"/>
+          <w:lang w:val="ru-RU"/>
+        </w:rPr>
+        <w:t>резким изменениям</w:t>
+      </w:r>
+      <w:r>
+        <w:rPr>
+          <w:sz w:val="28"/>
+          <w:szCs w:val="28"/>
+          <w:lang w:val="ru-RU"/>
+        </w:rPr>
+        <w:t>.</w:t>
+      </w:r>
+    </w:p>
+    <w:p>
+      <w:pPr>
+        <w:spacing w:after="0" w:line="240" w:lineRule="auto"/>
+        <w:rPr>
+          <w:sz w:val="28"/>
+          <w:szCs w:val="28"/>
+          <w:lang w:val="ru-RU"/>
+        </w:rPr>
+      </w:pPr>
+    </w:p>
+    <w:p>
+      <w:pPr>
+        <w:spacing w:after="0" w:line="240" w:lineRule="auto"/>
+        <w:rPr>
+          <w:sz w:val="28"/>
+          <w:szCs w:val="28"/>
+          <w:lang w:val="ru-RU"/>
+        </w:rPr>
+      </w:pPr>
+      <w:r>
+        <w:rPr>
+          <w:sz w:val="28"/>
+          <w:szCs w:val="28"/>
+          <w:lang w:val="ru-RU"/>
+        </w:rPr>
+        <w:t>С точки зрения памяти и вычислительных ресурсов, все этапы обработки оптимизированы: преобразования выполняются над матрицами NumPy, что позволяет экономно расходовать оперативную память</w:t>
+      </w:r>
+      <w:r>
+        <w:rPr>
+          <w:sz w:val="28"/>
+          <w:szCs w:val="28"/>
+          <w:lang w:val="ru-RU"/>
+        </w:rPr>
+        <w:t>.</w:t>
+      </w:r>
+      <w:r>
+        <w:rPr>
+          <w:sz w:val="28"/>
+          <w:szCs w:val="28"/>
+          <w:lang w:val="ru-RU"/>
+        </w:rPr>
+        <w:t xml:space="preserve"> </w:t>
+      </w:r>
+    </w:p>
+    <w:p>
+      <w:pPr>
+        <w:spacing w:after="0" w:line="240" w:lineRule="auto"/>
+        <w:rPr>
+          <w:b/>
+          <w:bCs/>
+          <w:sz w:val="28"/>
+          <w:szCs w:val="28"/>
+          <w:lang w:val="ru-RU"/>
+        </w:rPr>
+      </w:pPr>
+    </w:p>
+    <w:p>
+      <w:pPr>
+        <w:spacing w:after="0" w:line="240" w:lineRule="auto"/>
+        <w:rPr>
+          <w:b/>
+          <w:bCs/>
+          <w:sz w:val="28"/>
+          <w:szCs w:val="28"/>
+          <w:lang w:val="ru-RU"/>
+        </w:rPr>
+      </w:pPr>
+      <w:r>
+        <w:rPr>
+          <w:b/>
+          <w:bCs/>
+          <w:sz w:val="28"/>
+          <w:szCs w:val="28"/>
+          <w:lang w:val="ru-RU"/>
+        </w:rPr>
+        <w:t>Оценка сложности:</w:t>
+      </w:r>
+    </w:p>
+    <w:p>
+      <w:pPr>
+        <w:spacing w:after="0" w:line="240" w:lineRule="auto"/>
+        <w:rPr>
+          <w:sz w:val="28"/>
+          <w:szCs w:val="28"/>
+          <w:lang w:val="ru-RU"/>
+        </w:rPr>
+      </w:pPr>
+    </w:p>
+    <w:p>
+      <w:pPr>
+        <w:pStyle w:val="a5"/>
+        <w:numPr>
+          <w:ilvl w:val="0"/>
+          <w:numId w:val="8"/>
+        </w:numPr>
+        <w:spacing w:after="0" w:line="240" w:lineRule="auto"/>
+        <w:rPr>
+          <w:sz w:val="28"/>
+          <w:szCs w:val="28"/>
+          <w:lang w:val="ru-RU"/>
+        </w:rPr>
+      </w:pPr>
+      <w:r>
+        <w:rPr>
+          <w:sz w:val="28"/>
+          <w:szCs w:val="28"/>
+          <w:lang w:val="ru-RU"/>
+        </w:rPr>
+        <w:lastRenderedPageBreak/>
+        <w:t>Преобразование изображения в градации серого выполняется за O(n), где n – общее число пикселей, поскольку операция применяется к каждому пикселю отдельно.</w:t>
+      </w:r>
+    </w:p>
+    <w:p>
+      <w:pPr>
+        <w:spacing w:after="0" w:line="240" w:lineRule="auto"/>
+        <w:rPr>
+          <w:sz w:val="28"/>
+          <w:szCs w:val="28"/>
+          <w:lang w:val="ru-RU"/>
+        </w:rPr>
+      </w:pPr>
+    </w:p>
+    <w:p>
+      <w:pPr>
+        <w:pStyle w:val="a5"/>
+        <w:numPr>
+          <w:ilvl w:val="0"/>
+          <w:numId w:val="8"/>
+        </w:numPr>
+        <w:spacing w:after="0" w:line="240" w:lineRule="auto"/>
+        <w:rPr>
+          <w:sz w:val="28"/>
+          <w:szCs w:val="28"/>
+          <w:lang w:val="ru-RU"/>
+        </w:rPr>
+      </w:pPr>
+      <w:r>
+        <w:rPr>
+          <w:sz w:val="28"/>
+          <w:szCs w:val="28"/>
+          <w:lang w:val="ru-RU"/>
+        </w:rPr>
+        <w:t>Гауссово размытие реализовано через свёртку с фильтром фиксированного размера (5×5), что приводит к сложности O(n * k), где k – размер ядра (константа). Таким образом, сложность сводится к O(n) с постоянным множителем.</w:t>
+      </w:r>
+    </w:p>
+    <w:p>
+      <w:pPr>
+        <w:pStyle w:val="a5"/>
+        <w:rPr>
+          <w:sz w:val="28"/>
+          <w:szCs w:val="28"/>
+          <w:lang w:val="ru-RU"/>
+        </w:rPr>
+      </w:pPr>
+    </w:p>
+    <w:p>
+      <w:pPr>
+        <w:pStyle w:val="a5"/>
+        <w:numPr>
+          <w:ilvl w:val="0"/>
+          <w:numId w:val="8"/>
+        </w:numPr>
+        <w:spacing w:after="0" w:line="240" w:lineRule="auto"/>
+        <w:rPr>
+          <w:sz w:val="28"/>
+          <w:szCs w:val="28"/>
+          <w:lang w:val="ru-RU"/>
+        </w:rPr>
+      </w:pPr>
+      <w:r>
+        <w:rPr>
+          <w:sz w:val="28"/>
+          <w:szCs w:val="28"/>
+          <w:lang w:val="ru-RU"/>
+        </w:rPr>
+        <w:t>Алгоритм выделения границ Кэнни включает несколько этапов (вычисление градиентов, подавление немаксимумов, применение двойного порога). Каждый из этих этапов требует прохода по всему изображению, что даёт общую сложность O(n) с небольшими константными факторами.</w:t>
+      </w:r>
+    </w:p>
+    <w:p>
+      <w:pPr>
+        <w:pStyle w:val="a5"/>
+        <w:rPr>
+          <w:sz w:val="28"/>
+          <w:szCs w:val="28"/>
+          <w:lang w:val="ru-RU"/>
+        </w:rPr>
+      </w:pPr>
+    </w:p>
+    <w:p>
+      <w:pPr>
+        <w:pStyle w:val="a5"/>
+        <w:numPr>
+          <w:ilvl w:val="0"/>
+          <w:numId w:val="8"/>
+        </w:numPr>
+        <w:spacing w:after="0" w:line="240" w:lineRule="auto"/>
+        <w:rPr>
+          <w:sz w:val="28"/>
+          <w:szCs w:val="28"/>
+          <w:lang w:val="ru-RU"/>
+        </w:rPr>
+      </w:pPr>
+      <w:r>
+        <w:rPr>
+          <w:sz w:val="28"/>
+          <w:szCs w:val="28"/>
+          <w:lang w:val="ru-RU"/>
+        </w:rPr>
+        <w:t xml:space="preserve"> Преобразование Хафа является наиболее ресурсоёмкой частью алгоритма. Его сложность зависит от количества найденных краевых пикселей (n_edge) и количества дискретных значений углов (A), что в худшем случае даёт O(n_edge * A). </w:t>
+      </w:r>
+    </w:p>
+    <w:p>
+      <w:pPr>
+        <w:pStyle w:val="a5"/>
+        <w:rPr>
+          <w:sz w:val="28"/>
+          <w:szCs w:val="28"/>
+          <w:lang w:val="ru-RU"/>
+        </w:rPr>
+      </w:pPr>
+    </w:p>
+    <w:p>
+      <w:pPr>
+        <w:pStyle w:val="a5"/>
+        <w:numPr>
+          <w:ilvl w:val="0"/>
+          <w:numId w:val="8"/>
+        </w:numPr>
+        <w:spacing w:after="0" w:line="240" w:lineRule="auto"/>
+        <w:rPr>
+          <w:sz w:val="28"/>
+          <w:szCs w:val="28"/>
+          <w:lang w:val="ru-RU"/>
+        </w:rPr>
+      </w:pPr>
+      <w:r>
+        <w:rPr>
+          <w:sz w:val="28"/>
+          <w:szCs w:val="28"/>
+          <w:lang w:val="ru-RU"/>
+        </w:rPr>
+        <w:t>Аффинное преобразование для поворота изображения также имеет линейную сложность O(n), так как каждая точка изображения обрабатывается один раз.</w:t>
+      </w:r>
+    </w:p>
+    <w:p>
+      <w:pPr>
+        <w:spacing w:after="0" w:line="240" w:lineRule="auto"/>
+        <w:rPr>
+          <w:sz w:val="28"/>
+          <w:szCs w:val="28"/>
+          <w:lang w:val="ru-RU"/>
+        </w:rPr>
+      </w:pPr>
+    </w:p>
+    <w:p>
+      <w:pPr>
+        <w:spacing w:after="0" w:line="240" w:lineRule="auto"/>
+        <w:rPr>
+          <w:sz w:val="28"/>
+          <w:szCs w:val="28"/>
+          <w:lang w:val="ru-RU"/>
+        </w:rPr>
+      </w:pPr>
+      <w:r>
+        <w:rPr>
+          <w:sz w:val="28"/>
+          <w:szCs w:val="28"/>
+          <w:lang w:val="ru-RU"/>
+        </w:rPr>
+        <w:t>Все операции реализованы с использованием оптимизированных функций OpenCV и обработки массивов через NumPy, что обеспечивает эффективное использование памяти и ускорение вычислений за счёт векторизации и низкоуровневых оптимизаций.</w:t>
+      </w:r>
+    </w:p>
+    <w:p>
+      <w:pPr>
+        <w:spacing w:after="0" w:line="240" w:lineRule="auto"/>
+        <w:rPr>
+          <w:sz w:val="28"/>
+          <w:szCs w:val="28"/>
+          <w:lang w:val="ru-RU"/>
+        </w:rPr>
+      </w:pPr>
+    </w:p>
+    <w:p>
+      <w:pPr>
+        <w:spacing w:after="0" w:line="240" w:lineRule="auto"/>
+        <w:rPr>
+          <w:b/>
+          <w:bCs/>
+          <w:sz w:val="28"/>
+          <w:szCs w:val="28"/>
+          <w:lang w:val="ru-RU"/>
+        </w:rPr>
+      </w:pPr>
+      <w:r>
+        <w:rPr>
+          <w:b/>
+          <w:bCs/>
+          <w:sz w:val="28"/>
+          <w:szCs w:val="28"/>
+          <w:lang w:val="ru-RU"/>
+        </w:rPr>
+        <w:t>Экспериментальная проверка:</w:t>
+      </w:r>
+    </w:p>
+    <w:p>
+      <w:pPr>
+        <w:spacing w:after="0" w:line="240" w:lineRule="auto"/>
+        <w:rPr>
+          <w:sz w:val="28"/>
+          <w:szCs w:val="28"/>
+          <w:lang w:val="ru-RU"/>
+        </w:rPr>
+      </w:pPr>
+      <w:r>
+        <w:rPr>
+          <w:sz w:val="28"/>
+          <w:szCs w:val="28"/>
+          <w:lang w:val="ru-RU"/>
+        </w:rPr>
+        <w:t>Для проверки работы алгоритма были использованы 6 различных изображений-документов, содержащих как текст, так и графические элементы (диаграммы, графики и изображения).</w:t>
+      </w:r>
+    </w:p>
+    <w:p>
+      <w:pPr>
+        <w:spacing w:after="0" w:line="240" w:lineRule="auto"/>
+        <w:rPr>
+          <w:sz w:val="28"/>
+          <w:szCs w:val="28"/>
+          <w:lang w:val="ru-RU"/>
+        </w:rPr>
+      </w:pPr>
+    </w:p>
+    <w:p>
+      <w:pPr>
+        <w:spacing w:after="0" w:line="240" w:lineRule="auto"/>
+        <w:rPr>
+          <w:sz w:val="28"/>
+          <w:szCs w:val="28"/>
+          <w:lang w:val="ru-RU"/>
+        </w:rPr>
+      </w:pPr>
+      <w:r>
+        <w:rPr>
+          <w:sz w:val="28"/>
+          <w:szCs w:val="28"/>
+          <w:lang w:val="ru-RU"/>
+        </w:rPr>
+        <w:t>При экспериментальной проверке использовались следующие методики:</w:t>
+      </w:r>
+    </w:p>
+    <w:p>
+      <w:pPr>
+        <w:pStyle w:val="a5"/>
+        <w:numPr>
+          <w:ilvl w:val="0"/>
+          <w:numId w:val="7"/>
+        </w:numPr>
+        <w:spacing w:after="0" w:line="240" w:lineRule="auto"/>
+        <w:rPr>
+          <w:sz w:val="28"/>
+          <w:szCs w:val="28"/>
+          <w:lang w:val="ru-RU"/>
+        </w:rPr>
+      </w:pPr>
+      <w:r>
+        <w:rPr>
+          <w:sz w:val="28"/>
+          <w:szCs w:val="28"/>
+          <w:lang w:val="ru-RU"/>
+        </w:rPr>
+        <w:t>Визуальный анализ: Каждый результат поворота сравнивался с исходным изображением, и оценивалась корректность выравнивания текста, а также сохранение структуры графических элементов.</w:t>
+      </w:r>
+      <w:r>
+        <w:rPr>
+          <w:sz w:val="28"/>
+          <w:szCs w:val="28"/>
+          <w:lang w:val="ru-RU"/>
+        </w:rPr>
+        <w:t xml:space="preserve"> Выявлено</w:t>
+      </w:r>
+      <w:r>
+        <w:rPr>
+          <w:sz w:val="28"/>
+          <w:szCs w:val="28"/>
+          <w:lang w:val="ru-RU"/>
+        </w:rPr>
+        <w:t xml:space="preserve"> что текст на изображениях стал горизонтальным, а графика не подверглась искажению.</w:t>
+      </w:r>
+    </w:p>
+    <w:p>
+      <w:pPr>
+        <w:pStyle w:val="a5"/>
+        <w:numPr>
+          <w:ilvl w:val="0"/>
+          <w:numId w:val="7"/>
+        </w:numPr>
+        <w:spacing w:after="0" w:line="240" w:lineRule="auto"/>
+        <w:rPr>
+          <w:sz w:val="28"/>
+          <w:szCs w:val="28"/>
+          <w:lang w:val="ru-RU"/>
+        </w:rPr>
+      </w:pPr>
+      <w:r>
+        <w:rPr>
+          <w:sz w:val="28"/>
+          <w:szCs w:val="28"/>
+          <w:lang w:val="ru-RU"/>
+        </w:rPr>
+        <w:t xml:space="preserve">Количественная оценка: На изображениях проводилось измерение исходного угла наклона и сравнение его с результатом после </w:t>
+      </w:r>
+      <w:r>
+        <w:rPr>
+          <w:sz w:val="28"/>
+          <w:szCs w:val="28"/>
+          <w:lang w:val="ru-RU"/>
+        </w:rPr>
+        <w:lastRenderedPageBreak/>
+        <w:t>коррекции. Полученные данные показали, что</w:t>
+      </w:r>
+      <w:r>
+        <w:rPr>
+          <w:sz w:val="28"/>
+          <w:szCs w:val="28"/>
+          <w:lang w:val="ru-RU"/>
+        </w:rPr>
+        <w:t xml:space="preserve"> </w:t>
+      </w:r>
+      <w:r>
+        <w:rPr>
+          <w:sz w:val="28"/>
+          <w:szCs w:val="28"/>
+          <w:lang w:val="ru-RU"/>
+        </w:rPr>
+        <w:t xml:space="preserve">погрешность коррекции не превышает </w:t>
+      </w:r>
+      <w:r>
+        <w:rPr>
+          <w:sz w:val="28"/>
+          <w:szCs w:val="28"/>
+          <w:lang w:val="ru-RU"/>
+        </w:rPr>
+        <w:t>1-2</w:t>
+      </w:r>
+      <w:r>
+        <w:rPr>
+          <w:sz w:val="28"/>
+          <w:szCs w:val="28"/>
+          <w:lang w:val="ru-RU"/>
+        </w:rPr>
+        <w:t xml:space="preserve"> градуса, что является приемлемым</w:t>
+      </w:r>
+      <w:r>
+        <w:rPr>
+          <w:sz w:val="28"/>
+          <w:szCs w:val="28"/>
+          <w:lang w:val="ru-RU"/>
+        </w:rPr>
+        <w:t>.</w:t>
+      </w:r>
+    </w:p>
+    <w:p>
+      <w:pPr>
+        <w:spacing w:after="0" w:line="240" w:lineRule="auto"/>
+        <w:rPr>
+          <w:sz w:val="28"/>
+          <w:szCs w:val="28"/>
+          <w:lang w:val="ru-RU"/>
+        </w:rPr>
+      </w:pPr>
+      <w:r>
+        <w:rPr>
+          <w:sz w:val="28"/>
+          <w:szCs w:val="28"/>
+          <w:lang w:val="ru-RU"/>
+        </w:rPr>
+        <w:t>Результаты экспериментальной проверки показали, что алгоритм успешно корректирует угол наклона документа: текст на изображениях стал горизонтальным, а остальные элементы (графика, диаграммы) сохранили свою структуру. Это подтверждает, что предложенный подход полностью соответствует требованиям задачи и демонстрирует высокую устойчивость к различным типам входных данных.</w:t>
+      </w:r>
+    </w:p>
+    <w:p>
+      <w:pPr>
+        <w:spacing w:after="0" w:line="240" w:lineRule="auto"/>
+        <w:rPr>
+          <w:sz w:val="28"/>
+          <w:szCs w:val="28"/>
+          <w:lang w:val="ru-RU"/>
+        </w:rPr>
+      </w:pPr>
     </w:p>
     <w:p>
       <w:pPr>
@@ -1948,7 +1943,25 @@
             <w:szCs w:val="28"/>
             <w:lang w:val="ru-RU"/>
           </w:rPr>
-          <w:t>https://github.com/Denigmma/olimp_PSRS_task3_2025</w:t>
+          <w:t>https://github.com/Denigmma/olimp_PSRS_</w:t>
+        </w:r>
+        <w:r>
+          <w:rPr>
+            <w:rStyle w:val="a3"/>
+            <w:sz w:val="28"/>
+            <w:szCs w:val="28"/>
+            <w:lang w:val="ru-RU"/>
+          </w:rPr>
+          <w:t>t</w:t>
+        </w:r>
+        <w:r>
+          <w:rPr>
+            <w:rStyle w:val="a3"/>
+            <w:sz w:val="28"/>
+            <w:szCs w:val="28"/>
+            <w:lang w:val="ru-RU"/>
+          </w:rPr>
+          <w:t>ask3_2025</w:t>
         </w:r>
       </w:hyperlink>
       <w:r>
@@ -2317,7 +2330,6 @@
         </w:rPr>
         <w:t xml:space="preserve"> </w:t>
       </w:r>
-      <w:proofErr w:type="spellStart"/>
       <w:r>
         <w:rPr>
           <w:b/>
@@ -2326,9 +2338,8 @@
           <w:szCs w:val="28"/>
           <w:lang w:val="ru-RU"/>
         </w:rPr>
-        <w:t>Ыу</w:t>
-      </w:r>
-      <w:proofErr w:type="spellEnd"/>
+        <w:t>Ыу. Лпмшорхщтцкцл.6 Тй.466”</w:t>
+      </w:r>
       <w:r>
         <w:rPr>
           <w:b/>
@@ -2337,16 +2348,6 @@
           <w:szCs w:val="28"/>
           <w:lang w:val="ru-RU"/>
         </w:rPr>
-        <w:t>. Лпмшорхщтцкцл.6 Тй.466”</w:t>
-      </w:r>
-      <w:r>
-        <w:rPr>
-          <w:b/>
-          <w:bCs/>
-          <w:sz w:val="28"/>
-          <w:szCs w:val="28"/>
-          <w:lang w:val="ru-RU"/>
-        </w:rPr>
         <w:br/>
       </w:r>
       <w:r>
@@ -2569,79 +2570,79 @@
           <w:szCs w:val="28"/>
           <w:lang w:val="ru-RU"/>
         </w:rPr>
+        <w:t>11 ЁЮ. ЦЪЧГЩЫАДЭБХБЦ.6 ЭФ.466</w:t>
+      </w:r>
+    </w:p>
+    <w:p>
+      <w:pPr>
+        <w:spacing w:after="0" w:line="240" w:lineRule="auto"/>
+        <w:rPr>
+          <w:sz w:val="28"/>
+          <w:szCs w:val="28"/>
+          <w:lang w:val="ru-RU"/>
+        </w:rPr>
+      </w:pPr>
+      <w:r>
+        <w:rPr>
+          <w:sz w:val="28"/>
+          <w:szCs w:val="28"/>
+          <w:lang w:val="ru-RU"/>
+        </w:rPr>
+        <w:t>12 ЖЯ. ЧЫШДЪЬБЕЮВЦВЧ.6 ЮХ.466</w:t>
+      </w:r>
+    </w:p>
+    <w:p>
+      <w:pPr>
+        <w:spacing w:after="0" w:line="240" w:lineRule="auto"/>
+        <w:rPr>
+          <w:sz w:val="28"/>
+          <w:szCs w:val="28"/>
+          <w:lang w:val="ru-RU"/>
+        </w:rPr>
+      </w:pPr>
+      <w:r>
+        <w:rPr>
+          <w:sz w:val="28"/>
+          <w:szCs w:val="28"/>
+          <w:lang w:val="ru-RU"/>
+        </w:rPr>
+        <w:t>13 ЗА. ШЬЩЕЫЭВЁЯГЧГШ.6 ЯЦ.466</w:t>
+      </w:r>
+    </w:p>
+    <w:p>
+      <w:pPr>
+        <w:spacing w:after="0" w:line="240" w:lineRule="auto"/>
+        <w:rPr>
+          <w:sz w:val="28"/>
+          <w:szCs w:val="28"/>
+          <w:lang w:val="ru-RU"/>
+        </w:rPr>
+      </w:pPr>
+      <w:r>
+        <w:rPr>
+          <w:sz w:val="28"/>
+          <w:szCs w:val="28"/>
+          <w:lang w:val="ru-RU"/>
+        </w:rPr>
+        <w:t>14 ИБ. ЩЭЪЁЬЮГЖАДШДЩ.6 АЧ.466</w:t>
+      </w:r>
+    </w:p>
+    <w:p>
+      <w:pPr>
+        <w:spacing w:after="0" w:line="240" w:lineRule="auto"/>
+        <w:rPr>
+          <w:sz w:val="28"/>
+          <w:szCs w:val="28"/>
+          <w:lang w:val="ru-RU"/>
+        </w:rPr>
+      </w:pPr>
+      <w:r>
+        <w:rPr>
+          <w:sz w:val="28"/>
+          <w:szCs w:val="28"/>
+          <w:lang w:val="ru-RU"/>
+        </w:rPr>
         <w:lastRenderedPageBreak/>
-        <w:t>11 ЁЮ. ЦЪЧГЩЫАДЭБХБЦ.6 ЭФ.466</w:t>
-      </w:r>
-    </w:p>
-    <w:p>
-      <w:pPr>
-        <w:spacing w:after="0" w:line="240" w:lineRule="auto"/>
-        <w:rPr>
-          <w:sz w:val="28"/>
-          <w:szCs w:val="28"/>
-          <w:lang w:val="ru-RU"/>
-        </w:rPr>
-      </w:pPr>
-      <w:r>
-        <w:rPr>
-          <w:sz w:val="28"/>
-          <w:szCs w:val="28"/>
-          <w:lang w:val="ru-RU"/>
-        </w:rPr>
-        <w:t>12 ЖЯ. ЧЫШДЪЬБЕЮВЦВЧ.6 ЮХ.466</w:t>
-      </w:r>
-    </w:p>
-    <w:p>
-      <w:pPr>
-        <w:spacing w:after="0" w:line="240" w:lineRule="auto"/>
-        <w:rPr>
-          <w:sz w:val="28"/>
-          <w:szCs w:val="28"/>
-          <w:lang w:val="ru-RU"/>
-        </w:rPr>
-      </w:pPr>
-      <w:r>
-        <w:rPr>
-          <w:sz w:val="28"/>
-          <w:szCs w:val="28"/>
-          <w:lang w:val="ru-RU"/>
-        </w:rPr>
-        <w:t>13 ЗА. ШЬЩЕЫЭВЁЯГЧГШ.6 ЯЦ.466</w:t>
-      </w:r>
-    </w:p>
-    <w:p>
-      <w:pPr>
-        <w:spacing w:after="0" w:line="240" w:lineRule="auto"/>
-        <w:rPr>
-          <w:sz w:val="28"/>
-          <w:szCs w:val="28"/>
-          <w:lang w:val="ru-RU"/>
-        </w:rPr>
-      </w:pPr>
-      <w:r>
-        <w:rPr>
-          <w:sz w:val="28"/>
-          <w:szCs w:val="28"/>
-          <w:lang w:val="ru-RU"/>
-        </w:rPr>
-        <w:t>14 ИБ. ЩЭЪЁЬЮГЖАДШДЩ.6 АЧ.466</w:t>
-      </w:r>
-    </w:p>
-    <w:p>
-      <w:pPr>
-        <w:spacing w:after="0" w:line="240" w:lineRule="auto"/>
-        <w:rPr>
-          <w:sz w:val="28"/>
-          <w:szCs w:val="28"/>
-          <w:lang w:val="ru-RU"/>
-        </w:rPr>
-      </w:pPr>
-      <w:r>
-        <w:rPr>
-          <w:sz w:val="28"/>
-          <w:szCs w:val="28"/>
-          <w:lang w:val="ru-RU"/>
-        </w:rPr>
         <w:t>15 ЙВ. ЪЮЫЖЭЯДЗБЕЩЕЪ.6 БШ.466</w:t>
       </w:r>
     </w:p>
@@ -3041,7 +3042,6 @@
         </w:rPr>
         <w:t>.</w:t>
       </w:r>
-      <w:proofErr w:type="spellStart"/>
       <w:r>
         <w:rPr>
           <w:sz w:val="28"/>
@@ -3050,7 +3050,6 @@
         </w:rPr>
         <w:t>py</w:t>
       </w:r>
-      <w:proofErr w:type="spellEnd"/>
       <w:r>
         <w:rPr>
           <w:sz w:val="28"/>
@@ -3083,7 +3082,6 @@
         </w:rPr>
         <w:t xml:space="preserve"> данные из </w:t>
       </w:r>
-      <w:proofErr w:type="spellStart"/>
       <w:r>
         <w:rPr>
           <w:sz w:val="28"/>
@@ -3092,7 +3090,6 @@
         </w:rPr>
         <w:t>exel</w:t>
       </w:r>
-      <w:proofErr w:type="spellEnd"/>
       <w:r>
         <w:rPr>
           <w:sz w:val="28"/>
@@ -3211,25 +3208,7 @@
           <w:szCs w:val="28"/>
           <w:lang w:val="ru-RU"/>
         </w:rPr>
-        <w:t xml:space="preserve"> (</w:t>
-      </w:r>
-      <w:proofErr w:type="spellStart"/>
-      <w:r>
-        <w:rPr>
-          <w:sz w:val="28"/>
-          <w:szCs w:val="28"/>
-          <w:lang w:val="ru-RU"/>
-        </w:rPr>
-        <w:t>address_key_words</w:t>
-      </w:r>
-      <w:proofErr w:type="spellEnd"/>
-      <w:r>
-        <w:rPr>
-          <w:sz w:val="28"/>
-          <w:szCs w:val="28"/>
-          <w:lang w:val="ru-RU"/>
-        </w:rPr>
-        <w:t xml:space="preserve"> и </w:t>
+        <w:t xml:space="preserve"> (address_key_words и </w:t>
       </w:r>
       <w:r>
         <w:rPr>
@@ -3245,25 +3224,7 @@
           <w:szCs w:val="28"/>
           <w:lang w:val="ru-RU"/>
         </w:rPr>
-        <w:t>_</w:t>
-      </w:r>
-      <w:proofErr w:type="spellStart"/>
-      <w:r>
-        <w:rPr>
-          <w:sz w:val="28"/>
-          <w:szCs w:val="28"/>
-          <w:lang w:val="ru-RU"/>
-        </w:rPr>
-        <w:t>key_words</w:t>
-      </w:r>
-      <w:proofErr w:type="spellEnd"/>
-      <w:r>
-        <w:rPr>
-          <w:sz w:val="28"/>
-          <w:szCs w:val="28"/>
-          <w:lang w:val="ru-RU"/>
-        </w:rPr>
-        <w:t>)</w:t>
+        <w:t>_key_words)</w:t>
       </w:r>
       <w:r>
         <w:rPr>
@@ -3467,7 +3428,6 @@
         </w:rPr>
         <w:t>3.</w:t>
       </w:r>
-      <w:proofErr w:type="spellStart"/>
       <w:r>
         <w:rPr>
           <w:sz w:val="28"/>
@@ -3476,7 +3436,6 @@
         </w:rPr>
         <w:t>py</w:t>
       </w:r>
-      <w:proofErr w:type="spellEnd"/>
       <w:r>
         <w:rPr>
           <w:sz w:val="28"/>
@@ -3619,7 +3578,159 @@
           <w:szCs w:val="28"/>
           <w:lang w:val="ru-RU"/>
         </w:rPr>
-        <w:t xml:space="preserve"> выше). После чего, найденные </w:t>
+        <w:t xml:space="preserve"> выше). После чего, найденные расшифрованные данные, вместе с </w:t>
+      </w:r>
+      <w:r>
+        <w:rPr>
+          <w:sz w:val="28"/>
+          <w:szCs w:val="28"/>
+          <w:lang w:val="en-US"/>
+        </w:rPr>
+        <w:t>key</w:t>
+      </w:r>
+      <w:r>
+        <w:rPr>
+          <w:sz w:val="28"/>
+          <w:szCs w:val="28"/>
+          <w:lang w:val="ru-RU"/>
+        </w:rPr>
+        <w:t xml:space="preserve">-сдвигом,  записываются в </w:t>
+      </w:r>
+      <w:r>
+        <w:rPr>
+          <w:sz w:val="28"/>
+          <w:szCs w:val="28"/>
+          <w:lang w:val="en-US"/>
+        </w:rPr>
+        <w:t>csv</w:t>
+      </w:r>
+      <w:r>
+        <w:rPr>
+          <w:sz w:val="28"/>
+          <w:szCs w:val="28"/>
+          <w:lang w:val="ru-RU"/>
+        </w:rPr>
+        <w:t xml:space="preserve"> </w:t>
+      </w:r>
+      <w:r>
+        <w:rPr>
+          <w:sz w:val="28"/>
+          <w:szCs w:val="28"/>
+          <w:lang w:val="ru-RU"/>
+        </w:rPr>
+        <w:t xml:space="preserve">файл (итоговый датасет – </w:t>
+      </w:r>
+      <w:r>
+        <w:rPr>
+          <w:sz w:val="28"/>
+          <w:szCs w:val="28"/>
+          <w:lang w:val="ru-RU"/>
+        </w:rPr>
+        <w:t>“decoded_dataset.csv”</w:t>
+      </w:r>
+      <w:r>
+        <w:rPr>
+          <w:sz w:val="28"/>
+          <w:szCs w:val="28"/>
+          <w:lang w:val="ru-RU"/>
+        </w:rPr>
+        <w:t xml:space="preserve">) с помощью функции </w:t>
+      </w:r>
+      <w:r>
+        <w:rPr>
+          <w:sz w:val="28"/>
+          <w:szCs w:val="28"/>
+          <w:lang w:val="ru-RU"/>
+        </w:rPr>
+        <w:t>“</w:t>
+      </w:r>
+      <w:r>
+        <w:rPr>
+          <w:sz w:val="28"/>
+          <w:szCs w:val="28"/>
+          <w:lang w:val="en-US"/>
+        </w:rPr>
+        <w:t>write</w:t>
+      </w:r>
+      <w:r>
+        <w:rPr>
+          <w:sz w:val="28"/>
+          <w:szCs w:val="28"/>
+          <w:lang w:val="ru-RU"/>
+        </w:rPr>
+        <w:t>_</w:t>
+      </w:r>
+      <w:r>
+        <w:rPr>
+          <w:sz w:val="28"/>
+          <w:szCs w:val="28"/>
+          <w:lang w:val="en-US"/>
+        </w:rPr>
+        <w:t>to</w:t>
+      </w:r>
+      <w:r>
+        <w:rPr>
+          <w:sz w:val="28"/>
+          <w:szCs w:val="28"/>
+          <w:lang w:val="ru-RU"/>
+        </w:rPr>
+        <w:t>_</w:t>
+      </w:r>
+      <w:r>
+        <w:rPr>
+          <w:sz w:val="28"/>
+          <w:szCs w:val="28"/>
+          <w:lang w:val="en-US"/>
+        </w:rPr>
+        <w:t>csv</w:t>
+      </w:r>
+      <w:r>
+        <w:rPr>
+          <w:sz w:val="28"/>
+          <w:szCs w:val="28"/>
+          <w:lang w:val="ru-RU"/>
+        </w:rPr>
+        <w:t xml:space="preserve">” </w:t>
+      </w:r>
+      <w:r>
+        <w:rPr>
+          <w:sz w:val="28"/>
+          <w:szCs w:val="28"/>
+          <w:lang w:val="ru-RU"/>
+        </w:rPr>
+        <w:t>по определенным столбцам: (</w:t>
+      </w:r>
+      <w:r>
+        <w:rPr>
+          <w:sz w:val="28"/>
+          <w:szCs w:val="28"/>
+          <w:lang w:val="ru-RU"/>
+        </w:rPr>
+        <w:t>'email', 'email_key', 'address', 'address_key'</w:t>
+      </w:r>
+      <w:r>
+        <w:rPr>
+          <w:sz w:val="28"/>
+          <w:szCs w:val="28"/>
+          <w:lang w:val="ru-RU"/>
+        </w:rPr>
+        <w:t>)</w:t>
+      </w:r>
+      <w:r>
+        <w:rPr>
+          <w:sz w:val="28"/>
+          <w:szCs w:val="28"/>
+          <w:lang w:val="ru-RU"/>
+        </w:rPr>
+        <w:t>.</w:t>
+      </w:r>
+      <w:r>
+        <w:rPr>
+          <w:sz w:val="28"/>
+          <w:szCs w:val="28"/>
+          <w:lang w:val="ru-RU"/>
+        </w:rPr>
+        <w:br/>
       </w:r>
       <w:r>
         <w:rPr>
@@ -3628,274 +3739,6 @@
           <w:lang w:val="ru-RU"/>
         </w:rPr>
         <w:lastRenderedPageBreak/>
-        <w:t xml:space="preserve">расшифрованные данные, вместе с </w:t>
-      </w:r>
-      <w:r>
-        <w:rPr>
-          <w:sz w:val="28"/>
-          <w:szCs w:val="28"/>
-          <w:lang w:val="en-US"/>
-        </w:rPr>
-        <w:t>key</w:t>
-      </w:r>
-      <w:r>
-        <w:rPr>
-          <w:sz w:val="28"/>
-          <w:szCs w:val="28"/>
-          <w:lang w:val="ru-RU"/>
-        </w:rPr>
-        <w:t>-</w:t>
-      </w:r>
-      <w:proofErr w:type="gramStart"/>
-      <w:r>
-        <w:rPr>
-          <w:sz w:val="28"/>
-          <w:szCs w:val="28"/>
-          <w:lang w:val="ru-RU"/>
-        </w:rPr>
-        <w:t>сдвигом,  записываются</w:t>
-      </w:r>
-      <w:proofErr w:type="gramEnd"/>
-      <w:r>
-        <w:rPr>
-          <w:sz w:val="28"/>
-          <w:szCs w:val="28"/>
-          <w:lang w:val="ru-RU"/>
-        </w:rPr>
-        <w:t xml:space="preserve"> в </w:t>
-      </w:r>
-      <w:r>
-        <w:rPr>
-          <w:sz w:val="28"/>
-          <w:szCs w:val="28"/>
-          <w:lang w:val="en-US"/>
-        </w:rPr>
-        <w:t>csv</w:t>
-      </w:r>
-      <w:r>
-        <w:rPr>
-          <w:sz w:val="28"/>
-          <w:szCs w:val="28"/>
-          <w:lang w:val="ru-RU"/>
-        </w:rPr>
-        <w:t xml:space="preserve"> </w:t>
-      </w:r>
-      <w:r>
-        <w:rPr>
-          <w:sz w:val="28"/>
-          <w:szCs w:val="28"/>
-          <w:lang w:val="ru-RU"/>
-        </w:rPr>
-        <w:t xml:space="preserve">файл (итоговый </w:t>
-      </w:r>
-      <w:proofErr w:type="spellStart"/>
-      <w:r>
-        <w:rPr>
-          <w:sz w:val="28"/>
-          <w:szCs w:val="28"/>
-          <w:lang w:val="ru-RU"/>
-        </w:rPr>
-        <w:t>датасет</w:t>
-      </w:r>
-      <w:proofErr w:type="spellEnd"/>
-      <w:r>
-        <w:rPr>
-          <w:sz w:val="28"/>
-          <w:szCs w:val="28"/>
-          <w:lang w:val="ru-RU"/>
-        </w:rPr>
-        <w:t xml:space="preserve"> – </w:t>
-      </w:r>
-      <w:r>
-        <w:rPr>
-          <w:sz w:val="28"/>
-          <w:szCs w:val="28"/>
-          <w:lang w:val="ru-RU"/>
-        </w:rPr>
-        <w:t>“decoded_dataset.csv”</w:t>
-      </w:r>
-      <w:r>
-        <w:rPr>
-          <w:sz w:val="28"/>
-          <w:szCs w:val="28"/>
-          <w:lang w:val="ru-RU"/>
-        </w:rPr>
-        <w:t xml:space="preserve">) с помощью функции </w:t>
-      </w:r>
-      <w:r>
-        <w:rPr>
-          <w:sz w:val="28"/>
-          <w:szCs w:val="28"/>
-          <w:lang w:val="ru-RU"/>
-        </w:rPr>
-        <w:t>“</w:t>
-      </w:r>
-      <w:r>
-        <w:rPr>
-          <w:sz w:val="28"/>
-          <w:szCs w:val="28"/>
-          <w:lang w:val="en-US"/>
-        </w:rPr>
-        <w:t>write</w:t>
-      </w:r>
-      <w:r>
-        <w:rPr>
-          <w:sz w:val="28"/>
-          <w:szCs w:val="28"/>
-          <w:lang w:val="ru-RU"/>
-        </w:rPr>
-        <w:t>_</w:t>
-      </w:r>
-      <w:r>
-        <w:rPr>
-          <w:sz w:val="28"/>
-          <w:szCs w:val="28"/>
-          <w:lang w:val="en-US"/>
-        </w:rPr>
-        <w:t>to</w:t>
-      </w:r>
-      <w:r>
-        <w:rPr>
-          <w:sz w:val="28"/>
-          <w:szCs w:val="28"/>
-          <w:lang w:val="ru-RU"/>
-        </w:rPr>
-        <w:t>_</w:t>
-      </w:r>
-      <w:r>
-        <w:rPr>
-          <w:sz w:val="28"/>
-          <w:szCs w:val="28"/>
-          <w:lang w:val="en-US"/>
-        </w:rPr>
-        <w:t>csv</w:t>
-      </w:r>
-      <w:r>
-        <w:rPr>
-          <w:sz w:val="28"/>
-          <w:szCs w:val="28"/>
-          <w:lang w:val="ru-RU"/>
-        </w:rPr>
-        <w:t xml:space="preserve">” </w:t>
-      </w:r>
-      <w:r>
-        <w:rPr>
-          <w:sz w:val="28"/>
-          <w:szCs w:val="28"/>
-          <w:lang w:val="ru-RU"/>
-        </w:rPr>
-        <w:t>по определенным столбцам: (</w:t>
-      </w:r>
-      <w:r>
-        <w:rPr>
-          <w:sz w:val="28"/>
-          <w:szCs w:val="28"/>
-          <w:lang w:val="ru-RU"/>
-        </w:rPr>
-        <w:t>'</w:t>
-      </w:r>
-      <w:proofErr w:type="spellStart"/>
-      <w:r>
-        <w:rPr>
-          <w:sz w:val="28"/>
-          <w:szCs w:val="28"/>
-          <w:lang w:val="ru-RU"/>
-        </w:rPr>
-        <w:t>email</w:t>
-      </w:r>
-      <w:proofErr w:type="spellEnd"/>
-      <w:r>
-        <w:rPr>
-          <w:sz w:val="28"/>
-          <w:szCs w:val="28"/>
-          <w:lang w:val="ru-RU"/>
-        </w:rPr>
-        <w:t>', '</w:t>
-      </w:r>
-      <w:proofErr w:type="spellStart"/>
-      <w:r>
-        <w:rPr>
-          <w:sz w:val="28"/>
-          <w:szCs w:val="28"/>
-          <w:lang w:val="ru-RU"/>
-        </w:rPr>
-        <w:t>email_key</w:t>
-      </w:r>
-      <w:proofErr w:type="spellEnd"/>
-      <w:r>
-        <w:rPr>
-          <w:sz w:val="28"/>
-          <w:szCs w:val="28"/>
-          <w:lang w:val="ru-RU"/>
-        </w:rPr>
-        <w:t>', '</w:t>
-      </w:r>
-      <w:proofErr w:type="spellStart"/>
-      <w:r>
-        <w:rPr>
-          <w:sz w:val="28"/>
-          <w:szCs w:val="28"/>
-          <w:lang w:val="ru-RU"/>
-        </w:rPr>
-        <w:t>address</w:t>
-      </w:r>
-      <w:proofErr w:type="spellEnd"/>
-      <w:r>
-        <w:rPr>
-          <w:sz w:val="28"/>
-          <w:szCs w:val="28"/>
-          <w:lang w:val="ru-RU"/>
-        </w:rPr>
-        <w:t>', '</w:t>
-      </w:r>
-      <w:proofErr w:type="spellStart"/>
-      <w:r>
-        <w:rPr>
-          <w:sz w:val="28"/>
-          <w:szCs w:val="28"/>
-          <w:lang w:val="ru-RU"/>
-        </w:rPr>
-        <w:t>address_key</w:t>
-      </w:r>
-      <w:proofErr w:type="spellEnd"/>
-      <w:r>
-        <w:rPr>
-          <w:sz w:val="28"/>
-          <w:szCs w:val="28"/>
-          <w:lang w:val="ru-RU"/>
-        </w:rPr>
-        <w:t>'</w:t>
-      </w:r>
-      <w:r>
-        <w:rPr>
-          <w:sz w:val="28"/>
-          <w:szCs w:val="28"/>
-          <w:lang w:val="ru-RU"/>
-        </w:rPr>
-        <w:t>)</w:t>
-      </w:r>
-      <w:r>
-        <w:rPr>
-          <w:sz w:val="28"/>
-          <w:szCs w:val="28"/>
-          <w:lang w:val="ru-RU"/>
-        </w:rPr>
-        <w:t>.</w:t>
-      </w:r>
-      <w:r>
-        <w:rPr>
-          <w:sz w:val="28"/>
-          <w:szCs w:val="28"/>
-          <w:lang w:val="ru-RU"/>
-        </w:rPr>
-        <w:br/>
-      </w:r>
-      <w:r>
-        <w:rPr>
-          <w:sz w:val="28"/>
-          <w:szCs w:val="28"/>
-          <w:lang w:val="ru-RU"/>
-        </w:rPr>
         <w:br/>
       </w:r>
       <w:r>
@@ -4005,6 +3848,95 @@
 <file path=word/numbering.xml><?xml version="1.0" encoding="utf-8"?>
 <w:numbering xmlns:wpc="http://schemas.microsoft.com/office/word/2010/wordprocessingCanvas" xmlns:cx="http://schemas.microsoft.com/office/drawing/2014/chartex" xmlns:cx1="http://schemas.microsoft.com/office/drawing/2015/9/8/chartex" xmlns:cx2="http://schemas.microsoft.com/office/drawing/2015/10/21/chartex" xmlns:cx3="http://schemas.microsoft.com/office/drawing/2016/5/9/chartex" xmlns:cx4="http://schemas.microsoft.com/office/drawing/2016/5/10/chartex" xmlns:cx5="http://schemas.microsoft.com/office/drawing/2016/5/11/chartex" xmlns:cx6="http://schemas.microsoft.com/office/drawing/2016/5/12/chartex" xmlns:cx7="http://schemas.microsoft.com/office/drawing/2016/5/13/chartex" xmlns:cx8="http://schemas.microsoft.com/office/drawing/2016/5/14/chartex" xmlns:mc="http://schemas.openxmlformats.org/markup-compatibility/2006" xmlns:aink="http://schemas.microsoft.com/office/drawing/2016/ink" xmlns:am3d="http://schemas.microsoft.com/office/drawing/2017/model3d" xmlns:o="urn:schemas-microsoft-com:office:office" xmlns:oel="http://schemas.microsoft.com/office/2019/extlst" xmlns:r="http://schemas.openxmlformats.org/officeDocument/2006/relationships" xmlns:m="http://schemas.openxmlformats.org/officeDocument/2006/math" xmlns:v="urn:schemas-microsoft-com:vml" xmlns:wp14="http://schemas.microsoft.com/office/word/2010/wordprocessingDrawing" xmlns:wp="http://schemas.openxmlformats.org/drawingml/2006/wordprocessingDrawing" xmlns:w10="urn:schemas-microsoft-com:office:word" xmlns:w="http://schemas.openxmlformats.org/wordprocessingml/2006/main" xmlns:w14="http://schemas.microsoft.com/office/word/2010/wordml" xmlns:w15="http://schemas.microsoft.com/office/word/2012/wordml" xmlns:w16cex="http://schemas.microsoft.com/office/word/2018/wordml/cex" xmlns:w16cid="http://schemas.microsoft.com/office/word/2016/wordml/cid" xmlns:w16="http://schemas.microsoft.com/office/word/2018/wordml" xmlns:w16sdtdh="http://schemas.microsoft.com/office/word/2020/wordml/sdtdatahash" xmlns:w16se="http://schemas.microsoft.com/office/word/2015/wordml/symex" xmlns:wpg="http://schemas.microsoft.com/office/word/2010/wordprocessingGroup" xmlns:wpi="http://schemas.microsoft.com/office/word/2010/wordprocessingInk" xmlns:wne="http://schemas.microsoft.com/office/word/2006/wordml" xmlns:wps="http://schemas.microsoft.com/office/word/2010/wordprocessingShape" mc:Ignorable="w14 w15 w16se w16cid w16 w16cex w16sdtdh wp14">
   <w:abstractNum w:abstractNumId="0" w15:restartNumberingAfterBreak="0">
+    <w:nsid w:val="0CE028A4"/>
+    <w:multiLevelType w:val="hybridMultilevel"/>
+    <w:tmpl w:val="497810C0"/>
+    <w:lvl w:ilvl="0" w:tplc="B15E0176">
+      <w:start w:val="1"/>
+      <w:numFmt w:val="decimal"/>
+      <w:lvlText w:val="%1)"/>
+      <w:lvlJc w:val="left"/>
+      <w:pPr>
+        <w:ind w:left="720" w:hanging="360"/>
+      </w:pPr>
+      <w:rPr>
+        <w:rFonts w:hint="default"/>
+      </w:rPr>
+    </w:lvl>
+    <w:lvl w:ilvl="1" w:tplc="0C000019" w:tentative="1">
+      <w:start w:val="1"/>
+      <w:numFmt w:val="lowerLetter"/>
+      <w:lvlText w:val="%2."/>
+      <w:lvlJc w:val="left"/>
+      <w:pPr>
+        <w:ind w:left="1440" w:hanging="360"/>
+      </w:pPr>
+    </w:lvl>
+    <w:lvl w:ilvl="2" w:tplc="0C00001B" w:tentative="1">
+      <w:start w:val="1"/>
+      <w:numFmt w:val="lowerRoman"/>
+      <w:lvlText w:val="%3."/>
+      <w:lvlJc w:val="right"/>
+      <w:pPr>
+        <w:ind w:left="2160" w:hanging="180"/>
+      </w:pPr>
+    </w:lvl>
+    <w:lvl w:ilvl="3" w:tplc="0C00000F" w:tentative="1">
+      <w:start w:val="1"/>
+      <w:numFmt w:val="decimal"/>
+      <w:lvlText w:val="%4."/>
+      <w:lvlJc w:val="left"/>
+      <w:pPr>
+        <w:ind w:left="2880" w:hanging="360"/>
+      </w:pPr>
+    </w:lvl>
+    <w:lvl w:ilvl="4" w:tplc="0C000019" w:tentative="1">
+      <w:start w:val="1"/>
+      <w:numFmt w:val="lowerLetter"/>
+      <w:lvlText w:val="%5."/>
+      <w:lvlJc w:val="left"/>
+      <w:pPr>
+        <w:ind w:left="3600" w:hanging="360"/>
+      </w:pPr>
+    </w:lvl>
+    <w:lvl w:ilvl="5" w:tplc="0C00001B" w:tentative="1">
+      <w:start w:val="1"/>
+      <w:numFmt w:val="lowerRoman"/>
+      <w:lvlText w:val="%6."/>
+      <w:lvlJc w:val="right"/>
+      <w:pPr>
+        <w:ind w:left="4320" w:hanging="180"/>
+      </w:pPr>
+    </w:lvl>
+    <w:lvl w:ilvl="6" w:tplc="0C00000F" w:tentative="1">
+      <w:start w:val="1"/>
+      <w:numFmt w:val="decimal"/>
+      <w:lvlText w:val="%7."/>
+      <w:lvlJc w:val="left"/>
+      <w:pPr>
+        <w:ind w:left="5040" w:hanging="360"/>
+      </w:pPr>
+    </w:lvl>
+    <w:lvl w:ilvl="7" w:tplc="0C000019" w:tentative="1">
+      <w:start w:val="1"/>
+      <w:numFmt w:val="lowerLetter"/>
+      <w:lvlText w:val="%8."/>
+      <w:lvlJc w:val="left"/>
+      <w:pPr>
+        <w:ind w:left="5760" w:hanging="360"/>
+      </w:pPr>
+    </w:lvl>
+    <w:lvl w:ilvl="8" w:tplc="0C00001B" w:tentative="1">
+      <w:start w:val="1"/>
+      <w:numFmt w:val="lowerRoman"/>
+      <w:lvlText w:val="%9."/>
+      <w:lvlJc w:val="right"/>
+      <w:pPr>
+        <w:ind w:left="6480" w:hanging="180"/>
+      </w:pPr>
+    </w:lvl>
+  </w:abstractNum>
+  <w:abstractNum w:abstractNumId="1" w15:restartNumberingAfterBreak="0">
     <w:nsid w:val="187C137F"/>
     <w:multiLevelType w:val="hybridMultilevel"/>
     <w:tmpl w:val="6C22C252"/>
@@ -4093,7 +4025,120 @@
       </w:pPr>
     </w:lvl>
   </w:abstractNum>
-  <w:abstractNum w:abstractNumId="1" w15:restartNumberingAfterBreak="0">
+  <w:abstractNum w:abstractNumId="2" w15:restartNumberingAfterBreak="0">
+    <w:nsid w:val="1A7815FD"/>
+    <w:multiLevelType w:val="hybridMultilevel"/>
+    <w:tmpl w:val="3574038C"/>
+    <w:lvl w:ilvl="0" w:tplc="0C000001">
+      <w:start w:val="1"/>
+      <w:numFmt w:val="bullet"/>
+      <w:lvlText w:val=""/>
+      <w:lvlJc w:val="left"/>
+      <w:pPr>
+        <w:ind w:left="783" w:hanging="360"/>
+      </w:pPr>
+      <w:rPr>
+        <w:rFonts w:ascii="Symbol" w:hAnsi="Symbol" w:hint="default"/>
+      </w:rPr>
+    </w:lvl>
+    <w:lvl w:ilvl="1" w:tplc="0C000003" w:tentative="1">
+      <w:start w:val="1"/>
+      <w:numFmt w:val="bullet"/>
+      <w:lvlText w:val="o"/>
+      <w:lvlJc w:val="left"/>
+      <w:pPr>
+        <w:ind w:left="1503" w:hanging="360"/>
+      </w:pPr>
+      <w:rPr>
+        <w:rFonts w:ascii="Courier New" w:hAnsi="Courier New" w:cs="Courier New" w:hint="default"/>
+      </w:rPr>
+    </w:lvl>
+    <w:lvl w:ilvl="2" w:tplc="0C000005" w:tentative="1">
+      <w:start w:val="1"/>
+      <w:numFmt w:val="bullet"/>
+      <w:lvlText w:val=""/>
+      <w:lvlJc w:val="left"/>
+      <w:pPr>
+        <w:ind w:left="2223" w:hanging="360"/>
+      </w:pPr>
+      <w:rPr>
+        <w:rFonts w:ascii="Wingdings" w:hAnsi="Wingdings" w:hint="default"/>
+      </w:rPr>
+    </w:lvl>
+    <w:lvl w:ilvl="3" w:tplc="0C000001" w:tentative="1">
+      <w:start w:val="1"/>
+      <w:numFmt w:val="bullet"/>
+      <w:lvlText w:val=""/>
+      <w:lvlJc w:val="left"/>
+      <w:pPr>
+        <w:ind w:left="2943" w:hanging="360"/>
+      </w:pPr>
+      <w:rPr>
+        <w:rFonts w:ascii="Symbol" w:hAnsi="Symbol" w:hint="default"/>
+      </w:rPr>
+    </w:lvl>
+    <w:lvl w:ilvl="4" w:tplc="0C000003" w:tentative="1">
+      <w:start w:val="1"/>
+      <w:numFmt w:val="bullet"/>
+      <w:lvlText w:val="o"/>
+      <w:lvlJc w:val="left"/>
+      <w:pPr>
+        <w:ind w:left="3663" w:hanging="360"/>
+      </w:pPr>
+      <w:rPr>
+        <w:rFonts w:ascii="Courier New" w:hAnsi="Courier New" w:cs="Courier New" w:hint="default"/>
+      </w:rPr>
+    </w:lvl>
+    <w:lvl w:ilvl="5" w:tplc="0C000005" w:tentative="1">
+      <w:start w:val="1"/>
+      <w:numFmt w:val="bullet"/>
+      <w:lvlText w:val=""/>
+      <w:lvlJc w:val="left"/>
+      <w:pPr>
+        <w:ind w:left="4383" w:hanging="360"/>
+      </w:pPr>
+      <w:rPr>
+        <w:rFonts w:ascii="Wingdings" w:hAnsi="Wingdings" w:hint="default"/>
+      </w:rPr>
+    </w:lvl>
+    <w:lvl w:ilvl="6" w:tplc="0C000001" w:tentative="1">
+      <w:start w:val="1"/>
+      <w:numFmt w:val="bullet"/>
+      <w:lvlText w:val=""/>
+      <w:lvlJc w:val="left"/>
+      <w:pPr>
+        <w:ind w:left="5103" w:hanging="360"/>
+      </w:pPr>
+      <w:rPr>
+        <w:rFonts w:ascii="Symbol" w:hAnsi="Symbol" w:hint="default"/>
+      </w:rPr>
+    </w:lvl>
+    <w:lvl w:ilvl="7" w:tplc="0C000003" w:tentative="1">
+      <w:start w:val="1"/>
+      <w:numFmt w:val="bullet"/>
+      <w:lvlText w:val="o"/>
+      <w:lvlJc w:val="left"/>
+      <w:pPr>
+        <w:ind w:left="5823" w:hanging="360"/>
+      </w:pPr>
+      <w:rPr>
+        <w:rFonts w:ascii="Courier New" w:hAnsi="Courier New" w:cs="Courier New" w:hint="default"/>
+      </w:rPr>
+    </w:lvl>
+    <w:lvl w:ilvl="8" w:tplc="0C000005" w:tentative="1">
+      <w:start w:val="1"/>
+      <w:numFmt w:val="bullet"/>
+      <w:lvlText w:val=""/>
+      <w:lvlJc w:val="left"/>
+      <w:pPr>
+        <w:ind w:left="6543" w:hanging="360"/>
+      </w:pPr>
+      <w:rPr>
+        <w:rFonts w:ascii="Wingdings" w:hAnsi="Wingdings" w:hint="default"/>
+      </w:rPr>
+    </w:lvl>
+  </w:abstractNum>
+  <w:abstractNum w:abstractNumId="3" w15:restartNumberingAfterBreak="0">
     <w:nsid w:val="5D92745B"/>
     <w:multiLevelType w:val="hybridMultilevel"/>
     <w:tmpl w:val="0456D026"/>
@@ -4182,7 +4227,7 @@
       </w:pPr>
     </w:lvl>
   </w:abstractNum>
-  <w:abstractNum w:abstractNumId="2" w15:restartNumberingAfterBreak="0">
+  <w:abstractNum w:abstractNumId="4" w15:restartNumberingAfterBreak="0">
     <w:nsid w:val="66A52575"/>
     <w:multiLevelType w:val="hybridMultilevel"/>
     <w:tmpl w:val="2B8A9D64"/>
@@ -4271,7 +4316,7 @@
       </w:pPr>
     </w:lvl>
   </w:abstractNum>
-  <w:abstractNum w:abstractNumId="3" w15:restartNumberingAfterBreak="0">
+  <w:abstractNum w:abstractNumId="5" w15:restartNumberingAfterBreak="0">
     <w:nsid w:val="763D49BD"/>
     <w:multiLevelType w:val="hybridMultilevel"/>
     <w:tmpl w:val="B2F4EBD0"/>
@@ -4360,17 +4405,291 @@
       </w:pPr>
     </w:lvl>
   </w:abstractNum>
+  <w:abstractNum w:abstractNumId="6" w15:restartNumberingAfterBreak="0">
+    <w:nsid w:val="798E0D87"/>
+    <w:multiLevelType w:val="hybridMultilevel"/>
+    <w:tmpl w:val="DEF4C35C"/>
+    <w:lvl w:ilvl="0" w:tplc="0C000001">
+      <w:start w:val="1"/>
+      <w:numFmt w:val="bullet"/>
+      <w:lvlText w:val=""/>
+      <w:lvlJc w:val="left"/>
+      <w:pPr>
+        <w:ind w:left="720" w:hanging="360"/>
+      </w:pPr>
+      <w:rPr>
+        <w:rFonts w:ascii="Symbol" w:hAnsi="Symbol" w:hint="default"/>
+      </w:rPr>
+    </w:lvl>
+    <w:lvl w:ilvl="1" w:tplc="0C000003" w:tentative="1">
+      <w:start w:val="1"/>
+      <w:numFmt w:val="bullet"/>
+      <w:lvlText w:val="o"/>
+      <w:lvlJc w:val="left"/>
+      <w:pPr>
+        <w:ind w:left="1440" w:hanging="360"/>
+      </w:pPr>
+      <w:rPr>
+        <w:rFonts w:ascii="Courier New" w:hAnsi="Courier New" w:cs="Courier New" w:hint="default"/>
+      </w:rPr>
+    </w:lvl>
+    <w:lvl w:ilvl="2" w:tplc="0C000005" w:tentative="1">
+      <w:start w:val="1"/>
+      <w:numFmt w:val="bullet"/>
+      <w:lvlText w:val=""/>
+      <w:lvlJc w:val="left"/>
+      <w:pPr>
+        <w:ind w:left="2160" w:hanging="360"/>
+      </w:pPr>
+      <w:rPr>
+        <w:rFonts w:ascii="Wingdings" w:hAnsi="Wingdings" w:hint="default"/>
+      </w:rPr>
+    </w:lvl>
+    <w:lvl w:ilvl="3" w:tplc="0C000001" w:tentative="1">
+      <w:start w:val="1"/>
+      <w:numFmt w:val="bullet"/>
+      <w:lvlText w:val=""/>
+      <w:lvlJc w:val="left"/>
+      <w:pPr>
+        <w:ind w:left="2880" w:hanging="360"/>
+      </w:pPr>
+      <w:rPr>
+        <w:rFonts w:ascii="Symbol" w:hAnsi="Symbol" w:hint="default"/>
+      </w:rPr>
+    </w:lvl>
+    <w:lvl w:ilvl="4" w:tplc="0C000003" w:tentative="1">
+      <w:start w:val="1"/>
+      <w:numFmt w:val="bullet"/>
+      <w:lvlText w:val="o"/>
+      <w:lvlJc w:val="left"/>
+      <w:pPr>
+        <w:ind w:left="3600" w:hanging="360"/>
+      </w:pPr>
+      <w:rPr>
+        <w:rFonts w:ascii="Courier New" w:hAnsi="Courier New" w:cs="Courier New" w:hint="default"/>
+      </w:rPr>
+    </w:lvl>
+    <w:lvl w:ilvl="5" w:tplc="0C000005" w:tentative="1">
+      <w:start w:val="1"/>
+      <w:numFmt w:val="bullet"/>
+      <w:lvlText w:val=""/>
+      <w:lvlJc w:val="left"/>
+      <w:pPr>
+        <w:ind w:left="4320" w:hanging="360"/>
+      </w:pPr>
+      <w:rPr>
+        <w:rFonts w:ascii="Wingdings" w:hAnsi="Wingdings" w:hint="default"/>
+      </w:rPr>
+    </w:lvl>
+    <w:lvl w:ilvl="6" w:tplc="0C000001" w:tentative="1">
+      <w:start w:val="1"/>
+      <w:numFmt w:val="bullet"/>
+      <w:lvlText w:val=""/>
+      <w:lvlJc w:val="left"/>
+      <w:pPr>
+        <w:ind w:left="5040" w:hanging="360"/>
+      </w:pPr>
+      <w:rPr>
+        <w:rFonts w:ascii="Symbol" w:hAnsi="Symbol" w:hint="default"/>
+      </w:rPr>
+    </w:lvl>
+    <w:lvl w:ilvl="7" w:tplc="0C000003" w:tentative="1">
+      <w:start w:val="1"/>
+      <w:numFmt w:val="bullet"/>
+      <w:lvlText w:val="o"/>
+      <w:lvlJc w:val="left"/>
+      <w:pPr>
+        <w:ind w:left="5760" w:hanging="360"/>
+      </w:pPr>
+      <w:rPr>
+        <w:rFonts w:ascii="Courier New" w:hAnsi="Courier New" w:cs="Courier New" w:hint="default"/>
+      </w:rPr>
+    </w:lvl>
+    <w:lvl w:ilvl="8" w:tplc="0C000005" w:tentative="1">
+      <w:start w:val="1"/>
+      <w:numFmt w:val="bullet"/>
+      <w:lvlText w:val=""/>
+      <w:lvlJc w:val="left"/>
+      <w:pPr>
+        <w:ind w:left="6480" w:hanging="360"/>
+      </w:pPr>
+      <w:rPr>
+        <w:rFonts w:ascii="Wingdings" w:hAnsi="Wingdings" w:hint="default"/>
+      </w:rPr>
+    </w:lvl>
+  </w:abstractNum>
+  <w:abstractNum w:abstractNumId="7" w15:restartNumberingAfterBreak="0">
+    <w:nsid w:val="7A833A04"/>
+    <w:multiLevelType w:val="multilevel"/>
+    <w:tmpl w:val="C61236B4"/>
+    <w:lvl w:ilvl="0">
+      <w:start w:val="1"/>
+      <w:numFmt w:val="bullet"/>
+      <w:lvlText w:val=""/>
+      <w:lvlJc w:val="left"/>
+      <w:pPr>
+        <w:tabs>
+          <w:tab w:val="num" w:pos="720"/>
+        </w:tabs>
+        <w:ind w:left="720" w:hanging="360"/>
+      </w:pPr>
+      <w:rPr>
+        <w:rFonts w:ascii="Symbol" w:hAnsi="Symbol" w:hint="default"/>
+        <w:sz w:val="20"/>
+      </w:rPr>
+    </w:lvl>
+    <w:lvl w:ilvl="1">
+      <w:start w:val="1"/>
+      <w:numFmt w:val="bullet"/>
+      <w:lvlText w:val="o"/>
+      <w:lvlJc w:val="left"/>
+      <w:pPr>
+        <w:tabs>
+          <w:tab w:val="num" w:pos="1440"/>
+        </w:tabs>
+        <w:ind w:left="1440" w:hanging="360"/>
+      </w:pPr>
+      <w:rPr>
+        <w:rFonts w:ascii="Courier New" w:hAnsi="Courier New" w:hint="default"/>
+        <w:sz w:val="20"/>
+      </w:rPr>
+    </w:lvl>
+    <w:lvl w:ilvl="2" w:tentative="1">
+      <w:start w:val="1"/>
+      <w:numFmt w:val="bullet"/>
+      <w:lvlText w:val=""/>
+      <w:lvlJc w:val="left"/>
+      <w:pPr>
+        <w:tabs>
+          <w:tab w:val="num" w:pos="2160"/>
+        </w:tabs>
+        <w:ind w:left="2160" w:hanging="360"/>
+      </w:pPr>
+      <w:rPr>
+        <w:rFonts w:ascii="Wingdings" w:hAnsi="Wingdings" w:hint="default"/>
+        <w:sz w:val="20"/>
+      </w:rPr>
+    </w:lvl>
+    <w:lvl w:ilvl="3" w:tentative="1">
+      <w:start w:val="1"/>
+      <w:numFmt w:val="bullet"/>
+      <w:lvlText w:val=""/>
+      <w:lvlJc w:val="left"/>
+      <w:pPr>
+        <w:tabs>
+          <w:tab w:val="num" w:pos="2880"/>
+        </w:tabs>
+        <w:ind w:left="2880" w:hanging="360"/>
+      </w:pPr>
+      <w:rPr>
+        <w:rFonts w:ascii="Wingdings" w:hAnsi="Wingdings" w:hint="default"/>
+        <w:sz w:val="20"/>
+      </w:rPr>
+    </w:lvl>
+    <w:lvl w:ilvl="4" w:tentative="1">
+      <w:start w:val="1"/>
+      <w:numFmt w:val="bullet"/>
+      <w:lvlText w:val=""/>
+      <w:lvlJc w:val="left"/>
+      <w:pPr>
+        <w:tabs>
+          <w:tab w:val="num" w:pos="3600"/>
+        </w:tabs>
+        <w:ind w:left="3600" w:hanging="360"/>
+      </w:pPr>
+      <w:rPr>
+        <w:rFonts w:ascii="Wingdings" w:hAnsi="Wingdings" w:hint="default"/>
+        <w:sz w:val="20"/>
+      </w:rPr>
+    </w:lvl>
+    <w:lvl w:ilvl="5" w:tentative="1">
+      <w:start w:val="1"/>
+      <w:numFmt w:val="bullet"/>
+      <w:lvlText w:val=""/>
+      <w:lvlJc w:val="left"/>
+      <w:pPr>
+        <w:tabs>
+          <w:tab w:val="num" w:pos="4320"/>
+        </w:tabs>
+        <w:ind w:left="4320" w:hanging="360"/>
+      </w:pPr>
+      <w:rPr>
+        <w:rFonts w:ascii="Wingdings" w:hAnsi="Wingdings" w:hint="default"/>
+        <w:sz w:val="20"/>
+      </w:rPr>
+    </w:lvl>
+    <w:lvl w:ilvl="6" w:tentative="1">
+      <w:start w:val="1"/>
+      <w:numFmt w:val="bullet"/>
+      <w:lvlText w:val=""/>
+      <w:lvlJc w:val="left"/>
+      <w:pPr>
+        <w:tabs>
+          <w:tab w:val="num" w:pos="5040"/>
+        </w:tabs>
+        <w:ind w:left="5040" w:hanging="360"/>
+      </w:pPr>
+      <w:rPr>
+        <w:rFonts w:ascii="Wingdings" w:hAnsi="Wingdings" w:hint="default"/>
+        <w:sz w:val="20"/>
+      </w:rPr>
+    </w:lvl>
+    <w:lvl w:ilvl="7" w:tentative="1">
+      <w:start w:val="1"/>
+      <w:numFmt w:val="bullet"/>
+      <w:lvlText w:val=""/>
+      <w:lvlJc w:val="left"/>
+      <w:pPr>
+        <w:tabs>
+          <w:tab w:val="num" w:pos="5760"/>
+        </w:tabs>
+        <w:ind w:left="5760" w:hanging="360"/>
+      </w:pPr>
+      <w:rPr>
+        <w:rFonts w:ascii="Wingdings" w:hAnsi="Wingdings" w:hint="default"/>
+        <w:sz w:val="20"/>
+      </w:rPr>
+    </w:lvl>
+    <w:lvl w:ilvl="8" w:tentative="1">
+      <w:start w:val="1"/>
+      <w:numFmt w:val="bullet"/>
+      <w:lvlText w:val=""/>
+      <w:lvlJc w:val="left"/>
+      <w:pPr>
+        <w:tabs>
+          <w:tab w:val="num" w:pos="6480"/>
+        </w:tabs>
+        <w:ind w:left="6480" w:hanging="360"/>
+      </w:pPr>
+      <w:rPr>
+        <w:rFonts w:ascii="Wingdings" w:hAnsi="Wingdings" w:hint="default"/>
+        <w:sz w:val="20"/>
+      </w:rPr>
+    </w:lvl>
+  </w:abstractNum>
   <w:num w:numId="1" w16cid:durableId="309404414">
+    <w:abstractNumId w:val="5"/>
+  </w:num>
+  <w:num w:numId="2" w16cid:durableId="1939019236">
+    <w:abstractNumId w:val="4"/>
+  </w:num>
+  <w:num w:numId="3" w16cid:durableId="1047608728">
+    <w:abstractNumId w:val="1"/>
+  </w:num>
+  <w:num w:numId="4" w16cid:durableId="413162286">
     <w:abstractNumId w:val="3"/>
   </w:num>
-  <w:num w:numId="2" w16cid:durableId="1939019236">
-    <w:abstractNumId w:val="2"/>
+  <w:num w:numId="5" w16cid:durableId="2061198310">
+    <w:abstractNumId w:val="7"/>
   </w:num>
-  <w:num w:numId="3" w16cid:durableId="1047608728">
+  <w:num w:numId="6" w16cid:durableId="6100007">
     <w:abstractNumId w:val="0"/>
   </w:num>
-  <w:num w:numId="4" w16cid:durableId="413162286">
-    <w:abstractNumId w:val="1"/>
+  <w:num w:numId="7" w16cid:durableId="61486993">
+    <w:abstractNumId w:val="6"/>
+  </w:num>
+  <w:num w:numId="8" w16cid:durableId="1387070420">
+    <w:abstractNumId w:val="2"/>
   </w:num>
 </w:numbering>
 </file>
@@ -4773,7 +5092,7 @@
   <w:style w:type="paragraph" w:default="1" w:styleId="a">
     <w:name w:val="Normal"/>
     <w:qFormat/>
-    <w:rsid w:val="00892EFB"/>
+    <w:rsid w:val="00E8323C"/>
   </w:style>
   <w:style w:type="character" w:default="1" w:styleId="a0">
     <w:name w:val="Default Paragraph Font"/>
@@ -4835,6 +5154,46 @@
       <w:ind w:left="720"/>
       <w:contextualSpacing/>
     </w:pPr>
+  </w:style>
+  <w:style w:type="paragraph" w:styleId="a6">
+    <w:name w:val="Normal (Web)"/>
+    <w:basedOn w:val="a"/>
+    <w:uiPriority w:val="99"/>
+    <w:semiHidden/>
+    <w:unhideWhenUsed/>
+    <w:rsid w:val="009E32D3"/>
+    <w:pPr>
+      <w:spacing w:before="100" w:beforeAutospacing="1" w:after="100" w:afterAutospacing="1" w:line="240" w:lineRule="auto"/>
+    </w:pPr>
+    <w:rPr>
+      <w:rFonts w:ascii="Times New Roman" w:eastAsia="Times New Roman" w:hAnsi="Times New Roman" w:cs="Times New Roman"/>
+      <w:sz w:val="24"/>
+      <w:szCs w:val="24"/>
+      <w:lang w:eastAsia="ru-KZ"/>
+    </w:rPr>
+  </w:style>
+  <w:style w:type="character" w:styleId="a7">
+    <w:name w:val="Strong"/>
+    <w:basedOn w:val="a0"/>
+    <w:uiPriority w:val="22"/>
+    <w:qFormat/>
+    <w:rsid w:val="009E32D3"/>
+    <w:rPr>
+      <w:b/>
+      <w:bCs/>
+    </w:rPr>
+  </w:style>
+  <w:style w:type="character" w:styleId="a8">
+    <w:name w:val="FollowedHyperlink"/>
+    <w:basedOn w:val="a0"/>
+    <w:uiPriority w:val="99"/>
+    <w:semiHidden/>
+    <w:unhideWhenUsed/>
+    <w:rsid w:val="00BB5E4F"/>
+    <w:rPr>
+      <w:color w:val="954F72" w:themeColor="followedHyperlink"/>
+      <w:u w:val="single"/>
+    </w:rPr>
   </w:style>
 </w:styles>
 </file>

</xml_diff>

<commit_message>
Editing the report of the solution to Petropolitan Science report (2024-2025).
</commit_message>
<xml_diff>
--- a/SPBU olympics Petropolitan Science (Re)Search/2024-2025/Petropolitan Science report (2024-2025).docx
+++ b/SPBU olympics Petropolitan Science (Re)Search/2024-2025/Petropolitan Science report (2024-2025).docx
@@ -110,23 +110,7 @@
             <w:sz w:val="28"/>
             <w:szCs w:val="28"/>
           </w:rPr>
-          <w:t>https://github.com/</w:t>
-        </w:r>
-        <w:r>
-          <w:rPr>
-            <w:rStyle w:val="a3"/>
-            <w:sz w:val="28"/>
-            <w:szCs w:val="28"/>
-          </w:rPr>
-          <w:t>D</w:t>
-        </w:r>
-        <w:r>
-          <w:rPr>
-            <w:rStyle w:val="a3"/>
-            <w:sz w:val="28"/>
-            <w:szCs w:val="28"/>
-          </w:rPr>
-          <w:t>enigmma/olimp_PSRS_task1_2025</w:t>
+          <w:t>https://github.com/Denigmma/olimp_PSRS_task1_2025</w:t>
         </w:r>
       </w:hyperlink>
       <w:r>
@@ -282,39 +266,155 @@
           <w:szCs w:val="28"/>
           <w:lang w:val="ru-RU"/>
         </w:rPr>
-        <w:t>, если у игрока есть принудительная рубка, то программа ожидает только этого обязательного хода.</w:t>
-      </w:r>
-      <w:r>
-        <w:rPr>
-          <w:sz w:val="28"/>
-          <w:szCs w:val="28"/>
-          <w:lang w:val="ru-RU"/>
-        </w:rPr>
-        <w:t xml:space="preserve"> После валидного хода компьютер рассчитывает свой ответ параллельным алгоритмом Minimax и ходит в ответ, чередуя таким образом ходы, пока одна из сторон не лишится возможности двигаться. Поддерживаются все классические правила русских шашек (включая дамки, движение по диагонали, принудительную рубку и т.д.)</w:t>
-      </w:r>
-      <w:r>
-        <w:rPr>
-          <w:sz w:val="28"/>
-          <w:szCs w:val="28"/>
-          <w:lang w:val="ru-RU"/>
-        </w:rPr>
-        <w:t xml:space="preserve">. </w:t>
-      </w:r>
-      <w:r>
-        <w:rPr>
-          <w:sz w:val="28"/>
-          <w:szCs w:val="28"/>
-          <w:lang w:val="ru-RU"/>
-        </w:rPr>
-        <w:t>Так же учтены приоритетные рубки (так как в правилах русских шашек говорится, что в случае нескольких вариантов рубок, игрок обязан выбирать наибольшую по количеству срубленных шашек).</w:t>
-      </w:r>
-      <w:r>
-        <w:rPr>
-          <w:sz w:val="28"/>
-          <w:szCs w:val="28"/>
-          <w:lang w:val="ru-RU"/>
-        </w:rPr>
-        <w:t xml:space="preserve"> П</w:t>
+        <w:t>, если у игрока есть принудительная рубка, то программа ожидает только этого обязательного хода</w:t>
+      </w:r>
+      <w:r>
+        <w:rPr>
+          <w:sz w:val="28"/>
+          <w:szCs w:val="28"/>
+          <w:lang w:val="ru-RU"/>
+        </w:rPr>
+        <w:t xml:space="preserve">, к дополнению, так как в правилах русских шашек говорится, что в случае нескольких вариантов рубок, игрок обязан выбирать наибольшую по количеству срубленных шашек – в программе это тоже учитывается. Если ход представляет серию обязательных рубок (последовательное взятие шашек), то игроком вводится ход в формате: (пример: </w:t>
+      </w:r>
+      <w:r>
+        <w:rPr>
+          <w:sz w:val="28"/>
+          <w:szCs w:val="28"/>
+          <w:lang w:val="en-US"/>
+        </w:rPr>
+        <w:t>A</w:t>
+      </w:r>
+      <w:r>
+        <w:rPr>
+          <w:sz w:val="28"/>
+          <w:szCs w:val="28"/>
+          <w:lang w:val="ru-RU"/>
+        </w:rPr>
+        <w:t xml:space="preserve">3 </w:t>
+      </w:r>
+      <w:r>
+        <w:rPr>
+          <w:sz w:val="28"/>
+          <w:szCs w:val="28"/>
+          <w:lang w:val="en-US"/>
+        </w:rPr>
+        <w:t>C</w:t>
+      </w:r>
+      <w:r>
+        <w:rPr>
+          <w:sz w:val="28"/>
+          <w:szCs w:val="28"/>
+          <w:lang w:val="ru-RU"/>
+        </w:rPr>
+        <w:t xml:space="preserve">5 </w:t>
+      </w:r>
+      <w:r>
+        <w:rPr>
+          <w:sz w:val="28"/>
+          <w:szCs w:val="28"/>
+          <w:lang w:val="en-US"/>
+        </w:rPr>
+        <w:t>A</w:t>
+      </w:r>
+      <w:r>
+        <w:rPr>
+          <w:sz w:val="28"/>
+          <w:szCs w:val="28"/>
+          <w:lang w:val="ru-RU"/>
+        </w:rPr>
+        <w:t>7</w:t>
+      </w:r>
+      <w:r>
+        <w:rPr>
+          <w:sz w:val="28"/>
+          <w:szCs w:val="28"/>
+          <w:lang w:val="ru-RU"/>
+        </w:rPr>
+        <w:t xml:space="preserve"> и </w:t>
+      </w:r>
+      <w:proofErr w:type="spellStart"/>
+      <w:r>
+        <w:rPr>
+          <w:sz w:val="28"/>
+          <w:szCs w:val="28"/>
+          <w:lang w:val="ru-RU"/>
+        </w:rPr>
+        <w:t>тд</w:t>
+      </w:r>
+      <w:proofErr w:type="spellEnd"/>
+      <w:r>
+        <w:rPr>
+          <w:sz w:val="28"/>
+          <w:szCs w:val="28"/>
+          <w:lang w:val="ru-RU"/>
+        </w:rPr>
+        <w:t xml:space="preserve">). </w:t>
+      </w:r>
+      <w:r>
+        <w:rPr>
+          <w:sz w:val="28"/>
+          <w:szCs w:val="28"/>
+          <w:lang w:val="ru-RU"/>
+        </w:rPr>
+        <w:t xml:space="preserve">После валидного хода компьютер рассчитывает свой ответ параллельным алгоритмом </w:t>
+      </w:r>
+      <w:proofErr w:type="spellStart"/>
+      <w:r>
+        <w:rPr>
+          <w:sz w:val="28"/>
+          <w:szCs w:val="28"/>
+          <w:lang w:val="ru-RU"/>
+        </w:rPr>
+        <w:t>Minimax</w:t>
+      </w:r>
+      <w:proofErr w:type="spellEnd"/>
+      <w:r>
+        <w:rPr>
+          <w:sz w:val="28"/>
+          <w:szCs w:val="28"/>
+          <w:lang w:val="ru-RU"/>
+        </w:rPr>
+        <w:t xml:space="preserve"> и ходит в ответ, чередуя таким образом ходы, пока одна из сторон не лишится возможности двигаться. Поддерживаются все </w:t>
+      </w:r>
+      <w:r>
+        <w:rPr>
+          <w:sz w:val="28"/>
+          <w:szCs w:val="28"/>
+          <w:lang w:val="ru-RU"/>
+        </w:rPr>
+        <w:t xml:space="preserve">правила </w:t>
+      </w:r>
+      <w:r>
+        <w:rPr>
+          <w:sz w:val="28"/>
+          <w:szCs w:val="28"/>
+          <w:lang w:val="ru-RU"/>
+        </w:rPr>
+        <w:t>классически</w:t>
+      </w:r>
+      <w:r>
+        <w:rPr>
+          <w:sz w:val="28"/>
+          <w:szCs w:val="28"/>
+          <w:lang w:val="ru-RU"/>
+        </w:rPr>
+        <w:t>х</w:t>
+      </w:r>
+      <w:r>
+        <w:rPr>
+          <w:sz w:val="28"/>
+          <w:szCs w:val="28"/>
+          <w:lang w:val="ru-RU"/>
+        </w:rPr>
+        <w:t xml:space="preserve"> русских шашек (включая дамки, движение по диагонали, принудительную рубку и т.д.)</w:t>
+      </w:r>
+      <w:r>
+        <w:rPr>
+          <w:sz w:val="28"/>
+          <w:szCs w:val="28"/>
+          <w:lang w:val="ru-RU"/>
+        </w:rPr>
+        <w:t>. П</w:t>
       </w:r>
       <w:r>
         <w:rPr>
@@ -348,6 +448,7 @@
         </w:rPr>
         <w:t xml:space="preserve">собран с помощью </w:t>
       </w:r>
+      <w:proofErr w:type="spellStart"/>
       <w:r>
         <w:rPr>
           <w:sz w:val="28"/>
@@ -356,6 +457,7 @@
         </w:rPr>
         <w:t>Cmake</w:t>
       </w:r>
+      <w:proofErr w:type="spellEnd"/>
       <w:r>
         <w:rPr>
           <w:sz w:val="28"/>
@@ -390,7 +492,43 @@
           <w:szCs w:val="28"/>
           <w:lang w:val="ru-RU"/>
         </w:rPr>
-        <w:t>В основе программы лежит класс CheckersBoard. Он хранит текущее состояние игрового поля в виде двумерного массива (вектора векторов) размером 8×8, а каждый элемент этого массива представляет собой перечислимый тип Piece. В этом перечислении определены:</w:t>
+        <w:t xml:space="preserve">В основе программы лежит класс </w:t>
+      </w:r>
+      <w:proofErr w:type="spellStart"/>
+      <w:r>
+        <w:rPr>
+          <w:sz w:val="28"/>
+          <w:szCs w:val="28"/>
+          <w:lang w:val="ru-RU"/>
+        </w:rPr>
+        <w:t>CheckersBoard</w:t>
+      </w:r>
+      <w:proofErr w:type="spellEnd"/>
+      <w:r>
+        <w:rPr>
+          <w:sz w:val="28"/>
+          <w:szCs w:val="28"/>
+          <w:lang w:val="ru-RU"/>
+        </w:rPr>
+        <w:t xml:space="preserve">. Он хранит текущее состояние игрового поля в виде двумерного массива (вектора векторов) размером 8×8, а каждый элемент этого массива представляет собой перечислимый тип </w:t>
+      </w:r>
+      <w:proofErr w:type="spellStart"/>
+      <w:r>
+        <w:rPr>
+          <w:sz w:val="28"/>
+          <w:szCs w:val="28"/>
+          <w:lang w:val="ru-RU"/>
+        </w:rPr>
+        <w:t>Piece</w:t>
+      </w:r>
+      <w:proofErr w:type="spellEnd"/>
+      <w:r>
+        <w:rPr>
+          <w:sz w:val="28"/>
+          <w:szCs w:val="28"/>
+          <w:lang w:val="ru-RU"/>
+        </w:rPr>
+        <w:t>. В этом перечислении определены:</w:t>
       </w:r>
     </w:p>
     <w:p>
@@ -457,9 +595,17 @@
         <w:rPr>
           <w:sz w:val="28"/>
           <w:szCs w:val="28"/>
-          <w:lang w:val="ru-RU"/>
-        </w:rPr>
-        <w:t>DW (белая дамка)</w:t>
+          <w:lang w:val="en-US"/>
+        </w:rPr>
+        <w:t>X</w:t>
+      </w:r>
+      <w:r>
+        <w:rPr>
+          <w:sz w:val="28"/>
+          <w:szCs w:val="28"/>
+          <w:lang w:val="ru-RU"/>
+        </w:rPr>
+        <w:t xml:space="preserve"> (белая дамка)</w:t>
       </w:r>
     </w:p>
     <w:p>
@@ -480,9 +626,17 @@
         <w:rPr>
           <w:sz w:val="28"/>
           <w:szCs w:val="28"/>
-          <w:lang w:val="ru-RU"/>
-        </w:rPr>
-        <w:t>DB (чёрная дамка)</w:t>
+          <w:lang w:val="en-US"/>
+        </w:rPr>
+        <w:t>Y</w:t>
+      </w:r>
+      <w:r>
+        <w:rPr>
+          <w:sz w:val="28"/>
+          <w:szCs w:val="28"/>
+          <w:lang w:val="ru-RU"/>
+        </w:rPr>
+        <w:t xml:space="preserve"> (чёрная дамка)</w:t>
       </w:r>
     </w:p>
     <w:p>
@@ -523,28 +677,146 @@
           <w:szCs w:val="28"/>
           <w:lang w:val="ru-RU"/>
         </w:rPr>
-        <w:t>Поле whiteToMove (логического типа) показывает, чья очередь хода: true означает, что ходят белые, false — что ходят чёрные. В классе предусмотрен метод initBoard для начальной расстановки фигур (белые занимают верхнюю часть доски на тёмных клетках, чёрные — нижнюю), а также функция printBoard для вывода доски и координат строк (1–8) и столбцов (A–H).</w:t>
-      </w:r>
-    </w:p>
-    <w:p>
-      <w:pPr>
-        <w:spacing w:after="0" w:line="240" w:lineRule="auto"/>
-        <w:rPr>
-          <w:sz w:val="28"/>
-          <w:szCs w:val="28"/>
-          <w:lang w:val="ru-RU"/>
-        </w:rPr>
-      </w:pPr>
-    </w:p>
-    <w:p>
-      <w:pPr>
-        <w:spacing w:after="0" w:line="240" w:lineRule="auto"/>
-        <w:rPr>
-          <w:sz w:val="28"/>
-          <w:szCs w:val="28"/>
-          <w:lang w:val="ru-RU"/>
-        </w:rPr>
-      </w:pPr>
+        <w:t>Л</w:t>
+      </w:r>
+      <w:r>
+        <w:rPr>
+          <w:sz w:val="28"/>
+          <w:szCs w:val="28"/>
+          <w:lang w:val="ru-RU"/>
+        </w:rPr>
+        <w:t>огическ</w:t>
+      </w:r>
+      <w:r>
+        <w:rPr>
+          <w:sz w:val="28"/>
+          <w:szCs w:val="28"/>
+          <w:lang w:val="ru-RU"/>
+        </w:rPr>
+        <w:t>ая переменная</w:t>
+      </w:r>
+      <w:r>
+        <w:rPr>
+          <w:sz w:val="28"/>
+          <w:szCs w:val="28"/>
+          <w:lang w:val="ru-RU"/>
+        </w:rPr>
+        <w:t xml:space="preserve"> </w:t>
+      </w:r>
+      <w:proofErr w:type="spellStart"/>
+      <w:r>
+        <w:rPr>
+          <w:sz w:val="28"/>
+          <w:szCs w:val="28"/>
+          <w:lang w:val="ru-RU"/>
+        </w:rPr>
+        <w:t>whiteToMove</w:t>
+      </w:r>
+      <w:proofErr w:type="spellEnd"/>
+      <w:r>
+        <w:rPr>
+          <w:sz w:val="28"/>
+          <w:szCs w:val="28"/>
+          <w:lang w:val="ru-RU"/>
+        </w:rPr>
+        <w:t xml:space="preserve"> показывает, чья очередь хода: </w:t>
+      </w:r>
+      <w:proofErr w:type="spellStart"/>
+      <w:r>
+        <w:rPr>
+          <w:sz w:val="28"/>
+          <w:szCs w:val="28"/>
+          <w:lang w:val="ru-RU"/>
+        </w:rPr>
+        <w:t>true</w:t>
+      </w:r>
+      <w:proofErr w:type="spellEnd"/>
+      <w:r>
+        <w:rPr>
+          <w:sz w:val="28"/>
+          <w:szCs w:val="28"/>
+          <w:lang w:val="ru-RU"/>
+        </w:rPr>
+        <w:t xml:space="preserve"> означает, что ходят белые, </w:t>
+      </w:r>
+      <w:proofErr w:type="spellStart"/>
+      <w:r>
+        <w:rPr>
+          <w:sz w:val="28"/>
+          <w:szCs w:val="28"/>
+          <w:lang w:val="ru-RU"/>
+        </w:rPr>
+        <w:t>false</w:t>
+      </w:r>
+      <w:proofErr w:type="spellEnd"/>
+      <w:r>
+        <w:rPr>
+          <w:sz w:val="28"/>
+          <w:szCs w:val="28"/>
+          <w:lang w:val="ru-RU"/>
+        </w:rPr>
+        <w:t xml:space="preserve"> — что ходят чёрные. </w:t>
+      </w:r>
+      <w:r>
+        <w:rPr>
+          <w:sz w:val="28"/>
+          <w:szCs w:val="28"/>
+          <w:lang w:val="ru-RU"/>
+        </w:rPr>
+        <w:t>В классе</w:t>
+      </w:r>
+      <w:r>
+        <w:rPr>
+          <w:sz w:val="28"/>
+          <w:szCs w:val="28"/>
+          <w:lang w:val="ru-RU"/>
+        </w:rPr>
+        <w:t>, м</w:t>
+      </w:r>
+      <w:r>
+        <w:rPr>
+          <w:sz w:val="28"/>
+          <w:szCs w:val="28"/>
+          <w:lang w:val="ru-RU"/>
+        </w:rPr>
+        <w:t xml:space="preserve">етоды </w:t>
+      </w:r>
+      <w:proofErr w:type="spellStart"/>
+      <w:r>
+        <w:rPr>
+          <w:sz w:val="28"/>
+          <w:szCs w:val="28"/>
+          <w:lang w:val="ru-RU"/>
+        </w:rPr>
+        <w:t>initBoard</w:t>
+      </w:r>
+      <w:proofErr w:type="spellEnd"/>
+      <w:r>
+        <w:rPr>
+          <w:sz w:val="28"/>
+          <w:szCs w:val="28"/>
+          <w:lang w:val="ru-RU"/>
+        </w:rPr>
+        <w:t xml:space="preserve"> и </w:t>
+      </w:r>
+      <w:proofErr w:type="spellStart"/>
+      <w:r>
+        <w:rPr>
+          <w:sz w:val="28"/>
+          <w:szCs w:val="28"/>
+          <w:lang w:val="ru-RU"/>
+        </w:rPr>
+        <w:t>printBoard</w:t>
+      </w:r>
+      <w:proofErr w:type="spellEnd"/>
+      <w:r>
+        <w:rPr>
+          <w:sz w:val="28"/>
+          <w:szCs w:val="28"/>
+          <w:lang w:val="ru-RU"/>
+        </w:rPr>
+        <w:t xml:space="preserve"> обеспечивают корректную начальную расстановку </w:t>
+      </w:r>
       <w:r>
         <w:rPr>
           <w:sz w:val="28"/>
@@ -552,8 +824,582 @@
           <w:lang w:val="ru-RU"/>
         </w:rPr>
         <w:lastRenderedPageBreak/>
-        <w:t>Самая сложная часть программы — это логика, позволяющая корректно обрабатывать ходы и параллельно рассчитывать наилучший компьютерный ход. Метод makeMove принимает объект Move (внутри него хранится цепочка координат, которая описывает потенциально многошаговый ход, особенно при рубке), проверяет, корректен ли ход (наискось, не заняты ли клетки, есть ли там шашка соперника для рубки) и применяет его к доске. Если простая шашка достигает противоположной стороны, она становится дамкой (DW или DB). Программа также учитывает принудительную рубку: сначала ищет все «рубящие» ходы, и только если их нет, допускается обычное перемещение. Для этого служит метод getAllPossibleMoves, который перебирает каждую шашку текущего игрока и собирает все возможные ходы. Если хотя бы один ход с рубкой нашёлся, метод возвращает только такие рубящие ходы</w:t>
-      </w:r>
+        <w:t>фигур и вывод доски с координатами (столбцы A–H и строки 1–8) в требуемом формате.</w:t>
+      </w:r>
+    </w:p>
+    <w:p>
+      <w:pPr>
+        <w:spacing w:after="0" w:line="240" w:lineRule="auto"/>
+        <w:rPr>
+          <w:sz w:val="28"/>
+          <w:szCs w:val="28"/>
+          <w:lang w:val="ru-RU"/>
+        </w:rPr>
+      </w:pPr>
+      <w:r>
+        <w:rPr>
+          <w:sz w:val="28"/>
+          <w:szCs w:val="28"/>
+          <w:lang w:val="ru-RU"/>
+        </w:rPr>
+        <w:t>Ключевой м</w:t>
+      </w:r>
+      <w:r>
+        <w:rPr>
+          <w:sz w:val="28"/>
+          <w:szCs w:val="28"/>
+          <w:lang w:val="ru-RU"/>
+        </w:rPr>
+        <w:t xml:space="preserve">етод </w:t>
+      </w:r>
+      <w:proofErr w:type="spellStart"/>
+      <w:r>
+        <w:rPr>
+          <w:sz w:val="28"/>
+          <w:szCs w:val="28"/>
+          <w:lang w:val="ru-RU"/>
+        </w:rPr>
+        <w:t>makeMove</w:t>
+      </w:r>
+      <w:proofErr w:type="spellEnd"/>
+      <w:r>
+        <w:rPr>
+          <w:sz w:val="28"/>
+          <w:szCs w:val="28"/>
+          <w:lang w:val="ru-RU"/>
+        </w:rPr>
+        <w:t xml:space="preserve"> принимает объект </w:t>
+      </w:r>
+      <w:proofErr w:type="spellStart"/>
+      <w:r>
+        <w:rPr>
+          <w:sz w:val="28"/>
+          <w:szCs w:val="28"/>
+          <w:lang w:val="ru-RU"/>
+        </w:rPr>
+        <w:t>Move</w:t>
+      </w:r>
+      <w:proofErr w:type="spellEnd"/>
+      <w:r>
+        <w:rPr>
+          <w:sz w:val="28"/>
+          <w:szCs w:val="28"/>
+          <w:lang w:val="ru-RU"/>
+        </w:rPr>
+        <w:t xml:space="preserve"> (</w:t>
+      </w:r>
+      <w:r>
+        <w:rPr>
+          <w:sz w:val="28"/>
+          <w:szCs w:val="28"/>
+          <w:lang w:val="ru-RU"/>
+        </w:rPr>
+        <w:t>который хранит цепочку координат, позволяющую описать как одиночный, так и многошаговый ход при рубке</w:t>
+      </w:r>
+      <w:r>
+        <w:rPr>
+          <w:sz w:val="28"/>
+          <w:szCs w:val="28"/>
+          <w:lang w:val="ru-RU"/>
+        </w:rPr>
+        <w:t>), проверяет, корректен ли ход</w:t>
+      </w:r>
+      <w:r>
+        <w:rPr>
+          <w:sz w:val="28"/>
+          <w:szCs w:val="28"/>
+          <w:lang w:val="ru-RU"/>
+        </w:rPr>
+        <w:t>:</w:t>
+      </w:r>
+    </w:p>
+    <w:p>
+      <w:pPr>
+        <w:pStyle w:val="a5"/>
+        <w:numPr>
+          <w:ilvl w:val="0"/>
+          <w:numId w:val="9"/>
+        </w:numPr>
+        <w:spacing w:after="0" w:line="240" w:lineRule="auto"/>
+        <w:rPr>
+          <w:sz w:val="28"/>
+          <w:szCs w:val="28"/>
+          <w:lang w:val="ru-RU"/>
+        </w:rPr>
+      </w:pPr>
+      <w:r>
+        <w:rPr>
+          <w:sz w:val="28"/>
+          <w:szCs w:val="28"/>
+          <w:lang w:val="ru-RU"/>
+        </w:rPr>
+        <w:t>Проверяет, что ход выполнен по диагонали, клетки на пути свободны или, в случае рубки, ровно одна вражеская шашка находится между стартовой и конечной клетками</w:t>
+      </w:r>
+    </w:p>
+    <w:p>
+      <w:pPr>
+        <w:pStyle w:val="a5"/>
+        <w:numPr>
+          <w:ilvl w:val="0"/>
+          <w:numId w:val="9"/>
+        </w:numPr>
+        <w:spacing w:after="0" w:line="240" w:lineRule="auto"/>
+        <w:rPr>
+          <w:sz w:val="28"/>
+          <w:szCs w:val="28"/>
+          <w:lang w:val="ru-RU"/>
+        </w:rPr>
+      </w:pPr>
+      <w:r>
+        <w:rPr>
+          <w:sz w:val="28"/>
+          <w:szCs w:val="28"/>
+          <w:lang w:val="ru-RU"/>
+        </w:rPr>
+        <w:t>Для простых шашек допускает тихий ход только на одну клетку (с учётом направления) или рубку через одну клетку</w:t>
+      </w:r>
+    </w:p>
+    <w:p>
+      <w:pPr>
+        <w:pStyle w:val="a5"/>
+        <w:numPr>
+          <w:ilvl w:val="0"/>
+          <w:numId w:val="9"/>
+        </w:numPr>
+        <w:spacing w:after="0" w:line="240" w:lineRule="auto"/>
+        <w:rPr>
+          <w:sz w:val="28"/>
+          <w:szCs w:val="28"/>
+          <w:lang w:val="ru-RU"/>
+        </w:rPr>
+      </w:pPr>
+      <w:r>
+        <w:rPr>
+          <w:sz w:val="28"/>
+          <w:szCs w:val="28"/>
+          <w:lang w:val="ru-RU"/>
+        </w:rPr>
+        <w:t>Для дамок реализована возможность перемещаться на любое количество клеток по диагонали без взятия, если путь свободен, либо совершать рубку</w:t>
+      </w:r>
+    </w:p>
+    <w:p>
+      <w:pPr>
+        <w:pStyle w:val="a5"/>
+        <w:numPr>
+          <w:ilvl w:val="0"/>
+          <w:numId w:val="9"/>
+        </w:numPr>
+        <w:spacing w:after="0" w:line="240" w:lineRule="auto"/>
+        <w:rPr>
+          <w:sz w:val="28"/>
+          <w:szCs w:val="28"/>
+          <w:lang w:val="ru-RU"/>
+        </w:rPr>
+      </w:pPr>
+      <w:r>
+        <w:rPr>
+          <w:sz w:val="28"/>
+          <w:szCs w:val="28"/>
+          <w:lang w:val="ru-RU"/>
+        </w:rPr>
+        <w:t>Обрабатывает превращение простых шашек в дамки, если они достигают крайней горизонтали противника</w:t>
+      </w:r>
+    </w:p>
+    <w:p>
+      <w:pPr>
+        <w:pStyle w:val="a5"/>
+        <w:numPr>
+          <w:ilvl w:val="0"/>
+          <w:numId w:val="9"/>
+        </w:numPr>
+        <w:spacing w:after="0" w:line="240" w:lineRule="auto"/>
+        <w:rPr>
+          <w:sz w:val="28"/>
+          <w:szCs w:val="28"/>
+          <w:lang w:val="ru-RU"/>
+        </w:rPr>
+      </w:pPr>
+      <w:r>
+        <w:rPr>
+          <w:sz w:val="28"/>
+          <w:szCs w:val="28"/>
+          <w:lang w:val="ru-RU"/>
+        </w:rPr>
+        <w:t>Обновляет счётчик ходов без взятий или превращений для определения ничьей (если в позиции у обоих сторон уже есть дамки и в течение 15 ходов не произошло взятий/превращений, игра объявляется ничейной)</w:t>
+      </w:r>
+    </w:p>
+    <w:p>
+      <w:pPr>
+        <w:spacing w:after="0" w:line="240" w:lineRule="auto"/>
+        <w:rPr>
+          <w:sz w:val="36"/>
+          <w:szCs w:val="36"/>
+          <w:lang w:val="ru-RU"/>
+        </w:rPr>
+      </w:pPr>
+      <w:r>
+        <w:rPr>
+          <w:sz w:val="28"/>
+          <w:szCs w:val="28"/>
+        </w:rPr>
+        <w:t>При вводе хода пользователем программа анализирует введённую строку (формат «A3 B4»), сверяет её с набором допустимых ходов (учитывая принудительность рубки)</w:t>
+      </w:r>
+      <w:r>
+        <w:rPr>
+          <w:sz w:val="28"/>
+          <w:szCs w:val="28"/>
+          <w:lang w:val="ru-RU"/>
+        </w:rPr>
+        <w:t xml:space="preserve"> - </w:t>
+      </w:r>
+      <w:r>
+        <w:rPr>
+          <w:sz w:val="28"/>
+          <w:szCs w:val="28"/>
+          <w:lang w:val="ru-RU"/>
+        </w:rPr>
+        <w:t xml:space="preserve">метод </w:t>
+      </w:r>
+      <w:proofErr w:type="spellStart"/>
+      <w:r>
+        <w:rPr>
+          <w:sz w:val="28"/>
+          <w:szCs w:val="28"/>
+          <w:lang w:val="ru-RU"/>
+        </w:rPr>
+        <w:t>getAllPossibleMoves</w:t>
+      </w:r>
+      <w:proofErr w:type="spellEnd"/>
+      <w:r>
+        <w:rPr>
+          <w:sz w:val="28"/>
+          <w:szCs w:val="28"/>
+        </w:rPr>
+        <w:t>, в случае ошибки, запрашивает повторный ввод.</w:t>
+      </w:r>
+    </w:p>
+    <w:p>
+      <w:pPr>
+        <w:spacing w:after="0" w:line="240" w:lineRule="auto"/>
+        <w:rPr>
+          <w:sz w:val="36"/>
+          <w:szCs w:val="36"/>
+          <w:lang w:val="ru-RU"/>
+        </w:rPr>
+      </w:pPr>
+    </w:p>
+    <w:p>
+      <w:pPr>
+        <w:spacing w:after="0" w:line="240" w:lineRule="auto"/>
+        <w:rPr>
+          <w:sz w:val="28"/>
+          <w:szCs w:val="28"/>
+          <w:lang w:val="ru-RU"/>
+        </w:rPr>
+      </w:pPr>
+      <w:r>
+        <w:rPr>
+          <w:sz w:val="28"/>
+          <w:szCs w:val="28"/>
+        </w:rPr>
+        <w:t xml:space="preserve">Для выбора оптимального хода компьютер использует алгоритм </w:t>
+      </w:r>
+      <w:proofErr w:type="spellStart"/>
+      <w:r>
+        <w:rPr>
+          <w:sz w:val="28"/>
+          <w:szCs w:val="28"/>
+        </w:rPr>
+        <w:t>Minimax</w:t>
+      </w:r>
+      <w:proofErr w:type="spellEnd"/>
+      <w:r>
+        <w:rPr>
+          <w:sz w:val="28"/>
+          <w:szCs w:val="28"/>
+        </w:rPr>
+        <w:t xml:space="preserve"> с альфа-бета-отсечением</w:t>
+      </w:r>
+      <w:r>
+        <w:rPr>
+          <w:sz w:val="36"/>
+          <w:szCs w:val="36"/>
+          <w:lang w:val="ru-RU"/>
+        </w:rPr>
+        <w:t xml:space="preserve"> </w:t>
+      </w:r>
+      <w:r>
+        <w:rPr>
+          <w:sz w:val="28"/>
+          <w:szCs w:val="28"/>
+          <w:lang w:val="ru-RU"/>
+        </w:rPr>
+        <w:t xml:space="preserve">на заданную глубину поиска, равную пяти. </w:t>
+      </w:r>
+      <w:r>
+        <w:rPr>
+          <w:sz w:val="28"/>
+          <w:szCs w:val="28"/>
+        </w:rPr>
+        <w:t>Алгоритм строит дерево возможных ходов на заданную глубину (5 уровней), где каждый уровень соответствует одному ходу (ход белых или чёрных).</w:t>
+      </w:r>
+      <w:r>
+        <w:rPr>
+          <w:sz w:val="36"/>
+          <w:szCs w:val="36"/>
+          <w:lang w:val="ru-RU"/>
+        </w:rPr>
+        <w:t xml:space="preserve"> </w:t>
+      </w:r>
+      <w:r>
+        <w:rPr>
+          <w:sz w:val="28"/>
+          <w:szCs w:val="28"/>
+          <w:lang w:val="ru-RU"/>
+        </w:rPr>
+        <w:t xml:space="preserve">Пусть, компьютер играет за чёрных. Когда мы вызываем функцию </w:t>
+      </w:r>
+      <w:proofErr w:type="spellStart"/>
+      <w:r>
+        <w:rPr>
+          <w:sz w:val="28"/>
+          <w:szCs w:val="28"/>
+          <w:lang w:val="ru-RU"/>
+        </w:rPr>
+        <w:t>getBestMove</w:t>
+      </w:r>
+      <w:proofErr w:type="spellEnd"/>
+      <w:r>
+        <w:rPr>
+          <w:sz w:val="28"/>
+          <w:szCs w:val="28"/>
+          <w:lang w:val="ru-RU"/>
+        </w:rPr>
+        <w:t xml:space="preserve">(5), она составляет список всех доступных ходов для текущей стороны (в данном случае для чёрных), на которой сейчас «очередь хода». Для каждого такого хода виртуально (на копии доски) делает этот ход. Затем рекурсивно вызывает алгоритм </w:t>
+      </w:r>
+      <w:proofErr w:type="spellStart"/>
+      <w:r>
+        <w:rPr>
+          <w:sz w:val="28"/>
+          <w:szCs w:val="28"/>
+          <w:lang w:val="ru-RU"/>
+        </w:rPr>
+        <w:t>Minimax</w:t>
+      </w:r>
+      <w:proofErr w:type="spellEnd"/>
+      <w:r>
+        <w:rPr>
+          <w:sz w:val="28"/>
+          <w:szCs w:val="28"/>
+          <w:lang w:val="ru-RU"/>
+        </w:rPr>
+        <w:t xml:space="preserve"> на глубину 4, переключив сторону </w:t>
+      </w:r>
+      <w:r>
+        <w:rPr>
+          <w:sz w:val="28"/>
+          <w:szCs w:val="28"/>
+          <w:lang w:val="ru-RU"/>
+        </w:rPr>
+        <w:t xml:space="preserve">на </w:t>
+      </w:r>
+      <w:r>
+        <w:rPr>
+          <w:sz w:val="28"/>
+          <w:szCs w:val="28"/>
+          <w:lang w:val="ru-RU"/>
+        </w:rPr>
+        <w:t xml:space="preserve">ход белых и так же перебираем ходы. Так продолжается, пока не погружаемся на глубину 5 уровней. Когда глубина </w:t>
+      </w:r>
+      <w:r>
+        <w:rPr>
+          <w:sz w:val="28"/>
+          <w:szCs w:val="28"/>
+          <w:lang w:val="ru-RU"/>
+        </w:rPr>
+        <w:t>пройдена -</w:t>
+      </w:r>
+      <w:r>
+        <w:rPr>
+          <w:sz w:val="28"/>
+          <w:szCs w:val="28"/>
+          <w:lang w:val="ru-RU"/>
+        </w:rPr>
+        <w:t xml:space="preserve"> программа вызывает функцию </w:t>
+      </w:r>
+      <w:proofErr w:type="spellStart"/>
+      <w:r>
+        <w:rPr>
+          <w:sz w:val="28"/>
+          <w:szCs w:val="28"/>
+          <w:lang w:val="ru-RU"/>
+        </w:rPr>
+        <w:t>evaluateBoard</w:t>
+      </w:r>
+      <w:proofErr w:type="spellEnd"/>
+      <w:r>
+        <w:rPr>
+          <w:sz w:val="28"/>
+          <w:szCs w:val="28"/>
+          <w:lang w:val="ru-RU"/>
+        </w:rPr>
+        <w:t xml:space="preserve">(), которая присваивает числовую оценку позиции. </w:t>
+      </w:r>
+      <w:r>
+        <w:rPr>
+          <w:sz w:val="28"/>
+          <w:szCs w:val="28"/>
+          <w:lang w:val="ru-RU"/>
+        </w:rPr>
+        <w:t>П</w:t>
+      </w:r>
+      <w:r>
+        <w:rPr>
+          <w:sz w:val="28"/>
+          <w:szCs w:val="28"/>
+          <w:lang w:val="ru-RU"/>
+        </w:rPr>
+        <w:t xml:space="preserve">оложительное число говорит о преимуществе белых, а отрицательное — о преимуществе чёрных. Далее </w:t>
+      </w:r>
+      <w:proofErr w:type="spellStart"/>
+      <w:r>
+        <w:rPr>
+          <w:sz w:val="28"/>
+          <w:szCs w:val="28"/>
+          <w:lang w:val="ru-RU"/>
+        </w:rPr>
+        <w:t>Minimax</w:t>
+      </w:r>
+      <w:proofErr w:type="spellEnd"/>
+      <w:r>
+        <w:rPr>
+          <w:sz w:val="28"/>
+          <w:szCs w:val="28"/>
+          <w:lang w:val="ru-RU"/>
+        </w:rPr>
+        <w:t xml:space="preserve"> идёт наверх</w:t>
+      </w:r>
+      <w:r>
+        <w:rPr>
+          <w:sz w:val="28"/>
+          <w:szCs w:val="28"/>
+          <w:lang w:val="ru-RU"/>
+        </w:rPr>
+        <w:t xml:space="preserve"> </w:t>
+      </w:r>
+      <w:r>
+        <w:rPr>
+          <w:sz w:val="28"/>
+          <w:szCs w:val="28"/>
+          <w:lang w:val="ru-RU"/>
+        </w:rPr>
+        <w:t>по рекурсии:</w:t>
+      </w:r>
+      <w:r>
+        <w:rPr>
+          <w:sz w:val="28"/>
+          <w:szCs w:val="28"/>
+          <w:lang w:val="ru-RU"/>
+        </w:rPr>
+        <w:t xml:space="preserve"> </w:t>
+      </w:r>
+      <w:r>
+        <w:rPr>
+          <w:sz w:val="28"/>
+          <w:szCs w:val="28"/>
+          <w:lang w:val="ru-RU"/>
+        </w:rPr>
+        <w:t xml:space="preserve">Если на данном уровне хода </w:t>
+      </w:r>
+      <w:proofErr w:type="spellStart"/>
+      <w:r>
+        <w:rPr>
+          <w:sz w:val="28"/>
+          <w:szCs w:val="28"/>
+          <w:lang w:val="ru-RU"/>
+        </w:rPr>
+        <w:t>максимизирующий</w:t>
+      </w:r>
+      <w:proofErr w:type="spellEnd"/>
+      <w:r>
+        <w:rPr>
+          <w:sz w:val="28"/>
+          <w:szCs w:val="28"/>
+          <w:lang w:val="ru-RU"/>
+        </w:rPr>
+        <w:t xml:space="preserve"> игрок (например, белые) — мы выбираем ход, дающий наибольшую оценку.</w:t>
+      </w:r>
+      <w:r>
+        <w:rPr>
+          <w:sz w:val="28"/>
+          <w:szCs w:val="28"/>
+          <w:lang w:val="ru-RU"/>
+        </w:rPr>
+        <w:cr/>
+        <w:t xml:space="preserve">Если же «минимизирующий» (чёрные), — мы выбираем наименьшую оценку (потому что чёрным выгодно делать позицию хуже для белых и лучше для </w:t>
+      </w:r>
+      <w:r>
+        <w:rPr>
+          <w:sz w:val="28"/>
+          <w:szCs w:val="28"/>
+          <w:lang w:val="ru-RU"/>
+        </w:rPr>
+        <w:lastRenderedPageBreak/>
+        <w:t>себя).</w:t>
+      </w:r>
+      <w:r>
+        <w:rPr>
+          <w:sz w:val="28"/>
+          <w:szCs w:val="28"/>
+          <w:lang w:val="ru-RU"/>
+        </w:rPr>
+        <w:cr/>
+        <w:t>При этом</w:t>
+      </w:r>
+      <w:r>
+        <w:rPr>
+          <w:sz w:val="28"/>
+          <w:szCs w:val="28"/>
+          <w:lang w:val="ru-RU"/>
+        </w:rPr>
+        <w:t>,</w:t>
+      </w:r>
+      <w:r>
+        <w:rPr>
+          <w:sz w:val="28"/>
+          <w:szCs w:val="28"/>
+          <w:lang w:val="ru-RU"/>
+        </w:rPr>
+        <w:t xml:space="preserve"> в коде есть параметр </w:t>
+      </w:r>
+      <w:proofErr w:type="spellStart"/>
+      <w:r>
+        <w:rPr>
+          <w:sz w:val="28"/>
+          <w:szCs w:val="28"/>
+          <w:lang w:val="ru-RU"/>
+        </w:rPr>
+        <w:t>maximizingPlayer</w:t>
+      </w:r>
+      <w:proofErr w:type="spellEnd"/>
+      <w:r>
+        <w:rPr>
+          <w:sz w:val="28"/>
+          <w:szCs w:val="28"/>
+          <w:lang w:val="ru-RU"/>
+        </w:rPr>
+        <w:t xml:space="preserve">, который в зависимости от того, кто сейчас делает ход (белые или чёрные), решает, ищем ли мы максимум или минимум. Когда компьютер играет за чёрных, мы фактически считаем: чёрные — минимизирующий игрок, белые — </w:t>
+      </w:r>
+      <w:proofErr w:type="spellStart"/>
+      <w:r>
+        <w:rPr>
+          <w:sz w:val="28"/>
+          <w:szCs w:val="28"/>
+          <w:lang w:val="ru-RU"/>
+        </w:rPr>
+        <w:t>максимизирующий</w:t>
+      </w:r>
+      <w:proofErr w:type="spellEnd"/>
       <w:r>
         <w:rPr>
           <w:sz w:val="28"/>
@@ -562,148 +1408,6 @@
         </w:rPr>
         <w:t xml:space="preserve">. </w:t>
       </w:r>
-      <w:r>
-        <w:rPr>
-          <w:sz w:val="28"/>
-          <w:szCs w:val="28"/>
-          <w:lang w:val="ru-RU"/>
-        </w:rPr>
-        <w:t>После хода makeMove проверяет, может ли соперник сделать ход. Если нет, партия завершается, и текущий ходивший выигрывает.</w:t>
-      </w:r>
-    </w:p>
-    <w:p>
-      <w:pPr>
-        <w:spacing w:after="0" w:line="240" w:lineRule="auto"/>
-        <w:rPr>
-          <w:sz w:val="28"/>
-          <w:szCs w:val="28"/>
-          <w:lang w:val="ru-RU"/>
-        </w:rPr>
-      </w:pPr>
-    </w:p>
-    <w:p>
-      <w:pPr>
-        <w:spacing w:after="0" w:line="240" w:lineRule="auto"/>
-        <w:rPr>
-          <w:sz w:val="28"/>
-          <w:szCs w:val="28"/>
-          <w:lang w:val="ru-RU"/>
-        </w:rPr>
-      </w:pPr>
-      <w:r>
-        <w:rPr>
-          <w:sz w:val="28"/>
-          <w:szCs w:val="28"/>
-          <w:lang w:val="ru-RU"/>
-        </w:rPr>
-        <w:t xml:space="preserve">Чтобы компьютер выбирал свой ход оптимально, в программе используется алгоритм Minimax с альфа-бета-отсечением на заданную глубину поиска, обычно равную пяти. </w:t>
-      </w:r>
-      <w:r>
-        <w:rPr>
-          <w:sz w:val="28"/>
-          <w:szCs w:val="28"/>
-          <w:lang w:val="ru-RU"/>
-        </w:rPr>
-        <w:t xml:space="preserve">Это означает, что мы строим дерево ходов на 5 слоёв вперёд. Каждый уровень соответствует одному полуходу — то есть ход либо белых, либо чёрных. Пусть, компьютер играет за чёрных. Когда мы вызываем функцию getBestMove(5), она составляет список всех доступных ходов для текущей стороны (в данном случае для чёрных), на которой сейчас «очередь хода». Для каждого такого хода виртуально (на копии доски) делает этот ход. Затем рекурсивно вызывает алгоритм Minimax на глубину 4, переключив сторону </w:t>
-      </w:r>
-      <w:r>
-        <w:rPr>
-          <w:sz w:val="28"/>
-          <w:szCs w:val="28"/>
-          <w:lang w:val="ru-RU"/>
-        </w:rPr>
-        <w:t xml:space="preserve">на </w:t>
-      </w:r>
-      <w:r>
-        <w:rPr>
-          <w:sz w:val="28"/>
-          <w:szCs w:val="28"/>
-          <w:lang w:val="ru-RU"/>
-        </w:rPr>
-        <w:t xml:space="preserve">ход белых и так же перебираем ходы. Так продолжается, пока не погружаемся на глубину 5 уровней. Когда глубина </w:t>
-      </w:r>
-      <w:r>
-        <w:rPr>
-          <w:sz w:val="28"/>
-          <w:szCs w:val="28"/>
-          <w:lang w:val="ru-RU"/>
-        </w:rPr>
-        <w:t>пройдена -</w:t>
-      </w:r>
-      <w:r>
-        <w:rPr>
-          <w:sz w:val="28"/>
-          <w:szCs w:val="28"/>
-          <w:lang w:val="ru-RU"/>
-        </w:rPr>
-        <w:t xml:space="preserve"> программа вызывает функцию evaluateBoard(), которая присваивает числовую оценку позиции. </w:t>
-      </w:r>
-      <w:r>
-        <w:rPr>
-          <w:sz w:val="28"/>
-          <w:szCs w:val="28"/>
-          <w:lang w:val="ru-RU"/>
-        </w:rPr>
-        <w:t>П</w:t>
-      </w:r>
-      <w:r>
-        <w:rPr>
-          <w:sz w:val="28"/>
-          <w:szCs w:val="28"/>
-          <w:lang w:val="ru-RU"/>
-        </w:rPr>
-        <w:t>оложительное число говорит о преимуществе белых, а отрицательное — о преимуществе чёрных. Далее Minimax идёт наверх</w:t>
-      </w:r>
-      <w:r>
-        <w:rPr>
-          <w:sz w:val="28"/>
-          <w:szCs w:val="28"/>
-          <w:lang w:val="ru-RU"/>
-        </w:rPr>
-        <w:t xml:space="preserve"> </w:t>
-      </w:r>
-      <w:r>
-        <w:rPr>
-          <w:sz w:val="28"/>
-          <w:szCs w:val="28"/>
-          <w:lang w:val="ru-RU"/>
-        </w:rPr>
-        <w:t>по рекурсии:</w:t>
-      </w:r>
-      <w:r>
-        <w:rPr>
-          <w:sz w:val="28"/>
-          <w:szCs w:val="28"/>
-          <w:lang w:val="ru-RU"/>
-        </w:rPr>
-        <w:t xml:space="preserve"> </w:t>
-      </w:r>
-      <w:r>
-        <w:rPr>
-          <w:sz w:val="28"/>
-          <w:szCs w:val="28"/>
-          <w:lang w:val="ru-RU"/>
-        </w:rPr>
-        <w:t>Если на данном уровне хода максимизирующий игрок (например, белые) — мы выбираем ход, дающий наибольшую оценку.</w:t>
-      </w:r>
-      <w:r>
-        <w:rPr>
-          <w:sz w:val="28"/>
-          <w:szCs w:val="28"/>
-          <w:lang w:val="ru-RU"/>
-        </w:rPr>
-        <w:cr/>
-        <w:t>Если же «минимизирующий» (чёрные), — мы выбираем наименьшую оценку (потому что чёрным выгодно делать позицию хуже для белых и лучше для себя).</w:t>
-      </w:r>
-      <w:r>
-        <w:rPr>
-          <w:sz w:val="28"/>
-          <w:szCs w:val="28"/>
-          <w:lang w:val="ru-RU"/>
-        </w:rPr>
-        <w:cr/>
-        <w:t xml:space="preserve">При этом в коде есть параметр maximizingPlayer, который в зависимости от того, кто сейчас делает ход (белые или чёрные), решает, ищем ли мы максимум или минимум. Когда компьютер играет за чёрных, мы фактически считаем: чёрные — минимизирующий игрок, белые — максимизирующий. </w:t>
-      </w:r>
     </w:p>
     <w:p>
       <w:pPr>
@@ -730,6 +1434,7 @@
         </w:rPr>
         <w:t xml:space="preserve">- </w:t>
       </w:r>
+      <w:proofErr w:type="spellStart"/>
       <w:r>
         <w:rPr>
           <w:sz w:val="28"/>
@@ -738,6 +1443,7 @@
         </w:rPr>
         <w:t>score</w:t>
       </w:r>
+      <w:proofErr w:type="spellEnd"/>
       <w:r>
         <w:rPr>
           <w:sz w:val="28"/>
@@ -752,16 +1458,25 @@
           <w:szCs w:val="28"/>
           <w:lang w:val="ru-RU"/>
         </w:rPr>
-        <w:t xml:space="preserve"> которую возвращает Minimax с глубины перебора. Чем лучше (выше или ниже в зависимости от цвета) оценка, тем выше приоритет у этого хода. </w:t>
-      </w:r>
-      <w:r>
-        <w:rPr>
-          <w:sz w:val="28"/>
-          <w:szCs w:val="28"/>
-          <w:lang w:val="ru-RU"/>
-        </w:rPr>
-        <w:lastRenderedPageBreak/>
-        <w:t>Оценка позиции реализована очень просто и опирается лишь на количественное соотношение фигур — простых и дамок:</w:t>
+        <w:t xml:space="preserve"> которую возвращает </w:t>
+      </w:r>
+      <w:proofErr w:type="spellStart"/>
+      <w:r>
+        <w:rPr>
+          <w:sz w:val="28"/>
+          <w:szCs w:val="28"/>
+          <w:lang w:val="ru-RU"/>
+        </w:rPr>
+        <w:t>Minimax</w:t>
+      </w:r>
+      <w:proofErr w:type="spellEnd"/>
+      <w:r>
+        <w:rPr>
+          <w:sz w:val="28"/>
+          <w:szCs w:val="28"/>
+          <w:lang w:val="ru-RU"/>
+        </w:rPr>
+        <w:t xml:space="preserve"> с глубины перебора. Чем лучше (выше или ниже в зависимости от цвета) оценка, тем выше приоритет у этого хода. Оценка позиции опирается на количественное соотношение фигур — простых и дамок:</w:t>
       </w:r>
     </w:p>
     <w:p>
@@ -784,7 +1499,7 @@
           <w:szCs w:val="28"/>
           <w:lang w:val="ru-RU"/>
         </w:rPr>
-        <w:t>Белая простая шашка даёт +1 к счёту.</w:t>
+        <w:t>Белая простая шашка даёт +1 к счёту</w:t>
       </w:r>
     </w:p>
     <w:p>
@@ -807,7 +1522,7 @@
           <w:szCs w:val="28"/>
           <w:lang w:val="ru-RU"/>
         </w:rPr>
-        <w:t>Белая дамка даёт +3 к счёту (считается более ценной).</w:t>
+        <w:t>Белая дамка даёт +3 к счёту</w:t>
       </w:r>
     </w:p>
     <w:p>
@@ -830,7 +1545,7 @@
           <w:szCs w:val="28"/>
           <w:lang w:val="ru-RU"/>
         </w:rPr>
-        <w:t>Чёрная простая шашка даёт –1 (уменьшает итоговый счёт).</w:t>
+        <w:t>Чёрная простая шашка даёт –1</w:t>
       </w:r>
     </w:p>
     <w:p>
@@ -853,64 +1568,562 @@
           <w:szCs w:val="28"/>
           <w:lang w:val="ru-RU"/>
         </w:rPr>
-        <w:t>Чёрная дамка даёт –3.</w:t>
-      </w:r>
-    </w:p>
-    <w:p>
-      <w:pPr>
-        <w:spacing w:after="0" w:line="240" w:lineRule="auto"/>
-        <w:rPr>
+        <w:t>Чёрная дамка даёт –3</w:t>
+      </w:r>
+    </w:p>
+    <w:p>
+      <w:pPr>
+        <w:spacing w:after="0" w:line="240" w:lineRule="auto"/>
+        <w:rPr>
+          <w:sz w:val="28"/>
+          <w:szCs w:val="28"/>
+        </w:rPr>
+      </w:pPr>
+      <w:r>
+        <w:rPr>
+          <w:sz w:val="28"/>
+          <w:szCs w:val="28"/>
+        </w:rPr>
+        <w:t>Чтобы не тратить слишком много времени на заведомо невыгодные ветки, используется альфа-бета-отсечение: как только становится понятно, что оценка одной ветви не улучшит итоговый результат (или наоборот уже слишком хороша для соперника), дальнейший перебор веток отсекается.</w:t>
+      </w:r>
+      <w:r>
+        <w:rPr>
+          <w:sz w:val="28"/>
+          <w:szCs w:val="28"/>
+        </w:rPr>
+        <w:cr/>
+      </w:r>
+      <w:r>
+        <w:rPr>
+          <w:sz w:val="28"/>
+          <w:szCs w:val="28"/>
+        </w:rPr>
+        <w:cr/>
+        <w:t xml:space="preserve">Для ускорения перебора используется многопоточность через </w:t>
+      </w:r>
+      <w:proofErr w:type="spellStart"/>
+      <w:r>
+        <w:rPr>
+          <w:sz w:val="28"/>
+          <w:szCs w:val="28"/>
+        </w:rPr>
+        <w:t>std</w:t>
+      </w:r>
+      <w:proofErr w:type="spellEnd"/>
+      <w:r>
+        <w:rPr>
+          <w:sz w:val="28"/>
+          <w:szCs w:val="28"/>
+        </w:rPr>
+        <w:t>::</w:t>
+      </w:r>
+      <w:proofErr w:type="spellStart"/>
+      <w:r>
+        <w:rPr>
+          <w:sz w:val="28"/>
+          <w:szCs w:val="28"/>
+        </w:rPr>
+        <w:t>thread</w:t>
+      </w:r>
+      <w:proofErr w:type="spellEnd"/>
+      <w:r>
+        <w:rPr>
+          <w:sz w:val="28"/>
+          <w:szCs w:val="28"/>
+        </w:rPr>
+        <w:t>. На верхнем уровне</w:t>
+      </w:r>
+      <w:r>
+        <w:rPr>
+          <w:sz w:val="28"/>
+          <w:szCs w:val="28"/>
+          <w:lang w:val="ru-RU"/>
+        </w:rPr>
+        <w:t xml:space="preserve">,  </w:t>
+      </w:r>
+      <w:r>
+        <w:rPr>
+          <w:sz w:val="28"/>
+          <w:szCs w:val="28"/>
+        </w:rPr>
+        <w:t xml:space="preserve">алгоритм </w:t>
+      </w:r>
+      <w:proofErr w:type="spellStart"/>
+      <w:r>
+        <w:rPr>
+          <w:sz w:val="28"/>
+          <w:szCs w:val="28"/>
+        </w:rPr>
+        <w:t>Minimax</w:t>
+      </w:r>
+      <w:proofErr w:type="spellEnd"/>
+      <w:r>
+        <w:rPr>
+          <w:sz w:val="28"/>
+          <w:szCs w:val="28"/>
+        </w:rPr>
+        <w:t xml:space="preserve"> создаёт для каждого доступного хода отдельный поток. В каждом потоке в лямбда-выражении берётся копия текущей доски, выполняется метод </w:t>
+      </w:r>
+      <w:proofErr w:type="spellStart"/>
+      <w:r>
+        <w:rPr>
+          <w:sz w:val="28"/>
+          <w:szCs w:val="28"/>
+        </w:rPr>
+        <w:t>makeMove</w:t>
+      </w:r>
+      <w:proofErr w:type="spellEnd"/>
+      <w:r>
+        <w:rPr>
+          <w:sz w:val="28"/>
+          <w:szCs w:val="28"/>
+        </w:rPr>
+        <w:t xml:space="preserve">, затем рекурсивно вызывается </w:t>
+      </w:r>
+      <w:proofErr w:type="spellStart"/>
+      <w:r>
+        <w:rPr>
+          <w:sz w:val="28"/>
+          <w:szCs w:val="28"/>
+        </w:rPr>
+        <w:t>Minimax</w:t>
+      </w:r>
+      <w:proofErr w:type="spellEnd"/>
+      <w:r>
+        <w:rPr>
+          <w:sz w:val="28"/>
+          <w:szCs w:val="28"/>
+        </w:rPr>
+        <w:t xml:space="preserve">, и результат сохраняется в общий массив. После завершения всех потоков с использованием </w:t>
+      </w:r>
+      <w:proofErr w:type="spellStart"/>
+      <w:r>
+        <w:rPr>
+          <w:sz w:val="28"/>
+          <w:szCs w:val="28"/>
+        </w:rPr>
+        <w:t>join</w:t>
+      </w:r>
+      <w:proofErr w:type="spellEnd"/>
+      <w:r>
+        <w:rPr>
+          <w:sz w:val="28"/>
+          <w:szCs w:val="28"/>
+        </w:rPr>
+        <w:t xml:space="preserve"> результаты объединяются, и программа выбирает лучший или худший ход в зависимости от фазы (</w:t>
+      </w:r>
+      <w:proofErr w:type="spellStart"/>
+      <w:r>
+        <w:rPr>
+          <w:sz w:val="28"/>
+          <w:szCs w:val="28"/>
+        </w:rPr>
+        <w:t>максимизирующий</w:t>
+      </w:r>
+      <w:proofErr w:type="spellEnd"/>
+      <w:r>
+        <w:rPr>
+          <w:sz w:val="28"/>
+          <w:szCs w:val="28"/>
+        </w:rPr>
+        <w:t xml:space="preserve"> или минимизирующий уровень).</w:t>
+      </w:r>
+      <w:r>
+        <w:rPr>
+          <w:sz w:val="28"/>
+          <w:szCs w:val="28"/>
+        </w:rPr>
+        <w:cr/>
+      </w:r>
+      <w:r>
+        <w:rPr>
+          <w:sz w:val="28"/>
+          <w:szCs w:val="28"/>
+        </w:rPr>
+        <w:cr/>
+        <w:t xml:space="preserve">Ограничение создания потоков верхними уровнями позволяет избежать экспоненциального роста их количества, что могло бы замедлить выполнение. Это также сохраняет эффективность альфа-бета-отсечения, так как потоки на более низких уровнях не создаются, пока один из потоков не обновит значения альфа или бета, что предотвращает преждевременное отсечение. </w:t>
+      </w:r>
+    </w:p>
+    <w:p>
+      <w:pPr>
+        <w:spacing w:after="0" w:line="240" w:lineRule="auto"/>
+        <w:rPr>
+          <w:sz w:val="28"/>
+          <w:szCs w:val="28"/>
+        </w:rPr>
+      </w:pPr>
+      <w:r>
+        <w:rPr>
+          <w:sz w:val="28"/>
+          <w:szCs w:val="28"/>
+        </w:rPr>
+        <w:t>Благодаря параллельному выполнению верхнего уровня алгоритма, время на расчет хода значительно сокращается, что позволяет удовлетворить критерии (обработка хода менее 0.5 секунды для оптимального решения).</w:t>
+      </w:r>
+    </w:p>
+    <w:p>
+      <w:pPr>
+        <w:spacing w:before="100" w:beforeAutospacing="1" w:after="100" w:afterAutospacing="1" w:line="240" w:lineRule="auto"/>
+        <w:rPr>
+          <w:rFonts w:ascii="Times New Roman" w:eastAsia="Times New Roman" w:hAnsi="Times New Roman" w:cs="Times New Roman"/>
+          <w:sz w:val="28"/>
+          <w:szCs w:val="28"/>
+          <w:lang w:eastAsia="ru-KZ"/>
+        </w:rPr>
+      </w:pPr>
+      <w:r>
+        <w:rPr>
+          <w:rFonts w:ascii="Times New Roman" w:eastAsia="Times New Roman" w:hAnsi="Times New Roman" w:cs="Times New Roman"/>
           <w:b/>
           <w:bCs/>
           <w:sz w:val="28"/>
           <w:szCs w:val="28"/>
-          <w:lang w:val="ru-RU"/>
-        </w:rPr>
-      </w:pPr>
-      <w:r>
-        <w:rPr>
-          <w:sz w:val="28"/>
-          <w:szCs w:val="28"/>
-        </w:rPr>
-        <w:t>Чтобы не тратить слишком много времени на заведомо невыгодные ветки, используется альфа-бета-отсечение: как только становится понятно, что оценка одной ветви не улучшит итоговый результат (или наоборот уже слишком хороша для соперника), дальнейший перебор веток отсекается.</w:t>
-      </w:r>
-      <w:r>
-        <w:rPr>
-          <w:sz w:val="28"/>
-          <w:szCs w:val="28"/>
-        </w:rPr>
-        <w:cr/>
-      </w:r>
-      <w:r>
-        <w:rPr>
-          <w:sz w:val="28"/>
-          <w:szCs w:val="28"/>
-        </w:rPr>
-        <w:cr/>
-        <w:t>Для ускорения перебора используется многопоточность через std::thread. На верхнем уровне (или нескольких верхних уровнях) алгоритм Minimax создаёт для каждого доступного хода отдельный поток. В каждом потоке в лямбда-выражении берётся копия текущей доски, выполняется метод makeMove, затем рекурсивно вызывается Minimax, и результат сохраняется в общий массив. После завершения всех потоков с использованием join результаты объединяются, и программа выбирает лучший или худший ход в зависимости от фазы (максимизирующий или минимизирующий уровень).</w:t>
-      </w:r>
-      <w:r>
-        <w:rPr>
-          <w:sz w:val="28"/>
-          <w:szCs w:val="28"/>
-        </w:rPr>
-        <w:cr/>
-      </w:r>
-      <w:r>
-        <w:rPr>
-          <w:sz w:val="28"/>
-          <w:szCs w:val="28"/>
-        </w:rPr>
-        <w:cr/>
-        <w:t>Ограничение создания потоков верхними уровнями позволяет избежать экспоненциального роста их количества, что могло бы замедлить выполнение. Это также сохраняет эффективность альфа-бета-отсечения, так как потоки на более низких уровнях не создаются, пока один из потоков не обновит значения альфа или бета, что предотвращает преждевременное отсечение. Логика многопоточности: для каждого хода создаётся поток, результаты сохраняются в общий массив, а затем объединяются для выбора оптимального хода.</w:t>
-      </w:r>
-      <w:r>
-        <w:rPr>
-          <w:sz w:val="28"/>
-          <w:szCs w:val="28"/>
-        </w:rPr>
-        <w:br/>
-      </w:r>
+          <w:lang w:eastAsia="ru-KZ"/>
+        </w:rPr>
+        <w:t>Основной цикл игры и завершение партии</w:t>
+      </w:r>
+    </w:p>
+    <w:p>
+      <w:pPr>
+        <w:spacing w:before="100" w:beforeAutospacing="1" w:after="100" w:afterAutospacing="1" w:line="240" w:lineRule="auto"/>
+        <w:rPr>
+          <w:rFonts w:ascii="Times New Roman" w:eastAsia="Times New Roman" w:hAnsi="Times New Roman" w:cs="Times New Roman"/>
+          <w:sz w:val="28"/>
+          <w:szCs w:val="28"/>
+          <w:lang w:eastAsia="ru-KZ"/>
+        </w:rPr>
+      </w:pPr>
+      <w:r>
+        <w:rPr>
+          <w:rFonts w:ascii="Times New Roman" w:eastAsia="Times New Roman" w:hAnsi="Times New Roman" w:cs="Times New Roman"/>
+          <w:sz w:val="28"/>
+          <w:szCs w:val="28"/>
+          <w:lang w:eastAsia="ru-KZ"/>
+        </w:rPr>
+        <w:t>Игра организована в цикле</w:t>
+      </w:r>
+      <w:r>
+        <w:rPr>
+          <w:rFonts w:ascii="Times New Roman" w:eastAsia="Times New Roman" w:hAnsi="Times New Roman" w:cs="Times New Roman"/>
+          <w:sz w:val="28"/>
+          <w:szCs w:val="28"/>
+          <w:lang w:val="ru-RU" w:eastAsia="ru-KZ"/>
+        </w:rPr>
+        <w:t xml:space="preserve"> </w:t>
+      </w:r>
+      <w:r>
+        <w:rPr>
+          <w:rFonts w:ascii="Times New Roman" w:eastAsia="Times New Roman" w:hAnsi="Times New Roman" w:cs="Times New Roman"/>
+          <w:sz w:val="28"/>
+          <w:szCs w:val="28"/>
+          <w:lang w:val="en-US" w:eastAsia="ru-KZ"/>
+        </w:rPr>
+        <w:t>while</w:t>
+      </w:r>
+      <w:r>
+        <w:rPr>
+          <w:rFonts w:ascii="Times New Roman" w:eastAsia="Times New Roman" w:hAnsi="Times New Roman" w:cs="Times New Roman"/>
+          <w:sz w:val="28"/>
+          <w:szCs w:val="28"/>
+          <w:lang w:eastAsia="ru-KZ"/>
+        </w:rPr>
+        <w:t>, внутри которого:</w:t>
+      </w:r>
+    </w:p>
+    <w:p>
+      <w:pPr>
+        <w:numPr>
+          <w:ilvl w:val="0"/>
+          <w:numId w:val="10"/>
+        </w:numPr>
+        <w:spacing w:before="100" w:beforeAutospacing="1" w:after="100" w:afterAutospacing="1" w:line="240" w:lineRule="auto"/>
+        <w:rPr>
+          <w:rFonts w:ascii="Times New Roman" w:eastAsia="Times New Roman" w:hAnsi="Times New Roman" w:cs="Times New Roman"/>
+          <w:sz w:val="28"/>
+          <w:szCs w:val="28"/>
+          <w:lang w:eastAsia="ru-KZ"/>
+        </w:rPr>
+      </w:pPr>
+      <w:r>
+        <w:rPr>
+          <w:rFonts w:ascii="Times New Roman" w:eastAsia="Times New Roman" w:hAnsi="Times New Roman" w:cs="Times New Roman"/>
+          <w:sz w:val="28"/>
+          <w:szCs w:val="28"/>
+          <w:lang w:eastAsia="ru-KZ"/>
+        </w:rPr>
+        <w:t>Выводится текущее состояние доски;</w:t>
+      </w:r>
+    </w:p>
+    <w:p>
+      <w:pPr>
+        <w:numPr>
+          <w:ilvl w:val="0"/>
+          <w:numId w:val="10"/>
+        </w:numPr>
+        <w:spacing w:before="100" w:beforeAutospacing="1" w:after="100" w:afterAutospacing="1" w:line="240" w:lineRule="auto"/>
+        <w:rPr>
+          <w:rFonts w:ascii="Times New Roman" w:eastAsia="Times New Roman" w:hAnsi="Times New Roman" w:cs="Times New Roman"/>
+          <w:sz w:val="28"/>
+          <w:szCs w:val="28"/>
+          <w:lang w:eastAsia="ru-KZ"/>
+        </w:rPr>
+      </w:pPr>
+      <w:r>
+        <w:rPr>
+          <w:rFonts w:ascii="Times New Roman" w:eastAsia="Times New Roman" w:hAnsi="Times New Roman" w:cs="Times New Roman"/>
+          <w:sz w:val="28"/>
+          <w:szCs w:val="28"/>
+          <w:lang w:eastAsia="ru-KZ"/>
+        </w:rPr>
+        <w:lastRenderedPageBreak/>
+        <w:t>Проверяется, может ли текущая сторона сделать ход. Если нет – объявляется победа другой стороны.</w:t>
+      </w:r>
+    </w:p>
+    <w:p>
+      <w:pPr>
+        <w:numPr>
+          <w:ilvl w:val="0"/>
+          <w:numId w:val="10"/>
+        </w:numPr>
+        <w:spacing w:before="100" w:beforeAutospacing="1" w:after="100" w:afterAutospacing="1" w:line="240" w:lineRule="auto"/>
+        <w:rPr>
+          <w:rFonts w:ascii="Times New Roman" w:eastAsia="Times New Roman" w:hAnsi="Times New Roman" w:cs="Times New Roman"/>
+          <w:sz w:val="28"/>
+          <w:szCs w:val="28"/>
+          <w:lang w:eastAsia="ru-KZ"/>
+        </w:rPr>
+      </w:pPr>
+      <w:r>
+        <w:rPr>
+          <w:rFonts w:ascii="Times New Roman" w:eastAsia="Times New Roman" w:hAnsi="Times New Roman" w:cs="Times New Roman"/>
+          <w:sz w:val="28"/>
+          <w:szCs w:val="28"/>
+          <w:lang w:eastAsia="ru-KZ"/>
+        </w:rPr>
+        <w:t>Если ход принадлежит пользователю, программа запрашивает ввод до получения корректного хода.</w:t>
+      </w:r>
+    </w:p>
+    <w:p>
+      <w:pPr>
+        <w:numPr>
+          <w:ilvl w:val="0"/>
+          <w:numId w:val="10"/>
+        </w:numPr>
+        <w:spacing w:before="100" w:beforeAutospacing="1" w:after="100" w:afterAutospacing="1" w:line="240" w:lineRule="auto"/>
+        <w:rPr>
+          <w:rFonts w:ascii="Times New Roman" w:eastAsia="Times New Roman" w:hAnsi="Times New Roman" w:cs="Times New Roman"/>
+          <w:sz w:val="28"/>
+          <w:szCs w:val="28"/>
+          <w:lang w:eastAsia="ru-KZ"/>
+        </w:rPr>
+      </w:pPr>
+      <w:r>
+        <w:rPr>
+          <w:rFonts w:ascii="Times New Roman" w:eastAsia="Times New Roman" w:hAnsi="Times New Roman" w:cs="Times New Roman"/>
+          <w:sz w:val="28"/>
+          <w:szCs w:val="28"/>
+          <w:lang w:eastAsia="ru-KZ"/>
+        </w:rPr>
+        <w:t xml:space="preserve">Если ход принадлежит компьютеру, выбирается оптимальный ход с помощью параллельного </w:t>
+      </w:r>
+      <w:proofErr w:type="spellStart"/>
+      <w:r>
+        <w:rPr>
+          <w:rFonts w:ascii="Times New Roman" w:eastAsia="Times New Roman" w:hAnsi="Times New Roman" w:cs="Times New Roman"/>
+          <w:sz w:val="28"/>
+          <w:szCs w:val="28"/>
+          <w:lang w:eastAsia="ru-KZ"/>
+        </w:rPr>
+        <w:t>Minimax</w:t>
+      </w:r>
+      <w:proofErr w:type="spellEnd"/>
+      <w:r>
+        <w:rPr>
+          <w:rFonts w:ascii="Times New Roman" w:eastAsia="Times New Roman" w:hAnsi="Times New Roman" w:cs="Times New Roman"/>
+          <w:sz w:val="28"/>
+          <w:szCs w:val="28"/>
+          <w:lang w:eastAsia="ru-KZ"/>
+        </w:rPr>
+        <w:t>.</w:t>
+      </w:r>
+    </w:p>
+    <w:p>
+      <w:pPr>
+        <w:numPr>
+          <w:ilvl w:val="0"/>
+          <w:numId w:val="10"/>
+        </w:numPr>
+        <w:spacing w:before="100" w:beforeAutospacing="1" w:after="100" w:afterAutospacing="1" w:line="240" w:lineRule="auto"/>
+        <w:rPr>
+          <w:rFonts w:ascii="Times New Roman" w:eastAsia="Times New Roman" w:hAnsi="Times New Roman" w:cs="Times New Roman"/>
+          <w:sz w:val="28"/>
+          <w:szCs w:val="28"/>
+          <w:lang w:eastAsia="ru-KZ"/>
+        </w:rPr>
+      </w:pPr>
+      <w:r>
+        <w:rPr>
+          <w:rFonts w:ascii="Times New Roman" w:eastAsia="Times New Roman" w:hAnsi="Times New Roman" w:cs="Times New Roman"/>
+          <w:sz w:val="28"/>
+          <w:szCs w:val="28"/>
+          <w:lang w:eastAsia="ru-KZ"/>
+        </w:rPr>
+        <w:t>После каждого хода проверяется условие ничьи (15 ходов без взятий/превращений при наличии дамок у обеих сторон).</w:t>
+      </w:r>
+    </w:p>
+    <w:p>
+      <w:pPr>
+        <w:spacing w:before="100" w:beforeAutospacing="1" w:after="100" w:afterAutospacing="1" w:line="240" w:lineRule="auto"/>
+        <w:rPr>
+          <w:rFonts w:ascii="Times New Roman" w:eastAsia="Times New Roman" w:hAnsi="Times New Roman" w:cs="Times New Roman"/>
+          <w:sz w:val="28"/>
+          <w:szCs w:val="28"/>
+          <w:lang w:eastAsia="ru-KZ"/>
+        </w:rPr>
+      </w:pPr>
+      <w:r>
+        <w:rPr>
+          <w:rFonts w:ascii="Times New Roman" w:eastAsia="Times New Roman" w:hAnsi="Times New Roman" w:cs="Times New Roman"/>
+          <w:sz w:val="28"/>
+          <w:szCs w:val="28"/>
+          <w:lang w:eastAsia="ru-KZ"/>
+        </w:rPr>
+        <w:t>По завершении партии (из-за отсутствия ходов, ничьей или иного условия) основной цикл завершается с выводом сообщения «Игра завершена. Нажмите Enter, чтобы выйти.» и ожиданием нажатия клавиши перед завершением программы.</w:t>
+      </w:r>
+    </w:p>
+    <w:p>
+      <w:pPr>
+        <w:spacing w:before="100" w:beforeAutospacing="1" w:after="100" w:afterAutospacing="1" w:line="240" w:lineRule="auto"/>
+        <w:rPr>
+          <w:rFonts w:ascii="Times New Roman" w:eastAsia="Times New Roman" w:hAnsi="Times New Roman" w:cs="Times New Roman"/>
+          <w:sz w:val="28"/>
+          <w:szCs w:val="28"/>
+          <w:lang w:val="ru-RU" w:eastAsia="ru-KZ"/>
+        </w:rPr>
+      </w:pPr>
+      <w:r>
+        <w:rPr>
+          <w:rFonts w:ascii="Times New Roman" w:eastAsia="Times New Roman" w:hAnsi="Times New Roman" w:cs="Times New Roman"/>
+          <w:b/>
+          <w:bCs/>
+          <w:sz w:val="28"/>
+          <w:szCs w:val="28"/>
+          <w:lang w:eastAsia="ru-KZ"/>
+        </w:rPr>
+        <w:t>Тестирование и стабильность</w:t>
+      </w:r>
+      <w:r>
+        <w:rPr>
+          <w:rFonts w:ascii="Times New Roman" w:eastAsia="Times New Roman" w:hAnsi="Times New Roman" w:cs="Times New Roman"/>
+          <w:sz w:val="28"/>
+          <w:szCs w:val="28"/>
+          <w:lang w:val="ru-RU" w:eastAsia="ru-KZ"/>
+        </w:rPr>
+        <w:t xml:space="preserve"> </w:t>
+      </w:r>
+    </w:p>
+    <w:p>
+      <w:pPr>
+        <w:spacing w:before="100" w:beforeAutospacing="1" w:after="100" w:afterAutospacing="1" w:line="240" w:lineRule="auto"/>
+        <w:rPr>
+          <w:rFonts w:ascii="Times New Roman" w:eastAsia="Times New Roman" w:hAnsi="Times New Roman" w:cs="Times New Roman"/>
+          <w:sz w:val="28"/>
+          <w:szCs w:val="28"/>
+          <w:lang w:val="ru-RU" w:eastAsia="ru-KZ"/>
+        </w:rPr>
+      </w:pPr>
+      <w:r>
+        <w:rPr>
+          <w:rFonts w:ascii="Times New Roman" w:eastAsia="Times New Roman" w:hAnsi="Times New Roman" w:cs="Times New Roman"/>
+          <w:sz w:val="28"/>
+          <w:szCs w:val="28"/>
+          <w:lang w:eastAsia="ru-KZ"/>
+        </w:rPr>
+        <w:t>Программа стабильно работает и корректно обрабатывает все виды ходов, включая некорректный ввод (программа запрашивает повторный ввод при ошибке).</w:t>
+      </w:r>
+      <w:r>
+        <w:rPr>
+          <w:rFonts w:ascii="Times New Roman" w:eastAsia="Times New Roman" w:hAnsi="Times New Roman" w:cs="Times New Roman"/>
+          <w:sz w:val="28"/>
+          <w:szCs w:val="28"/>
+          <w:lang w:val="ru-RU" w:eastAsia="ru-KZ"/>
+        </w:rPr>
+        <w:t xml:space="preserve"> Реализованный алгоритм расчета ход – работает корректно и быстро (удовлетворяет временным ограничениям в условии).</w:t>
+      </w:r>
+      <w:r>
+        <w:rPr>
+          <w:rFonts w:ascii="Times New Roman" w:eastAsia="Times New Roman" w:hAnsi="Times New Roman" w:cs="Times New Roman"/>
+          <w:sz w:val="28"/>
+          <w:szCs w:val="28"/>
+          <w:lang w:eastAsia="ru-KZ"/>
+        </w:rPr>
+        <w:t xml:space="preserve"> </w:t>
+      </w:r>
+      <w:r>
+        <w:rPr>
+          <w:rFonts w:ascii="Times New Roman" w:eastAsia="Times New Roman" w:hAnsi="Times New Roman" w:cs="Times New Roman"/>
+          <w:sz w:val="28"/>
+          <w:szCs w:val="28"/>
+          <w:lang w:val="ru-RU" w:eastAsia="ru-KZ"/>
+        </w:rPr>
+        <w:t xml:space="preserve">Программа корректно обрабатывает весь цикл игры как за белых, так и за черных. Правильно определяет победителя (или определяет ничью) и завершает игру. По выявлению победившей стороны - просит пользователя ввести </w:t>
+      </w:r>
+      <w:r>
+        <w:rPr>
+          <w:rFonts w:ascii="Times New Roman" w:eastAsia="Times New Roman" w:hAnsi="Times New Roman" w:cs="Times New Roman"/>
+          <w:sz w:val="28"/>
+          <w:szCs w:val="28"/>
+          <w:lang w:val="ru-RU" w:eastAsia="ru-KZ"/>
+        </w:rPr>
+        <w:t>“</w:t>
+      </w:r>
+      <w:r>
+        <w:rPr>
+          <w:rFonts w:ascii="Times New Roman" w:eastAsia="Times New Roman" w:hAnsi="Times New Roman" w:cs="Times New Roman"/>
+          <w:sz w:val="28"/>
+          <w:szCs w:val="28"/>
+          <w:lang w:val="en-US" w:eastAsia="ru-KZ"/>
+        </w:rPr>
+        <w:t>ENTER</w:t>
+      </w:r>
+      <w:r>
+        <w:rPr>
+          <w:rFonts w:ascii="Times New Roman" w:eastAsia="Times New Roman" w:hAnsi="Times New Roman" w:cs="Times New Roman"/>
+          <w:sz w:val="28"/>
+          <w:szCs w:val="28"/>
+          <w:lang w:val="ru-RU" w:eastAsia="ru-KZ"/>
+        </w:rPr>
+        <w:t>”</w:t>
+      </w:r>
+      <w:r>
+        <w:rPr>
+          <w:rFonts w:ascii="Times New Roman" w:eastAsia="Times New Roman" w:hAnsi="Times New Roman" w:cs="Times New Roman"/>
+          <w:sz w:val="28"/>
+          <w:szCs w:val="28"/>
+          <w:lang w:val="ru-RU" w:eastAsia="ru-KZ"/>
+        </w:rPr>
+        <w:t xml:space="preserve"> - для завершения программы.</w:t>
+      </w:r>
+    </w:p>
+    <w:p>
+      <w:pPr>
+        <w:spacing w:after="0" w:line="240" w:lineRule="auto"/>
+        <w:rPr>
+          <w:sz w:val="28"/>
+          <w:szCs w:val="28"/>
+        </w:rPr>
+      </w:pPr>
+    </w:p>
+    <w:p>
+      <w:pPr>
+        <w:spacing w:after="0" w:line="240" w:lineRule="auto"/>
+        <w:rPr>
+          <w:b/>
+          <w:bCs/>
+          <w:sz w:val="28"/>
+          <w:szCs w:val="28"/>
+          <w:lang w:val="ru-RU"/>
+        </w:rPr>
+      </w:pPr>
       <w:r>
         <w:rPr>
           <w:sz w:val="28"/>
@@ -955,25 +2168,7 @@
             <w:szCs w:val="28"/>
             <w:lang w:val="ru-RU"/>
           </w:rPr>
-          <w:t>https://github.com/Denigmma/olimp_P</w:t>
-        </w:r>
-        <w:r>
-          <w:rPr>
-            <w:rStyle w:val="a3"/>
-            <w:sz w:val="28"/>
-            <w:szCs w:val="28"/>
-            <w:lang w:val="ru-RU"/>
-          </w:rPr>
-          <w:t>S</w:t>
-        </w:r>
-        <w:r>
-          <w:rPr>
-            <w:rStyle w:val="a3"/>
-            <w:sz w:val="28"/>
-            <w:szCs w:val="28"/>
-            <w:lang w:val="ru-RU"/>
-          </w:rPr>
-          <w:t>RS_task2_2025</w:t>
+          <w:t>https://github.com/Denigmma/olimp_PSRS_task2_2025</w:t>
         </w:r>
       </w:hyperlink>
       <w:r>
@@ -1010,35 +2205,79 @@
           <w:szCs w:val="28"/>
           <w:lang w:val="ru-RU"/>
         </w:rPr>
-        <w:t>Для выполнения задачи выравнивания изображения документа с текстом и изображением я разработал алгоритм, основанный на использовании библиотеки OpenCV, которая предоставляет эффективные инструменты для обработки изображений. OpenCV позволяет быстро обрабатывать изображения и проводить требуемые преобразования, такие как преобразования в серые тона, выделение контуров изображений и т.д.</w:t>
-      </w:r>
-    </w:p>
-    <w:p>
-      <w:pPr>
-        <w:spacing w:after="0" w:line="240" w:lineRule="auto"/>
-        <w:rPr>
-          <w:sz w:val="28"/>
-          <w:szCs w:val="28"/>
-          <w:lang w:val="ru-RU"/>
-        </w:rPr>
-      </w:pPr>
-    </w:p>
-    <w:p>
-      <w:pPr>
-        <w:spacing w:after="0" w:line="240" w:lineRule="auto"/>
-        <w:rPr>
-          <w:sz w:val="28"/>
-          <w:szCs w:val="28"/>
-          <w:lang w:val="ru-RU"/>
-        </w:rPr>
-      </w:pPr>
-      <w:r>
-        <w:rPr>
-          <w:sz w:val="28"/>
-          <w:szCs w:val="28"/>
-          <w:lang w:val="ru-RU"/>
-        </w:rPr>
-        <w:t xml:space="preserve">Для начала, мы читаем исходное изображение и преобразовываем его в градации серого. Это необходимо для того, чтобы упростить последующую обработку. Преобразование в серый цвет позволяет нам фокусироваться на </w:t>
+        <w:t xml:space="preserve">Для выполнения задачи выравнивания изображения документа с текстом и изображением я разработал алгоритм, основанный на использовании библиотеки </w:t>
+      </w:r>
+      <w:proofErr w:type="spellStart"/>
+      <w:r>
+        <w:rPr>
+          <w:sz w:val="28"/>
+          <w:szCs w:val="28"/>
+          <w:lang w:val="ru-RU"/>
+        </w:rPr>
+        <w:t>OpenCV</w:t>
+      </w:r>
+      <w:proofErr w:type="spellEnd"/>
+      <w:r>
+        <w:rPr>
+          <w:sz w:val="28"/>
+          <w:szCs w:val="28"/>
+          <w:lang w:val="ru-RU"/>
+        </w:rPr>
+        <w:t xml:space="preserve">, которая предоставляет эффективные инструменты для обработки изображений. </w:t>
+      </w:r>
+      <w:proofErr w:type="spellStart"/>
+      <w:r>
+        <w:rPr>
+          <w:sz w:val="28"/>
+          <w:szCs w:val="28"/>
+          <w:lang w:val="ru-RU"/>
+        </w:rPr>
+        <w:t>OpenCV</w:t>
+      </w:r>
+      <w:proofErr w:type="spellEnd"/>
+      <w:r>
+        <w:rPr>
+          <w:sz w:val="28"/>
+          <w:szCs w:val="28"/>
+          <w:lang w:val="ru-RU"/>
+        </w:rPr>
+        <w:t xml:space="preserve"> позволяет быстро обрабатывать изображения и проводить требуемые преобразования, такие как преобразования в серые тона, выделение контуров изображений и т.д.</w:t>
+      </w:r>
+    </w:p>
+    <w:p>
+      <w:pPr>
+        <w:spacing w:after="0" w:line="240" w:lineRule="auto"/>
+        <w:rPr>
+          <w:sz w:val="28"/>
+          <w:szCs w:val="28"/>
+          <w:lang w:val="ru-RU"/>
+        </w:rPr>
+      </w:pPr>
+    </w:p>
+    <w:p>
+      <w:pPr>
+        <w:spacing w:after="0" w:line="240" w:lineRule="auto"/>
+        <w:rPr>
+          <w:sz w:val="28"/>
+          <w:szCs w:val="28"/>
+          <w:lang w:val="ru-RU"/>
+        </w:rPr>
+      </w:pPr>
+      <w:r>
+        <w:rPr>
+          <w:sz w:val="28"/>
+          <w:szCs w:val="28"/>
+          <w:lang w:val="ru-RU"/>
+        </w:rPr>
+        <w:t xml:space="preserve">Для начала, мы читаем исходное изображение и преобразовываем его в градации серого. Это необходимо для того, чтобы упростить последующую обработку. Преобразование в серый цвет позволяет нам фокусироваться на яркости пикселей, а не на их цвете, что особенно важно при анализе текстов, где цвет часто не играет роли. </w:t>
+      </w:r>
+      <w:r>
+        <w:rPr>
+          <w:sz w:val="28"/>
+          <w:szCs w:val="28"/>
+          <w:lang w:val="ru-RU"/>
+        </w:rPr>
+        <w:t xml:space="preserve">Этот подход позволяет уменьшить объем данных и упростить последующую обработку. Он существенно снижает требования к памяти, обработка изображений в оттенках серого требует </w:t>
       </w:r>
       <w:r>
         <w:rPr>
@@ -1047,15 +2286,7 @@
           <w:lang w:val="ru-RU"/>
         </w:rPr>
         <w:lastRenderedPageBreak/>
-        <w:t xml:space="preserve">яркости пикселей, а не на их цвете, что особенно важно при анализе текстов, где цвет часто не играет роли. </w:t>
-      </w:r>
-      <w:r>
-        <w:rPr>
-          <w:sz w:val="28"/>
-          <w:szCs w:val="28"/>
-          <w:lang w:val="ru-RU"/>
-        </w:rPr>
-        <w:t>Этот подход позволяет уменьшить объем данных и упростить последующую обработку. Он существенно снижает требования к памяти, обработка изображений в оттенках серого требует меньше вычислительных ресурсов, чем работа с полноцветными изображениями.</w:t>
+        <w:t>меньше вычислительных ресурсов, чем работа с полноцветными изображениями.</w:t>
       </w:r>
     </w:p>
     <w:p>
@@ -1111,7 +2342,25 @@
           <w:szCs w:val="28"/>
           <w:lang w:val="ru-RU"/>
         </w:rPr>
-        <w:t xml:space="preserve">Для того чтобы выделить границы объектов, таких как текст и графику, используется алгоритм Кэнни. Он работает следующим образом:  </w:t>
+        <w:t xml:space="preserve">Для того чтобы выделить границы объектов, таких как текст и графику, используется алгоритм </w:t>
+      </w:r>
+      <w:proofErr w:type="spellStart"/>
+      <w:r>
+        <w:rPr>
+          <w:sz w:val="28"/>
+          <w:szCs w:val="28"/>
+          <w:lang w:val="ru-RU"/>
+        </w:rPr>
+        <w:t>Кэнни</w:t>
+      </w:r>
+      <w:proofErr w:type="spellEnd"/>
+      <w:r>
+        <w:rPr>
+          <w:sz w:val="28"/>
+          <w:szCs w:val="28"/>
+          <w:lang w:val="ru-RU"/>
+        </w:rPr>
+        <w:t xml:space="preserve">. Он работает следующим образом:  </w:t>
       </w:r>
     </w:p>
     <w:p>
@@ -1236,7 +2485,43 @@
           <w:szCs w:val="28"/>
           <w:lang w:val="ru-RU"/>
         </w:rPr>
-        <w:t xml:space="preserve">Для нахождения угла наклона документа используется преобразование Хафа. Этот метод позволяет находить прямые линии на изображении, представив их в полярной системе координат, где каждая линия описывается двумя параметрами: расстоянием от центра изображения и углом наклона. На основе карты контуров строятся линии, каждая из которых определяется набором точек, представляющих краевые участки изображения. Преобразование Хафа преобразует эти линии в полярные координаты, и для каждой прямой вычисляется её угол наклона. Все найденные углы </w:t>
+        <w:t xml:space="preserve">Для нахождения угла наклона документа используется преобразование </w:t>
+      </w:r>
+      <w:proofErr w:type="spellStart"/>
+      <w:r>
+        <w:rPr>
+          <w:sz w:val="28"/>
+          <w:szCs w:val="28"/>
+          <w:lang w:val="ru-RU"/>
+        </w:rPr>
+        <w:t>Хафа</w:t>
+      </w:r>
+      <w:proofErr w:type="spellEnd"/>
+      <w:r>
+        <w:rPr>
+          <w:sz w:val="28"/>
+          <w:szCs w:val="28"/>
+          <w:lang w:val="ru-RU"/>
+        </w:rPr>
+        <w:t xml:space="preserve">. Этот метод позволяет находить прямые линии на изображении, представив их в полярной системе координат, где каждая линия описывается двумя параметрами: расстоянием от центра изображения и углом наклона. На основе карты контуров строятся линии, каждая из которых определяется набором точек, представляющих краевые участки изображения. Преобразование </w:t>
+      </w:r>
+      <w:proofErr w:type="spellStart"/>
+      <w:r>
+        <w:rPr>
+          <w:sz w:val="28"/>
+          <w:szCs w:val="28"/>
+          <w:lang w:val="ru-RU"/>
+        </w:rPr>
+        <w:t>Хафа</w:t>
+      </w:r>
+      <w:proofErr w:type="spellEnd"/>
+      <w:r>
+        <w:rPr>
+          <w:sz w:val="28"/>
+          <w:szCs w:val="28"/>
+          <w:lang w:val="ru-RU"/>
+        </w:rPr>
+        <w:t xml:space="preserve"> преобразует эти линии в полярные координаты, и для каждой прямой вычисляется её угол наклона. Все найденные углы собираются в список, после чего для всех углов рассчитывается медианный угол. Медианный угол выбирается, так как он является более устойчивым к выбросам и случайным отклонениям, например, из-за диаграмм или других графических элементов, не относящихся к основному тексту. Медианный </w:t>
       </w:r>
       <w:r>
         <w:rPr>
@@ -1245,7 +2530,7 @@
           <w:lang w:val="ru-RU"/>
         </w:rPr>
         <w:lastRenderedPageBreak/>
-        <w:t>собираются в список, после чего для всех углов рассчитывается медианный угол. Медианный угол выбирается, так как он является более устойчивым к выбросам и случайным отклонениям, например, из-за диаграмм или других графических элементов, не относящихся к основному тексту. Медианный угол наклона документных объектов (текста и графики) считается углом, на который необходимо повернуть изображение, чтобы оно стало горизонтальным.</w:t>
+        <w:t>угол наклона документных объектов (текста и графики) считается углом, на который необходимо повернуть изображение, чтобы оно стало горизонтальным.</w:t>
       </w:r>
     </w:p>
     <w:p>
@@ -1333,7 +2618,25 @@
           <w:szCs w:val="28"/>
           <w:lang w:val="ru-RU"/>
         </w:rPr>
-        <w:t>Выбор описанных алгоритмов обусловлен их высокой эффективностью и оптимизацией в библиотеке OpenCV. Преобразование изображения в градации серого не только снижает объем вычисляемых данных (сокращая количество каналов с трёх до одного), но и позволяет сосредоточиться исключительно на яркостных характеристиках, что критически для выделения текстовых линий. Гауссово размытие, используемое для устранения шума, помогает обеспечить более стабильное выделение контуров, что важно при работе с неидеальными изображениями.</w:t>
+        <w:t xml:space="preserve">Выбор описанных алгоритмов обусловлен их высокой эффективностью и оптимизацией в библиотеке </w:t>
+      </w:r>
+      <w:proofErr w:type="spellStart"/>
+      <w:r>
+        <w:rPr>
+          <w:sz w:val="28"/>
+          <w:szCs w:val="28"/>
+          <w:lang w:val="ru-RU"/>
+        </w:rPr>
+        <w:t>OpenCV</w:t>
+      </w:r>
+      <w:proofErr w:type="spellEnd"/>
+      <w:r>
+        <w:rPr>
+          <w:sz w:val="28"/>
+          <w:szCs w:val="28"/>
+          <w:lang w:val="ru-RU"/>
+        </w:rPr>
+        <w:t>. Преобразование изображения в градации серого не только снижает объем вычисляемых данных (сокращая количество каналов с трёх до одного), но и позволяет сосредоточиться исключительно на яркостных характеристиках, что критически для выделения текстовых линий. Гауссово размытие, используемое для устранения шума, помогает обеспечить более стабильное выделение контуров, что важно при работе с неидеальными изображениями.</w:t>
       </w:r>
       <w:r>
         <w:rPr>
@@ -1369,7 +2672,43 @@
           <w:szCs w:val="28"/>
           <w:lang w:val="ru-RU"/>
         </w:rPr>
-        <w:t>Алгоритм Кэнни, благодаря этапам фильтрации, вычисления градиентов и применению двойного порога, позволяет точно выделить значимые контуры, минимизируя влияние мелких артефактов. Преобразование Хафа эффективно обрабатывает обнаруженные контуры, переводя их в полярное представление, что даёт возможность надёжно оценить общий угол наклона документа даже при наличии выбросов. Выбор медианного угла как итогового результата обеспечивает устойчивость алгоритма к</w:t>
+        <w:t xml:space="preserve">Алгоритм </w:t>
+      </w:r>
+      <w:proofErr w:type="spellStart"/>
+      <w:r>
+        <w:rPr>
+          <w:sz w:val="28"/>
+          <w:szCs w:val="28"/>
+          <w:lang w:val="ru-RU"/>
+        </w:rPr>
+        <w:t>Кэнни</w:t>
+      </w:r>
+      <w:proofErr w:type="spellEnd"/>
+      <w:r>
+        <w:rPr>
+          <w:sz w:val="28"/>
+          <w:szCs w:val="28"/>
+          <w:lang w:val="ru-RU"/>
+        </w:rPr>
+        <w:t xml:space="preserve">, благодаря этапам фильтрации, вычисления градиентов и применению двойного порога, позволяет точно выделить значимые контуры, минимизируя влияние мелких артефактов. Преобразование </w:t>
+      </w:r>
+      <w:proofErr w:type="spellStart"/>
+      <w:r>
+        <w:rPr>
+          <w:sz w:val="28"/>
+          <w:szCs w:val="28"/>
+          <w:lang w:val="ru-RU"/>
+        </w:rPr>
+        <w:t>Хафа</w:t>
+      </w:r>
+      <w:proofErr w:type="spellEnd"/>
+      <w:r>
+        <w:rPr>
+          <w:sz w:val="28"/>
+          <w:szCs w:val="28"/>
+          <w:lang w:val="ru-RU"/>
+        </w:rPr>
+        <w:t xml:space="preserve"> эффективно обрабатывает обнаруженные контуры, переводя их в полярное представление, что даёт возможность надёжно оценить общий угол наклона документа даже при наличии выбросов. Выбор медианного угла как итогового результата обеспечивает устойчивость алгоритма к</w:t>
       </w:r>
       <w:r>
         <w:rPr>
@@ -1421,7 +2760,25 @@
           <w:szCs w:val="28"/>
           <w:lang w:val="ru-RU"/>
         </w:rPr>
-        <w:t>С точки зрения памяти и вычислительных ресурсов, все этапы обработки оптимизированы: преобразования выполняются над матрицами NumPy, что позволяет экономно расходовать оперативную память</w:t>
+        <w:t xml:space="preserve">С точки зрения памяти и вычислительных ресурсов, все этапы обработки оптимизированы: преобразования выполняются над матрицами </w:t>
+      </w:r>
+      <w:proofErr w:type="spellStart"/>
+      <w:r>
+        <w:rPr>
+          <w:sz w:val="28"/>
+          <w:szCs w:val="28"/>
+          <w:lang w:val="ru-RU"/>
+        </w:rPr>
+        <w:t>NumPy</w:t>
+      </w:r>
+      <w:proofErr w:type="spellEnd"/>
+      <w:r>
+        <w:rPr>
+          <w:sz w:val="28"/>
+          <w:szCs w:val="28"/>
+          <w:lang w:val="ru-RU"/>
+        </w:rPr>
+        <w:t>, что позволяет экономно расходовать оперативную память</w:t>
       </w:r>
       <w:r>
         <w:rPr>
@@ -1504,7 +2861,6 @@
           <w:szCs w:val="28"/>
           <w:lang w:val="ru-RU"/>
         </w:rPr>
-        <w:lastRenderedPageBreak/>
         <w:t>Преобразование изображения в градации серого выполняется за O(n), где n – общее число пикселей, поскольку операция применяется к каждому пикселю отдельно.</w:t>
       </w:r>
     </w:p>
@@ -1538,7 +2894,16 @@
           <w:szCs w:val="28"/>
           <w:lang w:val="ru-RU"/>
         </w:rPr>
-        <w:t>Гауссово размытие реализовано через свёртку с фильтром фиксированного размера (5×5), что приводит к сложности O(n * k), где k – размер ядра (константа). Таким образом, сложность сводится к O(n) с постоянным множителем.</w:t>
+        <w:t xml:space="preserve">Гауссово размытие реализовано через свёртку с фильтром фиксированного размера (5×5), что приводит к сложности O(n * k), где </w:t>
+      </w:r>
+      <w:r>
+        <w:rPr>
+          <w:sz w:val="28"/>
+          <w:szCs w:val="28"/>
+          <w:lang w:val="ru-RU"/>
+        </w:rPr>
+        <w:lastRenderedPageBreak/>
+        <w:t>k – размер ядра (константа). Таким образом, сложность сводится к O(n) с постоянным множителем.</w:t>
       </w:r>
     </w:p>
     <w:p>
@@ -1571,7 +2936,43 @@
           <w:szCs w:val="28"/>
           <w:lang w:val="ru-RU"/>
         </w:rPr>
-        <w:t>Алгоритм выделения границ Кэнни включает несколько этапов (вычисление градиентов, подавление немаксимумов, применение двойного порога). Каждый из этих этапов требует прохода по всему изображению, что даёт общую сложность O(n) с небольшими константными факторами.</w:t>
+        <w:t xml:space="preserve">Алгоритм выделения границ </w:t>
+      </w:r>
+      <w:proofErr w:type="spellStart"/>
+      <w:r>
+        <w:rPr>
+          <w:sz w:val="28"/>
+          <w:szCs w:val="28"/>
+          <w:lang w:val="ru-RU"/>
+        </w:rPr>
+        <w:t>Кэнни</w:t>
+      </w:r>
+      <w:proofErr w:type="spellEnd"/>
+      <w:r>
+        <w:rPr>
+          <w:sz w:val="28"/>
+          <w:szCs w:val="28"/>
+          <w:lang w:val="ru-RU"/>
+        </w:rPr>
+        <w:t xml:space="preserve"> включает несколько этапов (вычисление градиентов, подавление </w:t>
+      </w:r>
+      <w:proofErr w:type="spellStart"/>
+      <w:r>
+        <w:rPr>
+          <w:sz w:val="28"/>
+          <w:szCs w:val="28"/>
+          <w:lang w:val="ru-RU"/>
+        </w:rPr>
+        <w:t>немаксимумов</w:t>
+      </w:r>
+      <w:proofErr w:type="spellEnd"/>
+      <w:r>
+        <w:rPr>
+          <w:sz w:val="28"/>
+          <w:szCs w:val="28"/>
+          <w:lang w:val="ru-RU"/>
+        </w:rPr>
+        <w:t>, применение двойного порога). Каждый из этих этапов требует прохода по всему изображению, что даёт общую сложность O(n) с небольшими константными факторами.</w:t>
       </w:r>
     </w:p>
     <w:p>
@@ -1604,7 +3005,61 @@
           <w:szCs w:val="28"/>
           <w:lang w:val="ru-RU"/>
         </w:rPr>
-        <w:t xml:space="preserve"> Преобразование Хафа является наиболее ресурсоёмкой частью алгоритма. Его сложность зависит от количества найденных краевых пикселей (n_edge) и количества дискретных значений углов (A), что в худшем случае даёт O(n_edge * A). </w:t>
+        <w:t xml:space="preserve"> Преобразование </w:t>
+      </w:r>
+      <w:proofErr w:type="spellStart"/>
+      <w:r>
+        <w:rPr>
+          <w:sz w:val="28"/>
+          <w:szCs w:val="28"/>
+          <w:lang w:val="ru-RU"/>
+        </w:rPr>
+        <w:t>Хафа</w:t>
+      </w:r>
+      <w:proofErr w:type="spellEnd"/>
+      <w:r>
+        <w:rPr>
+          <w:sz w:val="28"/>
+          <w:szCs w:val="28"/>
+          <w:lang w:val="ru-RU"/>
+        </w:rPr>
+        <w:t xml:space="preserve"> является наиболее ресурсоёмкой частью алгоритма. Его сложность зависит от количества найденных краевых пикселей (</w:t>
+      </w:r>
+      <w:proofErr w:type="spellStart"/>
+      <w:r>
+        <w:rPr>
+          <w:sz w:val="28"/>
+          <w:szCs w:val="28"/>
+          <w:lang w:val="ru-RU"/>
+        </w:rPr>
+        <w:t>n_edge</w:t>
+      </w:r>
+      <w:proofErr w:type="spellEnd"/>
+      <w:r>
+        <w:rPr>
+          <w:sz w:val="28"/>
+          <w:szCs w:val="28"/>
+          <w:lang w:val="ru-RU"/>
+        </w:rPr>
+        <w:t>) и количества дискретных значений углов (A), что в худшем случае даёт O(</w:t>
+      </w:r>
+      <w:proofErr w:type="spellStart"/>
+      <w:r>
+        <w:rPr>
+          <w:sz w:val="28"/>
+          <w:szCs w:val="28"/>
+          <w:lang w:val="ru-RU"/>
+        </w:rPr>
+        <w:t>n_edge</w:t>
+      </w:r>
+      <w:proofErr w:type="spellEnd"/>
+      <w:r>
+        <w:rPr>
+          <w:sz w:val="28"/>
+          <w:szCs w:val="28"/>
+          <w:lang w:val="ru-RU"/>
+        </w:rPr>
+        <w:t xml:space="preserve"> * A). </w:t>
       </w:r>
     </w:p>
     <w:p>
@@ -1665,7 +3120,43 @@
           <w:szCs w:val="28"/>
           <w:lang w:val="ru-RU"/>
         </w:rPr>
-        <w:t>Все операции реализованы с использованием оптимизированных функций OpenCV и обработки массивов через NumPy, что обеспечивает эффективное использование памяти и ускорение вычислений за счёт векторизации и низкоуровневых оптимизаций.</w:t>
+        <w:t xml:space="preserve">Все операции реализованы с использованием оптимизированных функций </w:t>
+      </w:r>
+      <w:proofErr w:type="spellStart"/>
+      <w:r>
+        <w:rPr>
+          <w:sz w:val="28"/>
+          <w:szCs w:val="28"/>
+          <w:lang w:val="ru-RU"/>
+        </w:rPr>
+        <w:t>OpenCV</w:t>
+      </w:r>
+      <w:proofErr w:type="spellEnd"/>
+      <w:r>
+        <w:rPr>
+          <w:sz w:val="28"/>
+          <w:szCs w:val="28"/>
+          <w:lang w:val="ru-RU"/>
+        </w:rPr>
+        <w:t xml:space="preserve"> и обработки массивов через </w:t>
+      </w:r>
+      <w:proofErr w:type="spellStart"/>
+      <w:r>
+        <w:rPr>
+          <w:sz w:val="28"/>
+          <w:szCs w:val="28"/>
+          <w:lang w:val="ru-RU"/>
+        </w:rPr>
+        <w:t>NumPy</w:t>
+      </w:r>
+      <w:proofErr w:type="spellEnd"/>
+      <w:r>
+        <w:rPr>
+          <w:sz w:val="28"/>
+          <w:szCs w:val="28"/>
+          <w:lang w:val="ru-RU"/>
+        </w:rPr>
+        <w:t>, что обеспечивает эффективное использование памяти и ускорение вычислений за счёт векторизации и низкоуровневых оптимизаций.</w:t>
       </w:r>
     </w:p>
     <w:p>
@@ -1805,7 +3296,65 @@
           <w:szCs w:val="28"/>
           <w:lang w:val="ru-RU"/>
         </w:rPr>
-        <w:t xml:space="preserve">Количественная оценка: На изображениях проводилось измерение исходного угла наклона и сравнение его с результатом после </w:t>
+        <w:t>Количественная оценка: На изображениях проводилось измерение исходного угла наклона и сравнение его с результатом после коррекции. Полученные данные показали, что</w:t>
+      </w:r>
+      <w:r>
+        <w:rPr>
+          <w:sz w:val="28"/>
+          <w:szCs w:val="28"/>
+          <w:lang w:val="ru-RU"/>
+        </w:rPr>
+        <w:t xml:space="preserve"> </w:t>
+      </w:r>
+      <w:r>
+        <w:rPr>
+          <w:sz w:val="28"/>
+          <w:szCs w:val="28"/>
+          <w:lang w:val="ru-RU"/>
+        </w:rPr>
+        <w:t xml:space="preserve">погрешность коррекции не превышает </w:t>
+      </w:r>
+      <w:r>
+        <w:rPr>
+          <w:sz w:val="28"/>
+          <w:szCs w:val="28"/>
+          <w:lang w:val="ru-RU"/>
+        </w:rPr>
+        <w:t>1-2</w:t>
+      </w:r>
+      <w:r>
+        <w:rPr>
+          <w:sz w:val="28"/>
+          <w:szCs w:val="28"/>
+          <w:lang w:val="ru-RU"/>
+        </w:rPr>
+        <w:t xml:space="preserve"> градуса, что является приемлемым</w:t>
+      </w:r>
+      <w:r>
+        <w:rPr>
+          <w:sz w:val="28"/>
+          <w:szCs w:val="28"/>
+          <w:lang w:val="ru-RU"/>
+        </w:rPr>
+        <w:t>.</w:t>
+      </w:r>
+    </w:p>
+    <w:p>
+      <w:pPr>
+        <w:spacing w:after="0" w:line="240" w:lineRule="auto"/>
+        <w:rPr>
+          <w:sz w:val="28"/>
+          <w:szCs w:val="28"/>
+          <w:lang w:val="ru-RU"/>
+        </w:rPr>
+      </w:pPr>
+      <w:r>
+        <w:rPr>
+          <w:sz w:val="28"/>
+          <w:szCs w:val="28"/>
+          <w:lang w:val="ru-RU"/>
+        </w:rPr>
+        <w:t xml:space="preserve">Результаты экспериментальной проверки показали, что алгоритм успешно корректирует угол наклона документа: текст на изображениях стал горизонтальным, а остальные элементы (графика, диаграммы) сохранили свою структуру. Это подтверждает, что предложенный подход полностью </w:t>
       </w:r>
       <w:r>
         <w:rPr>
@@ -1814,65 +3363,7 @@
           <w:lang w:val="ru-RU"/>
         </w:rPr>
         <w:lastRenderedPageBreak/>
-        <w:t>коррекции. Полученные данные показали, что</w:t>
-      </w:r>
-      <w:r>
-        <w:rPr>
-          <w:sz w:val="28"/>
-          <w:szCs w:val="28"/>
-          <w:lang w:val="ru-RU"/>
-        </w:rPr>
-        <w:t xml:space="preserve"> </w:t>
-      </w:r>
-      <w:r>
-        <w:rPr>
-          <w:sz w:val="28"/>
-          <w:szCs w:val="28"/>
-          <w:lang w:val="ru-RU"/>
-        </w:rPr>
-        <w:t xml:space="preserve">погрешность коррекции не превышает </w:t>
-      </w:r>
-      <w:r>
-        <w:rPr>
-          <w:sz w:val="28"/>
-          <w:szCs w:val="28"/>
-          <w:lang w:val="ru-RU"/>
-        </w:rPr>
-        <w:t>1-2</w:t>
-      </w:r>
-      <w:r>
-        <w:rPr>
-          <w:sz w:val="28"/>
-          <w:szCs w:val="28"/>
-          <w:lang w:val="ru-RU"/>
-        </w:rPr>
-        <w:t xml:space="preserve"> градуса, что является приемлемым</w:t>
-      </w:r>
-      <w:r>
-        <w:rPr>
-          <w:sz w:val="28"/>
-          <w:szCs w:val="28"/>
-          <w:lang w:val="ru-RU"/>
-        </w:rPr>
-        <w:t>.</w:t>
-      </w:r>
-    </w:p>
-    <w:p>
-      <w:pPr>
-        <w:spacing w:after="0" w:line="240" w:lineRule="auto"/>
-        <w:rPr>
-          <w:sz w:val="28"/>
-          <w:szCs w:val="28"/>
-          <w:lang w:val="ru-RU"/>
-        </w:rPr>
-      </w:pPr>
-      <w:r>
-        <w:rPr>
-          <w:sz w:val="28"/>
-          <w:szCs w:val="28"/>
-          <w:lang w:val="ru-RU"/>
-        </w:rPr>
-        <w:t>Результаты экспериментальной проверки показали, что алгоритм успешно корректирует угол наклона документа: текст на изображениях стал горизонтальным, а остальные элементы (графика, диаграммы) сохранили свою структуру. Это подтверждает, что предложенный подход полностью соответствует требованиям задачи и демонстрирует высокую устойчивость к различным типам входных данных.</w:t>
+        <w:t>соответствует требованиям задачи и демонстрирует высокую устойчивость к различным типам входных данных.</w:t>
       </w:r>
     </w:p>
     <w:p>
@@ -1943,25 +3434,7 @@
             <w:szCs w:val="28"/>
             <w:lang w:val="ru-RU"/>
           </w:rPr>
-          <w:t>https://github.com/Denigmma/olimp_PSRS_</w:t>
-        </w:r>
-        <w:r>
-          <w:rPr>
-            <w:rStyle w:val="a3"/>
-            <w:sz w:val="28"/>
-            <w:szCs w:val="28"/>
-            <w:lang w:val="ru-RU"/>
-          </w:rPr>
-          <w:t>t</w:t>
-        </w:r>
-        <w:r>
-          <w:rPr>
-            <w:rStyle w:val="a3"/>
-            <w:sz w:val="28"/>
-            <w:szCs w:val="28"/>
-            <w:lang w:val="ru-RU"/>
-          </w:rPr>
-          <w:t>ask3_2025</w:t>
+          <w:t>https://github.com/Denigmma/olimp_PSRS_task3_2025</w:t>
         </w:r>
       </w:hyperlink>
       <w:r>
@@ -2330,6 +3803,7 @@
         </w:rPr>
         <w:t xml:space="preserve"> </w:t>
       </w:r>
+      <w:proofErr w:type="spellStart"/>
       <w:r>
         <w:rPr>
           <w:b/>
@@ -2338,8 +3812,9 @@
           <w:szCs w:val="28"/>
           <w:lang w:val="ru-RU"/>
         </w:rPr>
-        <w:t>Ыу. Лпмшорхщтцкцл.6 Тй.466”</w:t>
-      </w:r>
+        <w:t>Ыу</w:t>
+      </w:r>
+      <w:proofErr w:type="spellEnd"/>
       <w:r>
         <w:rPr>
           <w:b/>
@@ -2348,6 +3823,16 @@
           <w:szCs w:val="28"/>
           <w:lang w:val="ru-RU"/>
         </w:rPr>
+        <w:t>. Лпмшорхщтцкцл.6 Тй.466”</w:t>
+      </w:r>
+      <w:r>
+        <w:rPr>
+          <w:b/>
+          <w:bCs/>
+          <w:sz w:val="28"/>
+          <w:szCs w:val="28"/>
+          <w:lang w:val="ru-RU"/>
+        </w:rPr>
         <w:br/>
       </w:r>
       <w:r>
@@ -2642,115 +4127,115 @@
           <w:szCs w:val="28"/>
           <w:lang w:val="ru-RU"/>
         </w:rPr>
+        <w:t>15 ЙВ. ЪЮЫЖЭЯДЗБЕЩЕЪ.6 БШ.466</w:t>
+      </w:r>
+    </w:p>
+    <w:p>
+      <w:pPr>
+        <w:spacing w:after="0" w:line="240" w:lineRule="auto"/>
+        <w:rPr>
+          <w:sz w:val="28"/>
+          <w:szCs w:val="28"/>
+          <w:lang w:val="ru-RU"/>
+        </w:rPr>
+      </w:pPr>
+      <w:r>
+        <w:rPr>
+          <w:sz w:val="28"/>
+          <w:szCs w:val="28"/>
+          <w:lang w:val="ru-RU"/>
+        </w:rPr>
+        <w:t>16 КГ. ЫЯЬЗЮАЕИВЁЪЁЫ.6 ВЩ.466</w:t>
+      </w:r>
+    </w:p>
+    <w:p>
+      <w:pPr>
+        <w:spacing w:after="0" w:line="240" w:lineRule="auto"/>
+        <w:rPr>
+          <w:sz w:val="28"/>
+          <w:szCs w:val="28"/>
+          <w:lang w:val="ru-RU"/>
+        </w:rPr>
+      </w:pPr>
+      <w:r>
+        <w:rPr>
+          <w:sz w:val="28"/>
+          <w:szCs w:val="28"/>
+          <w:lang w:val="ru-RU"/>
+        </w:rPr>
+        <w:t>17 ЛД. ЬАЭИЯБЁЙГЖЫЖЬ.6 ГЪ.466</w:t>
+      </w:r>
+    </w:p>
+    <w:p>
+      <w:pPr>
+        <w:spacing w:after="0" w:line="240" w:lineRule="auto"/>
+        <w:rPr>
+          <w:sz w:val="28"/>
+          <w:szCs w:val="28"/>
+          <w:lang w:val="ru-RU"/>
+        </w:rPr>
+      </w:pPr>
+      <w:r>
+        <w:rPr>
+          <w:sz w:val="28"/>
+          <w:szCs w:val="28"/>
+          <w:lang w:val="ru-RU"/>
+        </w:rPr>
+        <w:t>18 МЕ. ЭБЮЙАВЖКДЗЬЗЭ.6 ДЫ.466</w:t>
+      </w:r>
+    </w:p>
+    <w:p>
+      <w:pPr>
+        <w:spacing w:after="0" w:line="240" w:lineRule="auto"/>
+        <w:rPr>
+          <w:sz w:val="28"/>
+          <w:szCs w:val="28"/>
+          <w:lang w:val="ru-RU"/>
+        </w:rPr>
+      </w:pPr>
+      <w:r>
+        <w:rPr>
+          <w:sz w:val="28"/>
+          <w:szCs w:val="28"/>
+          <w:lang w:val="ru-RU"/>
+        </w:rPr>
+        <w:t>19 НЁ. ЮВЯКБГЗЛЕИЭИЮ.6 ЕЬ.466</w:t>
+      </w:r>
+    </w:p>
+    <w:p>
+      <w:pPr>
+        <w:spacing w:after="0" w:line="240" w:lineRule="auto"/>
+        <w:rPr>
+          <w:sz w:val="28"/>
+          <w:szCs w:val="28"/>
+          <w:lang w:val="ru-RU"/>
+        </w:rPr>
+      </w:pPr>
+      <w:r>
+        <w:rPr>
+          <w:sz w:val="28"/>
+          <w:szCs w:val="28"/>
+          <w:lang w:val="ru-RU"/>
+        </w:rPr>
+        <w:t>20 ОЖ. ЯГАЛВДИМЁЙЮЙЯ.6 ЁЭ.466</w:t>
+      </w:r>
+    </w:p>
+    <w:p>
+      <w:pPr>
+        <w:spacing w:after="0" w:line="240" w:lineRule="auto"/>
+        <w:rPr>
+          <w:sz w:val="28"/>
+          <w:szCs w:val="28"/>
+          <w:lang w:val="ru-RU"/>
+        </w:rPr>
+      </w:pPr>
+      <w:r>
+        <w:rPr>
+          <w:sz w:val="28"/>
+          <w:szCs w:val="28"/>
+          <w:lang w:val="ru-RU"/>
+        </w:rPr>
         <w:lastRenderedPageBreak/>
-        <w:t>15 ЙВ. ЪЮЫЖЭЯДЗБЕЩЕЪ.6 БШ.466</w:t>
-      </w:r>
-    </w:p>
-    <w:p>
-      <w:pPr>
-        <w:spacing w:after="0" w:line="240" w:lineRule="auto"/>
-        <w:rPr>
-          <w:sz w:val="28"/>
-          <w:szCs w:val="28"/>
-          <w:lang w:val="ru-RU"/>
-        </w:rPr>
-      </w:pPr>
-      <w:r>
-        <w:rPr>
-          <w:sz w:val="28"/>
-          <w:szCs w:val="28"/>
-          <w:lang w:val="ru-RU"/>
-        </w:rPr>
-        <w:t>16 КГ. ЫЯЬЗЮАЕИВЁЪЁЫ.6 ВЩ.466</w:t>
-      </w:r>
-    </w:p>
-    <w:p>
-      <w:pPr>
-        <w:spacing w:after="0" w:line="240" w:lineRule="auto"/>
-        <w:rPr>
-          <w:sz w:val="28"/>
-          <w:szCs w:val="28"/>
-          <w:lang w:val="ru-RU"/>
-        </w:rPr>
-      </w:pPr>
-      <w:r>
-        <w:rPr>
-          <w:sz w:val="28"/>
-          <w:szCs w:val="28"/>
-          <w:lang w:val="ru-RU"/>
-        </w:rPr>
-        <w:t>17 ЛД. ЬАЭИЯБЁЙГЖЫЖЬ.6 ГЪ.466</w:t>
-      </w:r>
-    </w:p>
-    <w:p>
-      <w:pPr>
-        <w:spacing w:after="0" w:line="240" w:lineRule="auto"/>
-        <w:rPr>
-          <w:sz w:val="28"/>
-          <w:szCs w:val="28"/>
-          <w:lang w:val="ru-RU"/>
-        </w:rPr>
-      </w:pPr>
-      <w:r>
-        <w:rPr>
-          <w:sz w:val="28"/>
-          <w:szCs w:val="28"/>
-          <w:lang w:val="ru-RU"/>
-        </w:rPr>
-        <w:t>18 МЕ. ЭБЮЙАВЖКДЗЬЗЭ.6 ДЫ.466</w:t>
-      </w:r>
-    </w:p>
-    <w:p>
-      <w:pPr>
-        <w:spacing w:after="0" w:line="240" w:lineRule="auto"/>
-        <w:rPr>
-          <w:sz w:val="28"/>
-          <w:szCs w:val="28"/>
-          <w:lang w:val="ru-RU"/>
-        </w:rPr>
-      </w:pPr>
-      <w:r>
-        <w:rPr>
-          <w:sz w:val="28"/>
-          <w:szCs w:val="28"/>
-          <w:lang w:val="ru-RU"/>
-        </w:rPr>
-        <w:t>19 НЁ. ЮВЯКБГЗЛЕИЭИЮ.6 ЕЬ.466</w:t>
-      </w:r>
-    </w:p>
-    <w:p>
-      <w:pPr>
-        <w:spacing w:after="0" w:line="240" w:lineRule="auto"/>
-        <w:rPr>
-          <w:sz w:val="28"/>
-          <w:szCs w:val="28"/>
-          <w:lang w:val="ru-RU"/>
-        </w:rPr>
-      </w:pPr>
-      <w:r>
-        <w:rPr>
-          <w:sz w:val="28"/>
-          <w:szCs w:val="28"/>
-          <w:lang w:val="ru-RU"/>
-        </w:rPr>
-        <w:t>20 ОЖ. ЯГАЛВДИМЁЙЮЙЯ.6 ЁЭ.466</w:t>
-      </w:r>
-    </w:p>
-    <w:p>
-      <w:pPr>
-        <w:spacing w:after="0" w:line="240" w:lineRule="auto"/>
-        <w:rPr>
-          <w:sz w:val="28"/>
-          <w:szCs w:val="28"/>
-          <w:lang w:val="ru-RU"/>
-        </w:rPr>
-      </w:pPr>
-      <w:r>
-        <w:rPr>
-          <w:sz w:val="28"/>
-          <w:szCs w:val="28"/>
-          <w:lang w:val="ru-RU"/>
-        </w:rPr>
         <w:t>21 ПЗ. АДБМГЕЙНЖКЯКА.6 ЖЮ.466</w:t>
       </w:r>
     </w:p>
@@ -3042,6 +4527,7 @@
         </w:rPr>
         <w:t>.</w:t>
       </w:r>
+      <w:proofErr w:type="spellStart"/>
       <w:r>
         <w:rPr>
           <w:sz w:val="28"/>
@@ -3050,6 +4536,7 @@
         </w:rPr>
         <w:t>py</w:t>
       </w:r>
+      <w:proofErr w:type="spellEnd"/>
       <w:r>
         <w:rPr>
           <w:sz w:val="28"/>
@@ -3082,6 +4569,7 @@
         </w:rPr>
         <w:t xml:space="preserve"> данные из </w:t>
       </w:r>
+      <w:proofErr w:type="spellStart"/>
       <w:r>
         <w:rPr>
           <w:sz w:val="28"/>
@@ -3090,6 +4578,7 @@
         </w:rPr>
         <w:t>exel</w:t>
       </w:r>
+      <w:proofErr w:type="spellEnd"/>
       <w:r>
         <w:rPr>
           <w:sz w:val="28"/>
@@ -3208,7 +4697,25 @@
           <w:szCs w:val="28"/>
           <w:lang w:val="ru-RU"/>
         </w:rPr>
-        <w:t xml:space="preserve"> (address_key_words и </w:t>
+        <w:t xml:space="preserve"> (</w:t>
+      </w:r>
+      <w:proofErr w:type="spellStart"/>
+      <w:r>
+        <w:rPr>
+          <w:sz w:val="28"/>
+          <w:szCs w:val="28"/>
+          <w:lang w:val="ru-RU"/>
+        </w:rPr>
+        <w:t>address_key_words</w:t>
+      </w:r>
+      <w:proofErr w:type="spellEnd"/>
+      <w:r>
+        <w:rPr>
+          <w:sz w:val="28"/>
+          <w:szCs w:val="28"/>
+          <w:lang w:val="ru-RU"/>
+        </w:rPr>
+        <w:t xml:space="preserve"> и </w:t>
       </w:r>
       <w:r>
         <w:rPr>
@@ -3224,7 +4731,25 @@
           <w:szCs w:val="28"/>
           <w:lang w:val="ru-RU"/>
         </w:rPr>
-        <w:t>_key_words)</w:t>
+        <w:t>_</w:t>
+      </w:r>
+      <w:proofErr w:type="spellStart"/>
+      <w:r>
+        <w:rPr>
+          <w:sz w:val="28"/>
+          <w:szCs w:val="28"/>
+          <w:lang w:val="ru-RU"/>
+        </w:rPr>
+        <w:t>key_words</w:t>
+      </w:r>
+      <w:proofErr w:type="spellEnd"/>
+      <w:r>
+        <w:rPr>
+          <w:sz w:val="28"/>
+          <w:szCs w:val="28"/>
+          <w:lang w:val="ru-RU"/>
+        </w:rPr>
+        <w:t>)</w:t>
       </w:r>
       <w:r>
         <w:rPr>
@@ -3428,6 +4953,7 @@
         </w:rPr>
         <w:t>3.</w:t>
       </w:r>
+      <w:proofErr w:type="spellStart"/>
       <w:r>
         <w:rPr>
           <w:sz w:val="28"/>
@@ -3436,6 +4962,7 @@
         </w:rPr>
         <w:t>py</w:t>
       </w:r>
+      <w:proofErr w:type="spellEnd"/>
       <w:r>
         <w:rPr>
           <w:sz w:val="28"/>
@@ -3618,7 +5145,25 @@
           <w:szCs w:val="28"/>
           <w:lang w:val="ru-RU"/>
         </w:rPr>
-        <w:t xml:space="preserve">файл (итоговый датасет – </w:t>
+        <w:t xml:space="preserve">файл (итоговый </w:t>
+      </w:r>
+      <w:proofErr w:type="spellStart"/>
+      <w:r>
+        <w:rPr>
+          <w:sz w:val="28"/>
+          <w:szCs w:val="28"/>
+          <w:lang w:val="ru-RU"/>
+        </w:rPr>
+        <w:t>датасет</w:t>
+      </w:r>
+      <w:proofErr w:type="spellEnd"/>
+      <w:r>
+        <w:rPr>
+          <w:sz w:val="28"/>
+          <w:szCs w:val="28"/>
+          <w:lang w:val="ru-RU"/>
+        </w:rPr>
+        <w:t xml:space="preserve"> – </w:t>
       </w:r>
       <w:r>
         <w:rPr>
@@ -3706,7 +5251,79 @@
           <w:szCs w:val="28"/>
           <w:lang w:val="ru-RU"/>
         </w:rPr>
-        <w:t>'email', 'email_key', 'address', 'address_key'</w:t>
+        <w:t>'</w:t>
+      </w:r>
+      <w:proofErr w:type="spellStart"/>
+      <w:r>
+        <w:rPr>
+          <w:sz w:val="28"/>
+          <w:szCs w:val="28"/>
+          <w:lang w:val="ru-RU"/>
+        </w:rPr>
+        <w:t>email</w:t>
+      </w:r>
+      <w:proofErr w:type="spellEnd"/>
+      <w:r>
+        <w:rPr>
+          <w:sz w:val="28"/>
+          <w:szCs w:val="28"/>
+          <w:lang w:val="ru-RU"/>
+        </w:rPr>
+        <w:t>', '</w:t>
+      </w:r>
+      <w:proofErr w:type="spellStart"/>
+      <w:r>
+        <w:rPr>
+          <w:sz w:val="28"/>
+          <w:szCs w:val="28"/>
+          <w:lang w:val="ru-RU"/>
+        </w:rPr>
+        <w:t>email_key</w:t>
+      </w:r>
+      <w:proofErr w:type="spellEnd"/>
+      <w:r>
+        <w:rPr>
+          <w:sz w:val="28"/>
+          <w:szCs w:val="28"/>
+          <w:lang w:val="ru-RU"/>
+        </w:rPr>
+        <w:t>', '</w:t>
+      </w:r>
+      <w:proofErr w:type="spellStart"/>
+      <w:r>
+        <w:rPr>
+          <w:sz w:val="28"/>
+          <w:szCs w:val="28"/>
+          <w:lang w:val="ru-RU"/>
+        </w:rPr>
+        <w:t>address</w:t>
+      </w:r>
+      <w:proofErr w:type="spellEnd"/>
+      <w:r>
+        <w:rPr>
+          <w:sz w:val="28"/>
+          <w:szCs w:val="28"/>
+          <w:lang w:val="ru-RU"/>
+        </w:rPr>
+        <w:t>', '</w:t>
+      </w:r>
+      <w:proofErr w:type="spellStart"/>
+      <w:r>
+        <w:rPr>
+          <w:sz w:val="28"/>
+          <w:szCs w:val="28"/>
+          <w:lang w:val="ru-RU"/>
+        </w:rPr>
+        <w:t>address_key</w:t>
+      </w:r>
+      <w:proofErr w:type="spellEnd"/>
+      <w:r>
+        <w:rPr>
+          <w:sz w:val="28"/>
+          <w:szCs w:val="28"/>
+          <w:lang w:val="ru-RU"/>
+        </w:rPr>
+        <w:t>'</w:t>
       </w:r>
       <w:r>
         <w:rPr>
@@ -3738,10 +5355,32 @@
           <w:szCs w:val="28"/>
           <w:lang w:val="ru-RU"/>
         </w:rPr>
-        <w:lastRenderedPageBreak/>
-        <w:br/>
-      </w:r>
-      <w:r>
+        <w:t xml:space="preserve"> </w:t>
+      </w:r>
+    </w:p>
+    <w:p>
+      <w:pPr>
+        <w:spacing w:after="0" w:line="240" w:lineRule="auto"/>
+        <w:rPr>
+          <w:sz w:val="28"/>
+          <w:szCs w:val="28"/>
+          <w:lang w:val="ru-RU"/>
+        </w:rPr>
+      </w:pPr>
+    </w:p>
+    <w:p>
+      <w:pPr>
+        <w:spacing w:after="0" w:line="240" w:lineRule="auto"/>
+        <w:rPr>
+          <w:sz w:val="28"/>
+          <w:szCs w:val="28"/>
+          <w:lang w:val="ru-RU"/>
+        </w:rPr>
+      </w:pPr>
+    </w:p>
+    <w:p>
+      <w:pPr>
+        <w:spacing w:after="0" w:line="240" w:lineRule="auto"/>
         <w:rPr>
           <w:b/>
           <w:bCs/>
@@ -3749,9 +5388,19 @@
           <w:szCs w:val="28"/>
           <w:lang w:val="ru-RU"/>
         </w:rPr>
-        <w:t>Блок схема решения:</w:t>
-      </w:r>
-      <w:r>
+      </w:pPr>
+      <w:r>
+        <w:rPr>
+          <w:sz w:val="28"/>
+          <w:szCs w:val="28"/>
+          <w:lang w:val="ru-RU"/>
+        </w:rPr>
+        <w:t>Блок схема решения находится ниже:</w:t>
+      </w:r>
+    </w:p>
+    <w:p>
+      <w:pPr>
+        <w:spacing w:after="0" w:line="240" w:lineRule="auto"/>
         <w:rPr>
           <w:b/>
           <w:bCs/>
@@ -3759,6 +5408,71 @@
           <w:szCs w:val="28"/>
           <w:lang w:val="ru-RU"/>
         </w:rPr>
+      </w:pPr>
+    </w:p>
+    <w:p>
+      <w:pPr>
+        <w:spacing w:after="0" w:line="240" w:lineRule="auto"/>
+        <w:rPr>
+          <w:b/>
+          <w:bCs/>
+          <w:sz w:val="28"/>
+          <w:szCs w:val="28"/>
+          <w:lang w:val="ru-RU"/>
+        </w:rPr>
+      </w:pPr>
+    </w:p>
+    <w:p>
+      <w:pPr>
+        <w:spacing w:after="0" w:line="240" w:lineRule="auto"/>
+        <w:rPr>
+          <w:b/>
+          <w:bCs/>
+          <w:sz w:val="28"/>
+          <w:szCs w:val="28"/>
+          <w:lang w:val="ru-RU"/>
+        </w:rPr>
+      </w:pPr>
+    </w:p>
+    <w:p>
+      <w:pPr>
+        <w:spacing w:after="0" w:line="240" w:lineRule="auto"/>
+        <w:rPr>
+          <w:b/>
+          <w:bCs/>
+          <w:sz w:val="28"/>
+          <w:szCs w:val="28"/>
+          <w:lang w:val="ru-RU"/>
+        </w:rPr>
+      </w:pPr>
+    </w:p>
+    <w:p>
+      <w:pPr>
+        <w:spacing w:after="0" w:line="240" w:lineRule="auto"/>
+        <w:rPr>
+          <w:sz w:val="28"/>
+          <w:szCs w:val="28"/>
+          <w:lang w:val="ru-RU"/>
+        </w:rPr>
+      </w:pPr>
+      <w:r>
+        <w:rPr>
+          <w:b/>
+          <w:bCs/>
+          <w:sz w:val="28"/>
+          <w:szCs w:val="28"/>
+          <w:lang w:val="ru-RU"/>
+        </w:rPr>
+        <w:t>Блок схема решения:</w:t>
+      </w:r>
+      <w:r>
+        <w:rPr>
+          <w:b/>
+          <w:bCs/>
+          <w:sz w:val="28"/>
+          <w:szCs w:val="28"/>
+          <w:lang w:val="ru-RU"/>
+        </w:rPr>
         <w:br/>
       </w:r>
     </w:p>
@@ -3779,13 +5493,13 @@
           <w:lang w:val="ru-RU"/>
         </w:rPr>
         <w:drawing>
-          <wp:anchor distT="0" distB="0" distL="114300" distR="114300" simplePos="0" relativeHeight="251659264" behindDoc="0" locked="0" layoutInCell="1" allowOverlap="1" wp14:anchorId="19C4844F" wp14:editId="1422950B">
+          <wp:anchor distT="0" distB="0" distL="114300" distR="114300" simplePos="0" relativeHeight="251659264" behindDoc="0" locked="0" layoutInCell="1" allowOverlap="1" wp14:anchorId="19C4844F" wp14:editId="7241B3C5">
             <wp:simplePos x="0" y="0"/>
             <wp:positionH relativeFrom="column">
-              <wp:posOffset>593931</wp:posOffset>
+              <wp:posOffset>486847</wp:posOffset>
             </wp:positionH>
             <wp:positionV relativeFrom="paragraph">
-              <wp:posOffset>78938</wp:posOffset>
+              <wp:posOffset>78740</wp:posOffset>
             </wp:positionV>
             <wp:extent cx="4393870" cy="8033140"/>
             <wp:effectExtent l="0" t="0" r="6985" b="6350"/>
@@ -3937,6 +5651,155 @@
     </w:lvl>
   </w:abstractNum>
   <w:abstractNum w:abstractNumId="1" w15:restartNumberingAfterBreak="0">
+    <w:nsid w:val="0E9A4F84"/>
+    <w:multiLevelType w:val="multilevel"/>
+    <w:tmpl w:val="6D141E6E"/>
+    <w:lvl w:ilvl="0">
+      <w:start w:val="1"/>
+      <w:numFmt w:val="bullet"/>
+      <w:lvlText w:val=""/>
+      <w:lvlJc w:val="left"/>
+      <w:pPr>
+        <w:tabs>
+          <w:tab w:val="num" w:pos="720"/>
+        </w:tabs>
+        <w:ind w:left="720" w:hanging="360"/>
+      </w:pPr>
+      <w:rPr>
+        <w:rFonts w:ascii="Symbol" w:hAnsi="Symbol" w:hint="default"/>
+        <w:sz w:val="20"/>
+      </w:rPr>
+    </w:lvl>
+    <w:lvl w:ilvl="1" w:tentative="1">
+      <w:start w:val="1"/>
+      <w:numFmt w:val="bullet"/>
+      <w:lvlText w:val="o"/>
+      <w:lvlJc w:val="left"/>
+      <w:pPr>
+        <w:tabs>
+          <w:tab w:val="num" w:pos="1440"/>
+        </w:tabs>
+        <w:ind w:left="1440" w:hanging="360"/>
+      </w:pPr>
+      <w:rPr>
+        <w:rFonts w:ascii="Courier New" w:hAnsi="Courier New" w:hint="default"/>
+        <w:sz w:val="20"/>
+      </w:rPr>
+    </w:lvl>
+    <w:lvl w:ilvl="2" w:tentative="1">
+      <w:start w:val="1"/>
+      <w:numFmt w:val="bullet"/>
+      <w:lvlText w:val=""/>
+      <w:lvlJc w:val="left"/>
+      <w:pPr>
+        <w:tabs>
+          <w:tab w:val="num" w:pos="2160"/>
+        </w:tabs>
+        <w:ind w:left="2160" w:hanging="360"/>
+      </w:pPr>
+      <w:rPr>
+        <w:rFonts w:ascii="Wingdings" w:hAnsi="Wingdings" w:hint="default"/>
+        <w:sz w:val="20"/>
+      </w:rPr>
+    </w:lvl>
+    <w:lvl w:ilvl="3" w:tentative="1">
+      <w:start w:val="1"/>
+      <w:numFmt w:val="bullet"/>
+      <w:lvlText w:val=""/>
+      <w:lvlJc w:val="left"/>
+      <w:pPr>
+        <w:tabs>
+          <w:tab w:val="num" w:pos="2880"/>
+        </w:tabs>
+        <w:ind w:left="2880" w:hanging="360"/>
+      </w:pPr>
+      <w:rPr>
+        <w:rFonts w:ascii="Wingdings" w:hAnsi="Wingdings" w:hint="default"/>
+        <w:sz w:val="20"/>
+      </w:rPr>
+    </w:lvl>
+    <w:lvl w:ilvl="4" w:tentative="1">
+      <w:start w:val="1"/>
+      <w:numFmt w:val="bullet"/>
+      <w:lvlText w:val=""/>
+      <w:lvlJc w:val="left"/>
+      <w:pPr>
+        <w:tabs>
+          <w:tab w:val="num" w:pos="3600"/>
+        </w:tabs>
+        <w:ind w:left="3600" w:hanging="360"/>
+      </w:pPr>
+      <w:rPr>
+        <w:rFonts w:ascii="Wingdings" w:hAnsi="Wingdings" w:hint="default"/>
+        <w:sz w:val="20"/>
+      </w:rPr>
+    </w:lvl>
+    <w:lvl w:ilvl="5" w:tentative="1">
+      <w:start w:val="1"/>
+      <w:numFmt w:val="bullet"/>
+      <w:lvlText w:val=""/>
+      <w:lvlJc w:val="left"/>
+      <w:pPr>
+        <w:tabs>
+          <w:tab w:val="num" w:pos="4320"/>
+        </w:tabs>
+        <w:ind w:left="4320" w:hanging="360"/>
+      </w:pPr>
+      <w:rPr>
+        <w:rFonts w:ascii="Wingdings" w:hAnsi="Wingdings" w:hint="default"/>
+        <w:sz w:val="20"/>
+      </w:rPr>
+    </w:lvl>
+    <w:lvl w:ilvl="6" w:tentative="1">
+      <w:start w:val="1"/>
+      <w:numFmt w:val="bullet"/>
+      <w:lvlText w:val=""/>
+      <w:lvlJc w:val="left"/>
+      <w:pPr>
+        <w:tabs>
+          <w:tab w:val="num" w:pos="5040"/>
+        </w:tabs>
+        <w:ind w:left="5040" w:hanging="360"/>
+      </w:pPr>
+      <w:rPr>
+        <w:rFonts w:ascii="Wingdings" w:hAnsi="Wingdings" w:hint="default"/>
+        <w:sz w:val="20"/>
+      </w:rPr>
+    </w:lvl>
+    <w:lvl w:ilvl="7" w:tentative="1">
+      <w:start w:val="1"/>
+      <w:numFmt w:val="bullet"/>
+      <w:lvlText w:val=""/>
+      <w:lvlJc w:val="left"/>
+      <w:pPr>
+        <w:tabs>
+          <w:tab w:val="num" w:pos="5760"/>
+        </w:tabs>
+        <w:ind w:left="5760" w:hanging="360"/>
+      </w:pPr>
+      <w:rPr>
+        <w:rFonts w:ascii="Wingdings" w:hAnsi="Wingdings" w:hint="default"/>
+        <w:sz w:val="20"/>
+      </w:rPr>
+    </w:lvl>
+    <w:lvl w:ilvl="8" w:tentative="1">
+      <w:start w:val="1"/>
+      <w:numFmt w:val="bullet"/>
+      <w:lvlText w:val=""/>
+      <w:lvlJc w:val="left"/>
+      <w:pPr>
+        <w:tabs>
+          <w:tab w:val="num" w:pos="6480"/>
+        </w:tabs>
+        <w:ind w:left="6480" w:hanging="360"/>
+      </w:pPr>
+      <w:rPr>
+        <w:rFonts w:ascii="Wingdings" w:hAnsi="Wingdings" w:hint="default"/>
+        <w:sz w:val="20"/>
+      </w:rPr>
+    </w:lvl>
+  </w:abstractNum>
+  <w:abstractNum w:abstractNumId="2" w15:restartNumberingAfterBreak="0">
     <w:nsid w:val="187C137F"/>
     <w:multiLevelType w:val="hybridMultilevel"/>
     <w:tmpl w:val="6C22C252"/>
@@ -4025,7 +5888,7 @@
       </w:pPr>
     </w:lvl>
   </w:abstractNum>
-  <w:abstractNum w:abstractNumId="2" w15:restartNumberingAfterBreak="0">
+  <w:abstractNum w:abstractNumId="3" w15:restartNumberingAfterBreak="0">
     <w:nsid w:val="1A7815FD"/>
     <w:multiLevelType w:val="hybridMultilevel"/>
     <w:tmpl w:val="3574038C"/>
@@ -4138,7 +6001,120 @@
       </w:rPr>
     </w:lvl>
   </w:abstractNum>
-  <w:abstractNum w:abstractNumId="3" w15:restartNumberingAfterBreak="0">
+  <w:abstractNum w:abstractNumId="4" w15:restartNumberingAfterBreak="0">
+    <w:nsid w:val="32842985"/>
+    <w:multiLevelType w:val="hybridMultilevel"/>
+    <w:tmpl w:val="0E401202"/>
+    <w:lvl w:ilvl="0" w:tplc="0C000001">
+      <w:start w:val="1"/>
+      <w:numFmt w:val="bullet"/>
+      <w:lvlText w:val=""/>
+      <w:lvlJc w:val="left"/>
+      <w:pPr>
+        <w:ind w:left="720" w:hanging="360"/>
+      </w:pPr>
+      <w:rPr>
+        <w:rFonts w:ascii="Symbol" w:hAnsi="Symbol" w:hint="default"/>
+      </w:rPr>
+    </w:lvl>
+    <w:lvl w:ilvl="1" w:tplc="0C000003" w:tentative="1">
+      <w:start w:val="1"/>
+      <w:numFmt w:val="bullet"/>
+      <w:lvlText w:val="o"/>
+      <w:lvlJc w:val="left"/>
+      <w:pPr>
+        <w:ind w:left="1440" w:hanging="360"/>
+      </w:pPr>
+      <w:rPr>
+        <w:rFonts w:ascii="Courier New" w:hAnsi="Courier New" w:cs="Courier New" w:hint="default"/>
+      </w:rPr>
+    </w:lvl>
+    <w:lvl w:ilvl="2" w:tplc="0C000005" w:tentative="1">
+      <w:start w:val="1"/>
+      <w:numFmt w:val="bullet"/>
+      <w:lvlText w:val=""/>
+      <w:lvlJc w:val="left"/>
+      <w:pPr>
+        <w:ind w:left="2160" w:hanging="360"/>
+      </w:pPr>
+      <w:rPr>
+        <w:rFonts w:ascii="Wingdings" w:hAnsi="Wingdings" w:hint="default"/>
+      </w:rPr>
+    </w:lvl>
+    <w:lvl w:ilvl="3" w:tplc="0C000001" w:tentative="1">
+      <w:start w:val="1"/>
+      <w:numFmt w:val="bullet"/>
+      <w:lvlText w:val=""/>
+      <w:lvlJc w:val="left"/>
+      <w:pPr>
+        <w:ind w:left="2880" w:hanging="360"/>
+      </w:pPr>
+      <w:rPr>
+        <w:rFonts w:ascii="Symbol" w:hAnsi="Symbol" w:hint="default"/>
+      </w:rPr>
+    </w:lvl>
+    <w:lvl w:ilvl="4" w:tplc="0C000003" w:tentative="1">
+      <w:start w:val="1"/>
+      <w:numFmt w:val="bullet"/>
+      <w:lvlText w:val="o"/>
+      <w:lvlJc w:val="left"/>
+      <w:pPr>
+        <w:ind w:left="3600" w:hanging="360"/>
+      </w:pPr>
+      <w:rPr>
+        <w:rFonts w:ascii="Courier New" w:hAnsi="Courier New" w:cs="Courier New" w:hint="default"/>
+      </w:rPr>
+    </w:lvl>
+    <w:lvl w:ilvl="5" w:tplc="0C000005" w:tentative="1">
+      <w:start w:val="1"/>
+      <w:numFmt w:val="bullet"/>
+      <w:lvlText w:val=""/>
+      <w:lvlJc w:val="left"/>
+      <w:pPr>
+        <w:ind w:left="4320" w:hanging="360"/>
+      </w:pPr>
+      <w:rPr>
+        <w:rFonts w:ascii="Wingdings" w:hAnsi="Wingdings" w:hint="default"/>
+      </w:rPr>
+    </w:lvl>
+    <w:lvl w:ilvl="6" w:tplc="0C000001" w:tentative="1">
+      <w:start w:val="1"/>
+      <w:numFmt w:val="bullet"/>
+      <w:lvlText w:val=""/>
+      <w:lvlJc w:val="left"/>
+      <w:pPr>
+        <w:ind w:left="5040" w:hanging="360"/>
+      </w:pPr>
+      <w:rPr>
+        <w:rFonts w:ascii="Symbol" w:hAnsi="Symbol" w:hint="default"/>
+      </w:rPr>
+    </w:lvl>
+    <w:lvl w:ilvl="7" w:tplc="0C000003" w:tentative="1">
+      <w:start w:val="1"/>
+      <w:numFmt w:val="bullet"/>
+      <w:lvlText w:val="o"/>
+      <w:lvlJc w:val="left"/>
+      <w:pPr>
+        <w:ind w:left="5760" w:hanging="360"/>
+      </w:pPr>
+      <w:rPr>
+        <w:rFonts w:ascii="Courier New" w:hAnsi="Courier New" w:cs="Courier New" w:hint="default"/>
+      </w:rPr>
+    </w:lvl>
+    <w:lvl w:ilvl="8" w:tplc="0C000005" w:tentative="1">
+      <w:start w:val="1"/>
+      <w:numFmt w:val="bullet"/>
+      <w:lvlText w:val=""/>
+      <w:lvlJc w:val="left"/>
+      <w:pPr>
+        <w:ind w:left="6480" w:hanging="360"/>
+      </w:pPr>
+      <w:rPr>
+        <w:rFonts w:ascii="Wingdings" w:hAnsi="Wingdings" w:hint="default"/>
+      </w:rPr>
+    </w:lvl>
+  </w:abstractNum>
+  <w:abstractNum w:abstractNumId="5" w15:restartNumberingAfterBreak="0">
     <w:nsid w:val="5D92745B"/>
     <w:multiLevelType w:val="hybridMultilevel"/>
     <w:tmpl w:val="0456D026"/>
@@ -4227,7 +6203,7 @@
       </w:pPr>
     </w:lvl>
   </w:abstractNum>
-  <w:abstractNum w:abstractNumId="4" w15:restartNumberingAfterBreak="0">
+  <w:abstractNum w:abstractNumId="6" w15:restartNumberingAfterBreak="0">
     <w:nsid w:val="66A52575"/>
     <w:multiLevelType w:val="hybridMultilevel"/>
     <w:tmpl w:val="2B8A9D64"/>
@@ -4316,7 +6292,7 @@
       </w:pPr>
     </w:lvl>
   </w:abstractNum>
-  <w:abstractNum w:abstractNumId="5" w15:restartNumberingAfterBreak="0">
+  <w:abstractNum w:abstractNumId="7" w15:restartNumberingAfterBreak="0">
     <w:nsid w:val="763D49BD"/>
     <w:multiLevelType w:val="hybridMultilevel"/>
     <w:tmpl w:val="B2F4EBD0"/>
@@ -4405,7 +6381,7 @@
       </w:pPr>
     </w:lvl>
   </w:abstractNum>
-  <w:abstractNum w:abstractNumId="6" w15:restartNumberingAfterBreak="0">
+  <w:abstractNum w:abstractNumId="8" w15:restartNumberingAfterBreak="0">
     <w:nsid w:val="798E0D87"/>
     <w:multiLevelType w:val="hybridMultilevel"/>
     <w:tmpl w:val="DEF4C35C"/>
@@ -4518,7 +6494,7 @@
       </w:rPr>
     </w:lvl>
   </w:abstractNum>
-  <w:abstractNum w:abstractNumId="7" w15:restartNumberingAfterBreak="0">
+  <w:abstractNum w:abstractNumId="9" w15:restartNumberingAfterBreak="0">
     <w:nsid w:val="7A833A04"/>
     <w:multiLevelType w:val="multilevel"/>
     <w:tmpl w:val="C61236B4"/>
@@ -4668,28 +6644,34 @@
     </w:lvl>
   </w:abstractNum>
   <w:num w:numId="1" w16cid:durableId="309404414">
+    <w:abstractNumId w:val="7"/>
+  </w:num>
+  <w:num w:numId="2" w16cid:durableId="1939019236">
+    <w:abstractNumId w:val="6"/>
+  </w:num>
+  <w:num w:numId="3" w16cid:durableId="1047608728">
+    <w:abstractNumId w:val="2"/>
+  </w:num>
+  <w:num w:numId="4" w16cid:durableId="413162286">
     <w:abstractNumId w:val="5"/>
   </w:num>
-  <w:num w:numId="2" w16cid:durableId="1939019236">
-    <w:abstractNumId w:val="4"/>
-  </w:num>
-  <w:num w:numId="3" w16cid:durableId="1047608728">
-    <w:abstractNumId w:val="1"/>
-  </w:num>
-  <w:num w:numId="4" w16cid:durableId="413162286">
-    <w:abstractNumId w:val="3"/>
-  </w:num>
   <w:num w:numId="5" w16cid:durableId="2061198310">
-    <w:abstractNumId w:val="7"/>
+    <w:abstractNumId w:val="9"/>
   </w:num>
   <w:num w:numId="6" w16cid:durableId="6100007">
     <w:abstractNumId w:val="0"/>
   </w:num>
   <w:num w:numId="7" w16cid:durableId="61486993">
-    <w:abstractNumId w:val="6"/>
+    <w:abstractNumId w:val="8"/>
   </w:num>
   <w:num w:numId="8" w16cid:durableId="1387070420">
-    <w:abstractNumId w:val="2"/>
+    <w:abstractNumId w:val="3"/>
+  </w:num>
+  <w:num w:numId="9" w16cid:durableId="1301375347">
+    <w:abstractNumId w:val="4"/>
+  </w:num>
+  <w:num w:numId="10" w16cid:durableId="1286427960">
+    <w:abstractNumId w:val="1"/>
   </w:num>
 </w:numbering>
 </file>

</xml_diff>